<commit_message>
Teste na Classe JUnit
Neste teste de JUnit encontrei erros de falta de Resposta na classe Julgamento Prisioneiro
</commit_message>
<xml_diff>
--- a/Testes/Classe JUnit Teste.docx
+++ b/Testes/Classe JUnit Teste.docx
@@ -225,6 +225,81 @@
           <w:szCs w:val="20"/>
         </w:rPr>
       </w:pPr>
+      <w:bookmarkStart w:id="0" w:name="_GoBack"/>
+      <w:bookmarkEnd w:id="0"/>
+      <w:proofErr w:type="spellStart"/>
+      <w:r>
+        <w:rPr>
+          <w:rFonts w:ascii="Consolas" w:hAnsi="Consolas" w:cs="Consolas"/>
+          <w:sz w:val="20"/>
+          <w:szCs w:val="20"/>
+        </w:rPr>
+        <w:t>import</w:t>
+      </w:r>
+      <w:proofErr w:type="spellEnd"/>
+      <w:r>
+        <w:rPr>
+          <w:rFonts w:ascii="Consolas" w:hAnsi="Consolas" w:cs="Consolas"/>
+          <w:sz w:val="20"/>
+          <w:szCs w:val="20"/>
+        </w:rPr>
+        <w:t xml:space="preserve"> </w:t>
+      </w:r>
+      <w:proofErr w:type="spellStart"/>
+      <w:r>
+        <w:rPr>
+          <w:rFonts w:ascii="Consolas" w:hAnsi="Consolas" w:cs="Consolas"/>
+          <w:sz w:val="20"/>
+          <w:szCs w:val="20"/>
+          <w:u w:val="single"/>
+        </w:rPr>
+        <w:t>junit.framework.</w:t>
+      </w:r>
+      <w:r>
+        <w:rPr>
+          <w:rFonts w:ascii="Consolas" w:hAnsi="Consolas" w:cs="Consolas"/>
+          <w:strike/>
+          <w:sz w:val="20"/>
+          <w:szCs w:val="20"/>
+          <w:u w:val="single"/>
+        </w:rPr>
+        <w:t>Assert</w:t>
+      </w:r>
+      <w:proofErr w:type="spellEnd"/>
+      <w:r>
+        <w:rPr>
+          <w:rFonts w:ascii="Consolas" w:hAnsi="Consolas" w:cs="Consolas"/>
+          <w:sz w:val="20"/>
+          <w:szCs w:val="20"/>
+        </w:rPr>
+        <w:t>;</w:t>
+      </w:r>
+    </w:p>
+    <w:p>
+      <w:pPr>
+        <w:autoSpaceDE w:val="0"/>
+        <w:autoSpaceDN w:val="0"/>
+        <w:adjustRightInd w:val="0"/>
+        <w:spacing w:after="0" w:line="240" w:lineRule="auto"/>
+        <w:rPr>
+          <w:rFonts w:ascii="Consolas" w:hAnsi="Consolas" w:cs="Consolas"/>
+          <w:sz w:val="20"/>
+          <w:szCs w:val="20"/>
+        </w:rPr>
+      </w:pPr>
+    </w:p>
+    <w:p>
+      <w:pPr>
+        <w:autoSpaceDE w:val="0"/>
+        <w:autoSpaceDN w:val="0"/>
+        <w:adjustRightInd w:val="0"/>
+        <w:spacing w:after="0" w:line="240" w:lineRule="auto"/>
+        <w:rPr>
+          <w:rFonts w:ascii="Consolas" w:hAnsi="Consolas" w:cs="Consolas"/>
+          <w:sz w:val="20"/>
+          <w:szCs w:val="20"/>
+        </w:rPr>
+      </w:pPr>
       <w:proofErr w:type="spellStart"/>
       <w:proofErr w:type="gramStart"/>
       <w:r>
@@ -276,6 +351,14 @@
           <w:szCs w:val="20"/>
         </w:rPr>
       </w:pPr>
+      <w:r>
+        <w:rPr>
+          <w:rFonts w:ascii="Consolas" w:hAnsi="Consolas" w:cs="Consolas"/>
+          <w:sz w:val="20"/>
+          <w:szCs w:val="20"/>
+        </w:rPr>
+        <w:tab/>
+      </w:r>
     </w:p>
     <w:p>
       <w:pPr>
@@ -336,9 +419,360 @@
           <w:sz w:val="20"/>
           <w:szCs w:val="20"/>
         </w:rPr>
+        <w:t>public</w:t>
+      </w:r>
+      <w:proofErr w:type="spellEnd"/>
+      <w:proofErr w:type="gramEnd"/>
+      <w:r>
+        <w:rPr>
+          <w:rFonts w:ascii="Consolas" w:hAnsi="Consolas" w:cs="Consolas"/>
+          <w:sz w:val="20"/>
+          <w:szCs w:val="20"/>
+        </w:rPr>
+        <w:t xml:space="preserve"> </w:t>
+      </w:r>
+      <w:proofErr w:type="spellStart"/>
+      <w:r>
+        <w:rPr>
+          <w:rFonts w:ascii="Consolas" w:hAnsi="Consolas" w:cs="Consolas"/>
+          <w:sz w:val="20"/>
+          <w:szCs w:val="20"/>
+        </w:rPr>
         <w:t>void</w:t>
       </w:r>
       <w:proofErr w:type="spellEnd"/>
+      <w:r>
+        <w:rPr>
+          <w:rFonts w:ascii="Consolas" w:hAnsi="Consolas" w:cs="Consolas"/>
+          <w:sz w:val="20"/>
+          <w:szCs w:val="20"/>
+        </w:rPr>
+        <w:t xml:space="preserve"> testeCenario1() {</w:t>
+      </w:r>
+    </w:p>
+    <w:p>
+      <w:pPr>
+        <w:autoSpaceDE w:val="0"/>
+        <w:autoSpaceDN w:val="0"/>
+        <w:adjustRightInd w:val="0"/>
+        <w:spacing w:after="0" w:line="240" w:lineRule="auto"/>
+        <w:rPr>
+          <w:rFonts w:ascii="Consolas" w:hAnsi="Consolas" w:cs="Consolas"/>
+          <w:sz w:val="20"/>
+          <w:szCs w:val="20"/>
+        </w:rPr>
+      </w:pPr>
+      <w:r>
+        <w:rPr>
+          <w:rFonts w:ascii="Consolas" w:hAnsi="Consolas" w:cs="Consolas"/>
+          <w:sz w:val="20"/>
+          <w:szCs w:val="20"/>
+        </w:rPr>
+        <w:tab/>
+      </w:r>
+      <w:r>
+        <w:rPr>
+          <w:rFonts w:ascii="Consolas" w:hAnsi="Consolas" w:cs="Consolas"/>
+          <w:sz w:val="20"/>
+          <w:szCs w:val="20"/>
+        </w:rPr>
+        <w:tab/>
+      </w:r>
+    </w:p>
+    <w:p>
+      <w:pPr>
+        <w:autoSpaceDE w:val="0"/>
+        <w:autoSpaceDN w:val="0"/>
+        <w:adjustRightInd w:val="0"/>
+        <w:spacing w:after="0" w:line="240" w:lineRule="auto"/>
+        <w:rPr>
+          <w:rFonts w:ascii="Consolas" w:hAnsi="Consolas" w:cs="Consolas"/>
+          <w:sz w:val="20"/>
+          <w:szCs w:val="20"/>
+        </w:rPr>
+      </w:pPr>
+      <w:r>
+        <w:rPr>
+          <w:rFonts w:ascii="Consolas" w:hAnsi="Consolas" w:cs="Consolas"/>
+          <w:sz w:val="20"/>
+          <w:szCs w:val="20"/>
+        </w:rPr>
+        <w:tab/>
+      </w:r>
+      <w:r>
+        <w:rPr>
+          <w:rFonts w:ascii="Consolas" w:hAnsi="Consolas" w:cs="Consolas"/>
+          <w:sz w:val="20"/>
+          <w:szCs w:val="20"/>
+        </w:rPr>
+        <w:tab/>
+      </w:r>
+      <w:r>
+        <w:rPr>
+          <w:rFonts w:ascii="Consolas" w:hAnsi="Consolas" w:cs="Consolas"/>
+          <w:sz w:val="20"/>
+          <w:szCs w:val="20"/>
+          <w:u w:val="single"/>
+        </w:rPr>
+        <w:t>Resposta</w:t>
+      </w:r>
+      <w:r>
+        <w:rPr>
+          <w:rFonts w:ascii="Consolas" w:hAnsi="Consolas" w:cs="Consolas"/>
+          <w:sz w:val="20"/>
+          <w:szCs w:val="20"/>
+        </w:rPr>
+        <w:t xml:space="preserve"> </w:t>
+      </w:r>
+      <w:proofErr w:type="spellStart"/>
+      <w:r>
+        <w:rPr>
+          <w:rFonts w:ascii="Consolas" w:hAnsi="Consolas" w:cs="Consolas"/>
+          <w:sz w:val="20"/>
+          <w:szCs w:val="20"/>
+        </w:rPr>
+        <w:t>respostaSuspeitoA</w:t>
+      </w:r>
+      <w:proofErr w:type="spellEnd"/>
+      <w:r>
+        <w:rPr>
+          <w:rFonts w:ascii="Consolas" w:hAnsi="Consolas" w:cs="Consolas"/>
+          <w:sz w:val="20"/>
+          <w:szCs w:val="20"/>
+        </w:rPr>
+        <w:t xml:space="preserve"> = </w:t>
+      </w:r>
+      <w:proofErr w:type="spellStart"/>
+      <w:r>
+        <w:rPr>
+          <w:rFonts w:ascii="Consolas" w:hAnsi="Consolas" w:cs="Consolas"/>
+          <w:sz w:val="20"/>
+          <w:szCs w:val="20"/>
+          <w:u w:val="single"/>
+        </w:rPr>
+        <w:t>Resposta</w:t>
+      </w:r>
+      <w:r>
+        <w:rPr>
+          <w:rFonts w:ascii="Consolas" w:hAnsi="Consolas" w:cs="Consolas"/>
+          <w:sz w:val="20"/>
+          <w:szCs w:val="20"/>
+        </w:rPr>
+        <w:t>.DELACAO</w:t>
+      </w:r>
+      <w:proofErr w:type="spellEnd"/>
+      <w:r>
+        <w:rPr>
+          <w:rFonts w:ascii="Consolas" w:hAnsi="Consolas" w:cs="Consolas"/>
+          <w:sz w:val="20"/>
+          <w:szCs w:val="20"/>
+        </w:rPr>
+        <w:t>;</w:t>
+      </w:r>
+    </w:p>
+    <w:p>
+      <w:pPr>
+        <w:autoSpaceDE w:val="0"/>
+        <w:autoSpaceDN w:val="0"/>
+        <w:adjustRightInd w:val="0"/>
+        <w:spacing w:after="0" w:line="240" w:lineRule="auto"/>
+        <w:rPr>
+          <w:rFonts w:ascii="Consolas" w:hAnsi="Consolas" w:cs="Consolas"/>
+          <w:sz w:val="20"/>
+          <w:szCs w:val="20"/>
+        </w:rPr>
+      </w:pPr>
+      <w:r>
+        <w:rPr>
+          <w:rFonts w:ascii="Consolas" w:hAnsi="Consolas" w:cs="Consolas"/>
+          <w:sz w:val="20"/>
+          <w:szCs w:val="20"/>
+        </w:rPr>
+        <w:tab/>
+      </w:r>
+      <w:r>
+        <w:rPr>
+          <w:rFonts w:ascii="Consolas" w:hAnsi="Consolas" w:cs="Consolas"/>
+          <w:sz w:val="20"/>
+          <w:szCs w:val="20"/>
+        </w:rPr>
+        <w:tab/>
+      </w:r>
+      <w:r>
+        <w:rPr>
+          <w:rFonts w:ascii="Consolas" w:hAnsi="Consolas" w:cs="Consolas"/>
+          <w:sz w:val="20"/>
+          <w:szCs w:val="20"/>
+          <w:u w:val="single"/>
+        </w:rPr>
+        <w:t>Resposta</w:t>
+      </w:r>
+      <w:r>
+        <w:rPr>
+          <w:rFonts w:ascii="Consolas" w:hAnsi="Consolas" w:cs="Consolas"/>
+          <w:sz w:val="20"/>
+          <w:szCs w:val="20"/>
+        </w:rPr>
+        <w:t xml:space="preserve"> </w:t>
+      </w:r>
+      <w:proofErr w:type="spellStart"/>
+      <w:r>
+        <w:rPr>
+          <w:rFonts w:ascii="Consolas" w:hAnsi="Consolas" w:cs="Consolas"/>
+          <w:sz w:val="20"/>
+          <w:szCs w:val="20"/>
+        </w:rPr>
+        <w:t>respostaSuspeitoB</w:t>
+      </w:r>
+      <w:proofErr w:type="spellEnd"/>
+      <w:r>
+        <w:rPr>
+          <w:rFonts w:ascii="Consolas" w:hAnsi="Consolas" w:cs="Consolas"/>
+          <w:sz w:val="20"/>
+          <w:szCs w:val="20"/>
+        </w:rPr>
+        <w:t xml:space="preserve"> = </w:t>
+      </w:r>
+      <w:proofErr w:type="spellStart"/>
+      <w:r>
+        <w:rPr>
+          <w:rFonts w:ascii="Consolas" w:hAnsi="Consolas" w:cs="Consolas"/>
+          <w:sz w:val="20"/>
+          <w:szCs w:val="20"/>
+          <w:u w:val="single"/>
+        </w:rPr>
+        <w:t>Resposta</w:t>
+      </w:r>
+      <w:r>
+        <w:rPr>
+          <w:rFonts w:ascii="Consolas" w:hAnsi="Consolas" w:cs="Consolas"/>
+          <w:sz w:val="20"/>
+          <w:szCs w:val="20"/>
+        </w:rPr>
+        <w:t>.DELACAO</w:t>
+      </w:r>
+      <w:proofErr w:type="spellEnd"/>
+      <w:r>
+        <w:rPr>
+          <w:rFonts w:ascii="Consolas" w:hAnsi="Consolas" w:cs="Consolas"/>
+          <w:sz w:val="20"/>
+          <w:szCs w:val="20"/>
+        </w:rPr>
+        <w:t>;</w:t>
+      </w:r>
+    </w:p>
+    <w:p>
+      <w:pPr>
+        <w:autoSpaceDE w:val="0"/>
+        <w:autoSpaceDN w:val="0"/>
+        <w:adjustRightInd w:val="0"/>
+        <w:spacing w:after="0" w:line="240" w:lineRule="auto"/>
+        <w:rPr>
+          <w:rFonts w:ascii="Consolas" w:hAnsi="Consolas" w:cs="Consolas"/>
+          <w:sz w:val="20"/>
+          <w:szCs w:val="20"/>
+        </w:rPr>
+      </w:pPr>
+      <w:r>
+        <w:rPr>
+          <w:rFonts w:ascii="Consolas" w:hAnsi="Consolas" w:cs="Consolas"/>
+          <w:sz w:val="20"/>
+          <w:szCs w:val="20"/>
+        </w:rPr>
+        <w:tab/>
+      </w:r>
+      <w:r>
+        <w:rPr>
+          <w:rFonts w:ascii="Consolas" w:hAnsi="Consolas" w:cs="Consolas"/>
+          <w:sz w:val="20"/>
+          <w:szCs w:val="20"/>
+        </w:rPr>
+        <w:tab/>
+      </w:r>
+    </w:p>
+    <w:p>
+      <w:pPr>
+        <w:autoSpaceDE w:val="0"/>
+        <w:autoSpaceDN w:val="0"/>
+        <w:adjustRightInd w:val="0"/>
+        <w:spacing w:after="0" w:line="240" w:lineRule="auto"/>
+        <w:rPr>
+          <w:rFonts w:ascii="Consolas" w:hAnsi="Consolas" w:cs="Consolas"/>
+          <w:sz w:val="20"/>
+          <w:szCs w:val="20"/>
+        </w:rPr>
+      </w:pPr>
+      <w:r>
+        <w:rPr>
+          <w:rFonts w:ascii="Consolas" w:hAnsi="Consolas" w:cs="Consolas"/>
+          <w:sz w:val="20"/>
+          <w:szCs w:val="20"/>
+        </w:rPr>
+        <w:tab/>
+      </w:r>
+      <w:r>
+        <w:rPr>
+          <w:rFonts w:ascii="Consolas" w:hAnsi="Consolas" w:cs="Consolas"/>
+          <w:sz w:val="20"/>
+          <w:szCs w:val="20"/>
+        </w:rPr>
+        <w:tab/>
+      </w:r>
+      <w:proofErr w:type="spellStart"/>
+      <w:r>
+        <w:rPr>
+          <w:rFonts w:ascii="Consolas" w:hAnsi="Consolas" w:cs="Consolas"/>
+          <w:sz w:val="20"/>
+          <w:szCs w:val="20"/>
+        </w:rPr>
+        <w:t>JulgamentoPrisioneiro</w:t>
+      </w:r>
+      <w:proofErr w:type="spellEnd"/>
+      <w:r>
+        <w:rPr>
+          <w:rFonts w:ascii="Consolas" w:hAnsi="Consolas" w:cs="Consolas"/>
+          <w:sz w:val="20"/>
+          <w:szCs w:val="20"/>
+        </w:rPr>
+        <w:t xml:space="preserve"> </w:t>
+      </w:r>
+      <w:proofErr w:type="spellStart"/>
+      <w:r>
+        <w:rPr>
+          <w:rFonts w:ascii="Consolas" w:hAnsi="Consolas" w:cs="Consolas"/>
+          <w:sz w:val="20"/>
+          <w:szCs w:val="20"/>
+        </w:rPr>
+        <w:t>jp</w:t>
+      </w:r>
+      <w:proofErr w:type="spellEnd"/>
+      <w:r>
+        <w:rPr>
+          <w:rFonts w:ascii="Consolas" w:hAnsi="Consolas" w:cs="Consolas"/>
+          <w:sz w:val="20"/>
+          <w:szCs w:val="20"/>
+        </w:rPr>
+        <w:t xml:space="preserve"> = new </w:t>
+      </w:r>
+      <w:proofErr w:type="spellStart"/>
+      <w:proofErr w:type="gramStart"/>
+      <w:r>
+        <w:rPr>
+          <w:rFonts w:ascii="Consolas" w:hAnsi="Consolas" w:cs="Consolas"/>
+          <w:sz w:val="20"/>
+          <w:szCs w:val="20"/>
+        </w:rPr>
+        <w:t>JulgamentoPrisioneiro</w:t>
+      </w:r>
+      <w:proofErr w:type="spellEnd"/>
+      <w:r>
+        <w:rPr>
+          <w:rFonts w:ascii="Consolas" w:hAnsi="Consolas" w:cs="Consolas"/>
+          <w:sz w:val="20"/>
+          <w:szCs w:val="20"/>
+        </w:rPr>
+        <w:t>(</w:t>
+      </w:r>
       <w:proofErr w:type="gramEnd"/>
       <w:r>
         <w:rPr>
@@ -346,6 +780,180 @@
           <w:sz w:val="20"/>
           <w:szCs w:val="20"/>
         </w:rPr>
+        <w:t>);</w:t>
+      </w:r>
+    </w:p>
+    <w:p>
+      <w:pPr>
+        <w:autoSpaceDE w:val="0"/>
+        <w:autoSpaceDN w:val="0"/>
+        <w:adjustRightInd w:val="0"/>
+        <w:spacing w:after="0" w:line="240" w:lineRule="auto"/>
+        <w:rPr>
+          <w:rFonts w:ascii="Consolas" w:hAnsi="Consolas" w:cs="Consolas"/>
+          <w:sz w:val="20"/>
+          <w:szCs w:val="20"/>
+        </w:rPr>
+      </w:pPr>
+      <w:r>
+        <w:rPr>
+          <w:rFonts w:ascii="Consolas" w:hAnsi="Consolas" w:cs="Consolas"/>
+          <w:sz w:val="20"/>
+          <w:szCs w:val="20"/>
+        </w:rPr>
+        <w:tab/>
+      </w:r>
+      <w:r>
+        <w:rPr>
+          <w:rFonts w:ascii="Consolas" w:hAnsi="Consolas" w:cs="Consolas"/>
+          <w:sz w:val="20"/>
+          <w:szCs w:val="20"/>
+        </w:rPr>
+        <w:tab/>
+      </w:r>
+      <w:proofErr w:type="spellStart"/>
+      <w:r>
+        <w:rPr>
+          <w:rFonts w:ascii="Consolas" w:hAnsi="Consolas" w:cs="Consolas"/>
+          <w:strike/>
+          <w:sz w:val="20"/>
+          <w:szCs w:val="20"/>
+          <w:u w:val="single"/>
+        </w:rPr>
+        <w:t>Assert</w:t>
+      </w:r>
+      <w:r>
+        <w:rPr>
+          <w:rFonts w:ascii="Consolas" w:hAnsi="Consolas" w:cs="Consolas"/>
+          <w:sz w:val="20"/>
+          <w:szCs w:val="20"/>
+        </w:rPr>
+        <w:t>.</w:t>
+      </w:r>
+      <w:r>
+        <w:rPr>
+          <w:rFonts w:ascii="Consolas" w:hAnsi="Consolas" w:cs="Consolas"/>
+          <w:strike/>
+          <w:sz w:val="20"/>
+          <w:szCs w:val="20"/>
+          <w:u w:val="single"/>
+        </w:rPr>
+        <w:t>assertNotNull</w:t>
+      </w:r>
+      <w:proofErr w:type="spellEnd"/>
+      <w:r>
+        <w:rPr>
+          <w:rFonts w:ascii="Consolas" w:hAnsi="Consolas" w:cs="Consolas"/>
+          <w:sz w:val="20"/>
+          <w:szCs w:val="20"/>
+          <w:u w:val="single"/>
+        </w:rPr>
+        <w:t>(</w:t>
+      </w:r>
+      <w:proofErr w:type="spellStart"/>
+      <w:r>
+        <w:rPr>
+          <w:rFonts w:ascii="Consolas" w:hAnsi="Consolas" w:cs="Consolas"/>
+          <w:sz w:val="20"/>
+          <w:szCs w:val="20"/>
+          <w:u w:val="single"/>
+        </w:rPr>
+        <w:t>jp</w:t>
+      </w:r>
+      <w:proofErr w:type="spellEnd"/>
+      <w:r>
+        <w:rPr>
+          <w:rFonts w:ascii="Consolas" w:hAnsi="Consolas" w:cs="Consolas"/>
+          <w:sz w:val="20"/>
+          <w:szCs w:val="20"/>
+          <w:u w:val="single"/>
+        </w:rPr>
+        <w:t>)</w:t>
+      </w:r>
+      <w:r>
+        <w:rPr>
+          <w:rFonts w:ascii="Consolas" w:hAnsi="Consolas" w:cs="Consolas"/>
+          <w:sz w:val="20"/>
+          <w:szCs w:val="20"/>
+        </w:rPr>
+        <w:t>;</w:t>
+      </w:r>
+    </w:p>
+    <w:p>
+      <w:pPr>
+        <w:autoSpaceDE w:val="0"/>
+        <w:autoSpaceDN w:val="0"/>
+        <w:adjustRightInd w:val="0"/>
+        <w:spacing w:after="0" w:line="240" w:lineRule="auto"/>
+        <w:rPr>
+          <w:rFonts w:ascii="Consolas" w:hAnsi="Consolas" w:cs="Consolas"/>
+          <w:sz w:val="20"/>
+          <w:szCs w:val="20"/>
+        </w:rPr>
+      </w:pPr>
+      <w:r>
+        <w:rPr>
+          <w:rFonts w:ascii="Consolas" w:hAnsi="Consolas" w:cs="Consolas"/>
+          <w:sz w:val="20"/>
+          <w:szCs w:val="20"/>
+        </w:rPr>
+        <w:tab/>
+      </w:r>
+      <w:r>
+        <w:rPr>
+          <w:rFonts w:ascii="Consolas" w:hAnsi="Consolas" w:cs="Consolas"/>
+          <w:sz w:val="20"/>
+          <w:szCs w:val="20"/>
+        </w:rPr>
+        <w:tab/>
+      </w:r>
+    </w:p>
+    <w:p>
+      <w:pPr>
+        <w:autoSpaceDE w:val="0"/>
+        <w:autoSpaceDN w:val="0"/>
+        <w:adjustRightInd w:val="0"/>
+        <w:spacing w:after="0" w:line="240" w:lineRule="auto"/>
+        <w:rPr>
+          <w:rFonts w:ascii="Consolas" w:hAnsi="Consolas" w:cs="Consolas"/>
+          <w:sz w:val="20"/>
+          <w:szCs w:val="20"/>
+        </w:rPr>
+      </w:pPr>
+      <w:r>
+        <w:rPr>
+          <w:rFonts w:ascii="Consolas" w:hAnsi="Consolas" w:cs="Consolas"/>
+          <w:sz w:val="20"/>
+          <w:szCs w:val="20"/>
+        </w:rPr>
+        <w:tab/>
+      </w:r>
+      <w:r>
+        <w:rPr>
+          <w:rFonts w:ascii="Consolas" w:hAnsi="Consolas" w:cs="Consolas"/>
+          <w:sz w:val="20"/>
+          <w:szCs w:val="20"/>
+        </w:rPr>
+        <w:tab/>
+      </w:r>
+      <w:proofErr w:type="spellStart"/>
+      <w:proofErr w:type="gramStart"/>
+      <w:r>
+        <w:rPr>
+          <w:rFonts w:ascii="Consolas" w:hAnsi="Consolas" w:cs="Consolas"/>
+          <w:sz w:val="20"/>
+          <w:szCs w:val="20"/>
+        </w:rPr>
+        <w:t>int</w:t>
+      </w:r>
+      <w:proofErr w:type="spellEnd"/>
+      <w:proofErr w:type="gramEnd"/>
+      <w:r>
+        <w:rPr>
+          <w:rFonts w:ascii="Consolas" w:hAnsi="Consolas" w:cs="Consolas"/>
+          <w:sz w:val="20"/>
+          <w:szCs w:val="20"/>
+        </w:rPr>
         <w:t xml:space="preserve"> </w:t>
       </w:r>
       <w:proofErr w:type="spellStart"/>
@@ -355,16 +963,72 @@
           <w:sz w:val="20"/>
           <w:szCs w:val="20"/>
         </w:rPr>
-        <w:t>test</w:t>
-      </w:r>
-      <w:proofErr w:type="spellEnd"/>
-      <w:r>
-        <w:rPr>
-          <w:rFonts w:ascii="Consolas" w:hAnsi="Consolas" w:cs="Consolas"/>
-          <w:sz w:val="20"/>
-          <w:szCs w:val="20"/>
-        </w:rPr>
-        <w:t>() {</w:t>
+        <w:t>penaSuspeitoA</w:t>
+      </w:r>
+      <w:proofErr w:type="spellEnd"/>
+      <w:r>
+        <w:rPr>
+          <w:rFonts w:ascii="Consolas" w:hAnsi="Consolas" w:cs="Consolas"/>
+          <w:sz w:val="20"/>
+          <w:szCs w:val="20"/>
+        </w:rPr>
+        <w:t xml:space="preserve"> = </w:t>
+      </w:r>
+      <w:proofErr w:type="spellStart"/>
+      <w:r>
+        <w:rPr>
+          <w:rFonts w:ascii="Consolas" w:hAnsi="Consolas" w:cs="Consolas"/>
+          <w:sz w:val="20"/>
+          <w:szCs w:val="20"/>
+        </w:rPr>
+        <w:t>jp.calculaPena</w:t>
+      </w:r>
+      <w:proofErr w:type="spellEnd"/>
+      <w:r>
+        <w:rPr>
+          <w:rFonts w:ascii="Consolas" w:hAnsi="Consolas" w:cs="Consolas"/>
+          <w:sz w:val="20"/>
+          <w:szCs w:val="20"/>
+        </w:rPr>
+        <w:t>(</w:t>
+      </w:r>
+      <w:proofErr w:type="spellStart"/>
+      <w:r>
+        <w:rPr>
+          <w:rFonts w:ascii="Consolas" w:hAnsi="Consolas" w:cs="Consolas"/>
+          <w:sz w:val="20"/>
+          <w:szCs w:val="20"/>
+          <w:u w:val="single"/>
+        </w:rPr>
+        <w:t>respostaPrisioneiroA</w:t>
+      </w:r>
+      <w:proofErr w:type="spellEnd"/>
+      <w:r>
+        <w:rPr>
+          <w:rFonts w:ascii="Consolas" w:hAnsi="Consolas" w:cs="Consolas"/>
+          <w:sz w:val="20"/>
+          <w:szCs w:val="20"/>
+        </w:rPr>
+        <w:t xml:space="preserve">, </w:t>
+      </w:r>
+      <w:proofErr w:type="spellStart"/>
+      <w:r>
+        <w:rPr>
+          <w:rFonts w:ascii="Consolas" w:hAnsi="Consolas" w:cs="Consolas"/>
+          <w:sz w:val="20"/>
+          <w:szCs w:val="20"/>
+          <w:u w:val="single"/>
+        </w:rPr>
+        <w:t>respostaPrisioneiroB</w:t>
+      </w:r>
+      <w:proofErr w:type="spellEnd"/>
+      <w:r>
+        <w:rPr>
+          <w:rFonts w:ascii="Consolas" w:hAnsi="Consolas" w:cs="Consolas"/>
+          <w:sz w:val="20"/>
+          <w:szCs w:val="20"/>
+        </w:rPr>
+        <w:t>);</w:t>
       </w:r>
     </w:p>
     <w:p>
@@ -400,12 +1064,47 @@
       <w:r>
         <w:rPr>
           <w:rFonts w:ascii="Consolas" w:hAnsi="Consolas" w:cs="Consolas"/>
-          <w:i/>
-          <w:iCs/>
-          <w:sz w:val="20"/>
-          <w:szCs w:val="20"/>
-        </w:rPr>
-        <w:t>fail</w:t>
+          <w:sz w:val="20"/>
+          <w:szCs w:val="20"/>
+        </w:rPr>
+        <w:t>int</w:t>
+      </w:r>
+      <w:proofErr w:type="spellEnd"/>
+      <w:proofErr w:type="gramEnd"/>
+      <w:r>
+        <w:rPr>
+          <w:rFonts w:ascii="Consolas" w:hAnsi="Consolas" w:cs="Consolas"/>
+          <w:sz w:val="20"/>
+          <w:szCs w:val="20"/>
+        </w:rPr>
+        <w:t xml:space="preserve"> </w:t>
+      </w:r>
+      <w:proofErr w:type="spellStart"/>
+      <w:r>
+        <w:rPr>
+          <w:rFonts w:ascii="Consolas" w:hAnsi="Consolas" w:cs="Consolas"/>
+          <w:sz w:val="20"/>
+          <w:szCs w:val="20"/>
+        </w:rPr>
+        <w:t>penaSuspeitoB</w:t>
+      </w:r>
+      <w:proofErr w:type="spellEnd"/>
+      <w:r>
+        <w:rPr>
+          <w:rFonts w:ascii="Consolas" w:hAnsi="Consolas" w:cs="Consolas"/>
+          <w:sz w:val="20"/>
+          <w:szCs w:val="20"/>
+        </w:rPr>
+        <w:t xml:space="preserve"> = </w:t>
+      </w:r>
+      <w:proofErr w:type="spellStart"/>
+      <w:r>
+        <w:rPr>
+          <w:rFonts w:ascii="Consolas" w:hAnsi="Consolas" w:cs="Consolas"/>
+          <w:sz w:val="20"/>
+          <w:szCs w:val="20"/>
+        </w:rPr>
+        <w:t>jp.calculaPena</w:t>
       </w:r>
       <w:proofErr w:type="spellEnd"/>
       <w:r>
@@ -416,68 +1115,72 @@
         </w:rPr>
         <w:t>(</w:t>
       </w:r>
-      <w:proofErr w:type="gramEnd"/>
-      <w:r>
-        <w:rPr>
-          <w:rFonts w:ascii="Consolas" w:hAnsi="Consolas" w:cs="Consolas"/>
-          <w:sz w:val="20"/>
-          <w:szCs w:val="20"/>
-        </w:rPr>
-        <w:t>"</w:t>
-      </w:r>
-      <w:proofErr w:type="spellStart"/>
-      <w:r>
-        <w:rPr>
-          <w:rFonts w:ascii="Consolas" w:hAnsi="Consolas" w:cs="Consolas"/>
-          <w:sz w:val="20"/>
-          <w:szCs w:val="20"/>
-        </w:rPr>
-        <w:t>Not</w:t>
-      </w:r>
-      <w:proofErr w:type="spellEnd"/>
-      <w:r>
-        <w:rPr>
-          <w:rFonts w:ascii="Consolas" w:hAnsi="Consolas" w:cs="Consolas"/>
-          <w:sz w:val="20"/>
-          <w:szCs w:val="20"/>
-        </w:rPr>
-        <w:t xml:space="preserve"> </w:t>
-      </w:r>
-      <w:proofErr w:type="spellStart"/>
-      <w:r>
-        <w:rPr>
-          <w:rFonts w:ascii="Consolas" w:hAnsi="Consolas" w:cs="Consolas"/>
-          <w:sz w:val="20"/>
-          <w:szCs w:val="20"/>
-        </w:rPr>
-        <w:t>yet</w:t>
-      </w:r>
-      <w:proofErr w:type="spellEnd"/>
-      <w:r>
-        <w:rPr>
-          <w:rFonts w:ascii="Consolas" w:hAnsi="Consolas" w:cs="Consolas"/>
-          <w:sz w:val="20"/>
-          <w:szCs w:val="20"/>
-        </w:rPr>
-        <w:t xml:space="preserve"> </w:t>
-      </w:r>
-      <w:proofErr w:type="spellStart"/>
-      <w:r>
-        <w:rPr>
-          <w:rFonts w:ascii="Consolas" w:hAnsi="Consolas" w:cs="Consolas"/>
-          <w:sz w:val="20"/>
-          <w:szCs w:val="20"/>
-        </w:rPr>
-        <w:t>implemented</w:t>
-      </w:r>
-      <w:proofErr w:type="spellEnd"/>
-      <w:r>
-        <w:rPr>
-          <w:rFonts w:ascii="Consolas" w:hAnsi="Consolas" w:cs="Consolas"/>
-          <w:sz w:val="20"/>
-          <w:szCs w:val="20"/>
-        </w:rPr>
-        <w:t>");</w:t>
+      <w:proofErr w:type="spellStart"/>
+      <w:r>
+        <w:rPr>
+          <w:rFonts w:ascii="Consolas" w:hAnsi="Consolas" w:cs="Consolas"/>
+          <w:sz w:val="20"/>
+          <w:szCs w:val="20"/>
+          <w:u w:val="single"/>
+        </w:rPr>
+        <w:t>respostaPrisioneiroB</w:t>
+      </w:r>
+      <w:proofErr w:type="spellEnd"/>
+      <w:r>
+        <w:rPr>
+          <w:rFonts w:ascii="Consolas" w:hAnsi="Consolas" w:cs="Consolas"/>
+          <w:sz w:val="20"/>
+          <w:szCs w:val="20"/>
+        </w:rPr>
+        <w:t xml:space="preserve">, </w:t>
+      </w:r>
+      <w:proofErr w:type="spellStart"/>
+      <w:r>
+        <w:rPr>
+          <w:rFonts w:ascii="Consolas" w:hAnsi="Consolas" w:cs="Consolas"/>
+          <w:sz w:val="20"/>
+          <w:szCs w:val="20"/>
+          <w:u w:val="single"/>
+        </w:rPr>
+        <w:t>respostaPrisioneiroA</w:t>
+      </w:r>
+      <w:proofErr w:type="spellEnd"/>
+      <w:r>
+        <w:rPr>
+          <w:rFonts w:ascii="Consolas" w:hAnsi="Consolas" w:cs="Consolas"/>
+          <w:sz w:val="20"/>
+          <w:szCs w:val="20"/>
+        </w:rPr>
+        <w:t>);</w:t>
+      </w:r>
+    </w:p>
+    <w:p>
+      <w:pPr>
+        <w:autoSpaceDE w:val="0"/>
+        <w:autoSpaceDN w:val="0"/>
+        <w:adjustRightInd w:val="0"/>
+        <w:spacing w:after="0" w:line="240" w:lineRule="auto"/>
+        <w:rPr>
+          <w:rFonts w:ascii="Consolas" w:hAnsi="Consolas" w:cs="Consolas"/>
+          <w:sz w:val="20"/>
+          <w:szCs w:val="20"/>
+        </w:rPr>
+      </w:pPr>
+      <w:r>
+        <w:rPr>
+          <w:rFonts w:ascii="Consolas" w:hAnsi="Consolas" w:cs="Consolas"/>
+          <w:sz w:val="20"/>
+          <w:szCs w:val="20"/>
+        </w:rPr>
+        <w:tab/>
+      </w:r>
+      <w:r>
+        <w:rPr>
+          <w:rFonts w:ascii="Consolas" w:hAnsi="Consolas" w:cs="Consolas"/>
+          <w:sz w:val="20"/>
+          <w:szCs w:val="20"/>
+        </w:rPr>
+        <w:tab/>
       </w:r>
     </w:p>
     <w:p>
@@ -536,10 +1239,7 @@
         <w:t>}</w:t>
       </w:r>
     </w:p>
-    <w:p>
-      <w:bookmarkStart w:id="0" w:name="_GoBack"/>
-      <w:bookmarkEnd w:id="0"/>
-    </w:p>
+    <w:p/>
     <w:sectPr>
       <w:pgSz w:w="12240" w:h="15840"/>
       <w:pgMar w:top="1417" w:right="1701" w:bottom="1417" w:left="1701" w:header="720" w:footer="720" w:gutter="0"/>

</xml_diff>

<commit_message>
Classe JUnit Teste nova com as mudanças na classe
Na Classe JulgamentoPrisioneiro estava faltando um public enum Resposta com DELACAO, e as variaveis estavam erradas, nesta versão já estão alteradas Inocencia = 0, multua = 5, individual = 10 e cumplices para 1;
</commit_message>
<xml_diff>
--- a/Testes/Classe JUnit Teste.docx
+++ b/Testes/Classe JUnit Teste.docx
@@ -225,9 +225,8 @@
           <w:szCs w:val="20"/>
         </w:rPr>
       </w:pPr>
-      <w:bookmarkStart w:id="0" w:name="_GoBack"/>
-      <w:bookmarkEnd w:id="0"/>
-      <w:proofErr w:type="spellStart"/>
+      <w:proofErr w:type="spellStart"/>
+      <w:proofErr w:type="gramStart"/>
       <w:r>
         <w:rPr>
           <w:rFonts w:ascii="Consolas" w:hAnsi="Consolas" w:cs="Consolas"/>
@@ -237,6 +236,7 @@
         <w:t>import</w:t>
       </w:r>
       <w:proofErr w:type="spellEnd"/>
+      <w:proofErr w:type="gramEnd"/>
       <w:r>
         <w:rPr>
           <w:rFonts w:ascii="Consolas" w:hAnsi="Consolas" w:cs="Consolas"/>
@@ -258,7 +258,6 @@
       <w:r>
         <w:rPr>
           <w:rFonts w:ascii="Consolas" w:hAnsi="Consolas" w:cs="Consolas"/>
-          <w:strike/>
           <w:sz w:val="20"/>
           <w:szCs w:val="20"/>
           <w:u w:val="single"/>
@@ -815,7 +814,6 @@
       <w:r>
         <w:rPr>
           <w:rFonts w:ascii="Consolas" w:hAnsi="Consolas" w:cs="Consolas"/>
-          <w:strike/>
           <w:sz w:val="20"/>
           <w:szCs w:val="20"/>
           <w:u w:val="single"/>
@@ -833,7 +831,6 @@
       <w:r>
         <w:rPr>
           <w:rFonts w:ascii="Consolas" w:hAnsi="Consolas" w:cs="Consolas"/>
-          <w:strike/>
           <w:sz w:val="20"/>
           <w:szCs w:val="20"/>
           <w:u w:val="single"/>
@@ -1240,6 +1237,765 @@
       </w:r>
     </w:p>
     <w:p/>
+    <w:p/>
+    <w:p>
+      <w:r>
+        <w:t>Na classe estava com os valores errado de pena</w:t>
+      </w:r>
+    </w:p>
+    <w:p>
+      <w:pPr>
+        <w:pBdr>
+          <w:top w:val="single" w:sz="6" w:space="7" w:color="CCCCCC"/>
+          <w:left w:val="single" w:sz="6" w:space="7" w:color="CCCCCC"/>
+          <w:bottom w:val="single" w:sz="6" w:space="7" w:color="CCCCCC"/>
+          <w:right w:val="single" w:sz="6" w:space="7" w:color="CCCCCC"/>
+        </w:pBdr>
+        <w:shd w:val="clear" w:color="auto" w:fill="F5F5F5"/>
+        <w:tabs>
+          <w:tab w:val="left" w:pos="916"/>
+          <w:tab w:val="left" w:pos="1832"/>
+          <w:tab w:val="left" w:pos="2748"/>
+          <w:tab w:val="left" w:pos="3664"/>
+          <w:tab w:val="left" w:pos="4580"/>
+          <w:tab w:val="left" w:pos="5496"/>
+          <w:tab w:val="left" w:pos="6412"/>
+          <w:tab w:val="left" w:pos="7328"/>
+          <w:tab w:val="left" w:pos="8244"/>
+          <w:tab w:val="left" w:pos="9160"/>
+          <w:tab w:val="left" w:pos="10076"/>
+          <w:tab w:val="left" w:pos="10992"/>
+          <w:tab w:val="left" w:pos="11908"/>
+          <w:tab w:val="left" w:pos="12824"/>
+          <w:tab w:val="left" w:pos="13740"/>
+          <w:tab w:val="left" w:pos="14656"/>
+        </w:tabs>
+        <w:wordWrap w:val="0"/>
+        <w:spacing w:after="150"/>
+        <w:rPr>
+          <w:rFonts w:ascii="Consolas" w:hAnsi="Consolas" w:cs="Courier New"/>
+          <w:color w:val="333333"/>
+          <w:sz w:val="14"/>
+          <w:szCs w:val="14"/>
+        </w:rPr>
+      </w:pPr>
+      <w:proofErr w:type="spellStart"/>
+      <w:proofErr w:type="gramStart"/>
+      <w:r>
+        <w:rPr>
+          <w:rFonts w:ascii="Consolas" w:hAnsi="Consolas" w:cs="Courier New"/>
+          <w:color w:val="333333"/>
+          <w:sz w:val="14"/>
+          <w:szCs w:val="14"/>
+        </w:rPr>
+        <w:t>private</w:t>
+      </w:r>
+      <w:proofErr w:type="spellEnd"/>
+      <w:proofErr w:type="gramEnd"/>
+      <w:r>
+        <w:rPr>
+          <w:rFonts w:ascii="Consolas" w:hAnsi="Consolas" w:cs="Courier New"/>
+          <w:color w:val="333333"/>
+          <w:sz w:val="14"/>
+          <w:szCs w:val="14"/>
+        </w:rPr>
+        <w:t xml:space="preserve"> </w:t>
+      </w:r>
+      <w:proofErr w:type="spellStart"/>
+      <w:r>
+        <w:rPr>
+          <w:rFonts w:ascii="Consolas" w:hAnsi="Consolas" w:cs="Courier New"/>
+          <w:color w:val="333333"/>
+          <w:sz w:val="14"/>
+          <w:szCs w:val="14"/>
+        </w:rPr>
+        <w:t>int</w:t>
+      </w:r>
+      <w:proofErr w:type="spellEnd"/>
+      <w:r>
+        <w:rPr>
+          <w:rFonts w:ascii="Consolas" w:hAnsi="Consolas" w:cs="Courier New"/>
+          <w:color w:val="333333"/>
+          <w:sz w:val="14"/>
+          <w:szCs w:val="14"/>
+        </w:rPr>
+        <w:t xml:space="preserve"> PENA_INOCENCIA = </w:t>
+      </w:r>
+      <w:r>
+        <w:rPr>
+          <w:rFonts w:ascii="Consolas" w:hAnsi="Consolas" w:cs="Courier New"/>
+          <w:color w:val="333333"/>
+          <w:sz w:val="14"/>
+          <w:szCs w:val="14"/>
+        </w:rPr>
+        <w:t>10</w:t>
+      </w:r>
+      <w:r>
+        <w:rPr>
+          <w:rFonts w:ascii="Consolas" w:hAnsi="Consolas" w:cs="Courier New"/>
+          <w:color w:val="333333"/>
+          <w:sz w:val="14"/>
+          <w:szCs w:val="14"/>
+        </w:rPr>
+        <w:t>;</w:t>
+      </w:r>
+    </w:p>
+    <w:p>
+      <w:pPr>
+        <w:pBdr>
+          <w:top w:val="single" w:sz="6" w:space="7" w:color="CCCCCC"/>
+          <w:left w:val="single" w:sz="6" w:space="7" w:color="CCCCCC"/>
+          <w:bottom w:val="single" w:sz="6" w:space="7" w:color="CCCCCC"/>
+          <w:right w:val="single" w:sz="6" w:space="7" w:color="CCCCCC"/>
+        </w:pBdr>
+        <w:shd w:val="clear" w:color="auto" w:fill="F5F5F5"/>
+        <w:tabs>
+          <w:tab w:val="left" w:pos="916"/>
+          <w:tab w:val="left" w:pos="1832"/>
+          <w:tab w:val="left" w:pos="2748"/>
+          <w:tab w:val="left" w:pos="3664"/>
+          <w:tab w:val="left" w:pos="4580"/>
+          <w:tab w:val="left" w:pos="5496"/>
+          <w:tab w:val="left" w:pos="6412"/>
+          <w:tab w:val="left" w:pos="7328"/>
+          <w:tab w:val="left" w:pos="8244"/>
+          <w:tab w:val="left" w:pos="9160"/>
+          <w:tab w:val="left" w:pos="10076"/>
+          <w:tab w:val="left" w:pos="10992"/>
+          <w:tab w:val="left" w:pos="11908"/>
+          <w:tab w:val="left" w:pos="12824"/>
+          <w:tab w:val="left" w:pos="13740"/>
+          <w:tab w:val="left" w:pos="14656"/>
+        </w:tabs>
+        <w:wordWrap w:val="0"/>
+        <w:spacing w:after="150"/>
+        <w:rPr>
+          <w:rFonts w:ascii="Consolas" w:hAnsi="Consolas" w:cs="Courier New"/>
+          <w:color w:val="333333"/>
+          <w:sz w:val="14"/>
+          <w:szCs w:val="14"/>
+        </w:rPr>
+      </w:pPr>
+      <w:r>
+        <w:rPr>
+          <w:rFonts w:ascii="Consolas" w:hAnsi="Consolas" w:cs="Courier New"/>
+          <w:color w:val="333333"/>
+          <w:sz w:val="14"/>
+          <w:szCs w:val="14"/>
+        </w:rPr>
+        <w:t xml:space="preserve">   </w:t>
+      </w:r>
+      <w:proofErr w:type="spellStart"/>
+      <w:proofErr w:type="gramStart"/>
+      <w:r>
+        <w:rPr>
+          <w:rFonts w:ascii="Consolas" w:hAnsi="Consolas" w:cs="Courier New"/>
+          <w:color w:val="333333"/>
+          <w:sz w:val="14"/>
+          <w:szCs w:val="14"/>
+        </w:rPr>
+        <w:t>private</w:t>
+      </w:r>
+      <w:proofErr w:type="spellEnd"/>
+      <w:proofErr w:type="gramEnd"/>
+      <w:r>
+        <w:rPr>
+          <w:rFonts w:ascii="Consolas" w:hAnsi="Consolas" w:cs="Courier New"/>
+          <w:color w:val="333333"/>
+          <w:sz w:val="14"/>
+          <w:szCs w:val="14"/>
+        </w:rPr>
+        <w:t xml:space="preserve"> </w:t>
+      </w:r>
+      <w:proofErr w:type="spellStart"/>
+      <w:r>
+        <w:rPr>
+          <w:rFonts w:ascii="Consolas" w:hAnsi="Consolas" w:cs="Courier New"/>
+          <w:color w:val="333333"/>
+          <w:sz w:val="14"/>
+          <w:szCs w:val="14"/>
+        </w:rPr>
+        <w:t>int</w:t>
+      </w:r>
+      <w:proofErr w:type="spellEnd"/>
+      <w:r>
+        <w:rPr>
+          <w:rFonts w:ascii="Consolas" w:hAnsi="Consolas" w:cs="Courier New"/>
+          <w:color w:val="333333"/>
+          <w:sz w:val="14"/>
+          <w:szCs w:val="14"/>
+        </w:rPr>
+        <w:t xml:space="preserve"> PENA_CONDENACAO_MUTUA = </w:t>
+      </w:r>
+      <w:r>
+        <w:rPr>
+          <w:rFonts w:ascii="Consolas" w:hAnsi="Consolas" w:cs="Courier New"/>
+          <w:color w:val="333333"/>
+          <w:sz w:val="14"/>
+          <w:szCs w:val="14"/>
+        </w:rPr>
+        <w:t>1</w:t>
+      </w:r>
+      <w:r>
+        <w:rPr>
+          <w:rFonts w:ascii="Consolas" w:hAnsi="Consolas" w:cs="Courier New"/>
+          <w:color w:val="333333"/>
+          <w:sz w:val="14"/>
+          <w:szCs w:val="14"/>
+        </w:rPr>
+        <w:t>5;</w:t>
+      </w:r>
+    </w:p>
+    <w:p>
+      <w:pPr>
+        <w:pBdr>
+          <w:top w:val="single" w:sz="6" w:space="7" w:color="CCCCCC"/>
+          <w:left w:val="single" w:sz="6" w:space="7" w:color="CCCCCC"/>
+          <w:bottom w:val="single" w:sz="6" w:space="7" w:color="CCCCCC"/>
+          <w:right w:val="single" w:sz="6" w:space="7" w:color="CCCCCC"/>
+        </w:pBdr>
+        <w:shd w:val="clear" w:color="auto" w:fill="F5F5F5"/>
+        <w:tabs>
+          <w:tab w:val="left" w:pos="916"/>
+          <w:tab w:val="left" w:pos="1832"/>
+          <w:tab w:val="left" w:pos="2748"/>
+          <w:tab w:val="left" w:pos="3664"/>
+          <w:tab w:val="left" w:pos="4580"/>
+          <w:tab w:val="left" w:pos="5496"/>
+          <w:tab w:val="left" w:pos="6412"/>
+          <w:tab w:val="left" w:pos="7328"/>
+          <w:tab w:val="left" w:pos="8244"/>
+          <w:tab w:val="left" w:pos="9160"/>
+          <w:tab w:val="left" w:pos="10076"/>
+          <w:tab w:val="left" w:pos="10992"/>
+          <w:tab w:val="left" w:pos="11908"/>
+          <w:tab w:val="left" w:pos="12824"/>
+          <w:tab w:val="left" w:pos="13740"/>
+          <w:tab w:val="left" w:pos="14656"/>
+        </w:tabs>
+        <w:wordWrap w:val="0"/>
+        <w:spacing w:after="150"/>
+        <w:rPr>
+          <w:rFonts w:ascii="Consolas" w:hAnsi="Consolas" w:cs="Courier New"/>
+          <w:color w:val="333333"/>
+          <w:sz w:val="14"/>
+          <w:szCs w:val="14"/>
+        </w:rPr>
+      </w:pPr>
+      <w:r>
+        <w:rPr>
+          <w:rFonts w:ascii="Consolas" w:hAnsi="Consolas" w:cs="Courier New"/>
+          <w:color w:val="333333"/>
+          <w:sz w:val="14"/>
+          <w:szCs w:val="14"/>
+        </w:rPr>
+        <w:t xml:space="preserve">   </w:t>
+      </w:r>
+      <w:proofErr w:type="spellStart"/>
+      <w:proofErr w:type="gramStart"/>
+      <w:r>
+        <w:rPr>
+          <w:rFonts w:ascii="Consolas" w:hAnsi="Consolas" w:cs="Courier New"/>
+          <w:color w:val="333333"/>
+          <w:sz w:val="14"/>
+          <w:szCs w:val="14"/>
+        </w:rPr>
+        <w:t>private</w:t>
+      </w:r>
+      <w:proofErr w:type="spellEnd"/>
+      <w:proofErr w:type="gramEnd"/>
+      <w:r>
+        <w:rPr>
+          <w:rFonts w:ascii="Consolas" w:hAnsi="Consolas" w:cs="Courier New"/>
+          <w:color w:val="333333"/>
+          <w:sz w:val="14"/>
+          <w:szCs w:val="14"/>
+        </w:rPr>
+        <w:t xml:space="preserve"> </w:t>
+      </w:r>
+      <w:proofErr w:type="spellStart"/>
+      <w:r>
+        <w:rPr>
+          <w:rFonts w:ascii="Consolas" w:hAnsi="Consolas" w:cs="Courier New"/>
+          <w:color w:val="333333"/>
+          <w:sz w:val="14"/>
+          <w:szCs w:val="14"/>
+        </w:rPr>
+        <w:t>int</w:t>
+      </w:r>
+      <w:proofErr w:type="spellEnd"/>
+      <w:r>
+        <w:rPr>
+          <w:rFonts w:ascii="Consolas" w:hAnsi="Consolas" w:cs="Courier New"/>
+          <w:color w:val="333333"/>
+          <w:sz w:val="14"/>
+          <w:szCs w:val="14"/>
+        </w:rPr>
+        <w:t xml:space="preserve"> PENA_CONDENACAO_INDIVIDUAL = 10;</w:t>
+      </w:r>
+    </w:p>
+    <w:p>
+      <w:pPr>
+        <w:pBdr>
+          <w:top w:val="single" w:sz="6" w:space="7" w:color="CCCCCC"/>
+          <w:left w:val="single" w:sz="6" w:space="7" w:color="CCCCCC"/>
+          <w:bottom w:val="single" w:sz="6" w:space="7" w:color="CCCCCC"/>
+          <w:right w:val="single" w:sz="6" w:space="7" w:color="CCCCCC"/>
+        </w:pBdr>
+        <w:shd w:val="clear" w:color="auto" w:fill="F5F5F5"/>
+        <w:tabs>
+          <w:tab w:val="left" w:pos="916"/>
+          <w:tab w:val="left" w:pos="1832"/>
+          <w:tab w:val="left" w:pos="2748"/>
+          <w:tab w:val="left" w:pos="3664"/>
+          <w:tab w:val="left" w:pos="4580"/>
+          <w:tab w:val="left" w:pos="5496"/>
+          <w:tab w:val="left" w:pos="6412"/>
+          <w:tab w:val="left" w:pos="7328"/>
+          <w:tab w:val="left" w:pos="8244"/>
+          <w:tab w:val="left" w:pos="9160"/>
+          <w:tab w:val="left" w:pos="10076"/>
+          <w:tab w:val="left" w:pos="10992"/>
+          <w:tab w:val="left" w:pos="11908"/>
+          <w:tab w:val="left" w:pos="12824"/>
+          <w:tab w:val="left" w:pos="13740"/>
+          <w:tab w:val="left" w:pos="14656"/>
+        </w:tabs>
+        <w:wordWrap w:val="0"/>
+        <w:spacing w:after="150"/>
+        <w:rPr>
+          <w:rFonts w:ascii="Consolas" w:hAnsi="Consolas" w:cs="Courier New"/>
+          <w:color w:val="333333"/>
+          <w:sz w:val="14"/>
+          <w:szCs w:val="14"/>
+        </w:rPr>
+      </w:pPr>
+      <w:r>
+        <w:rPr>
+          <w:rFonts w:ascii="Consolas" w:hAnsi="Consolas" w:cs="Courier New"/>
+          <w:color w:val="333333"/>
+          <w:sz w:val="14"/>
+          <w:szCs w:val="14"/>
+        </w:rPr>
+        <w:t xml:space="preserve">   </w:t>
+      </w:r>
+      <w:proofErr w:type="spellStart"/>
+      <w:proofErr w:type="gramStart"/>
+      <w:r>
+        <w:rPr>
+          <w:rFonts w:ascii="Consolas" w:hAnsi="Consolas" w:cs="Courier New"/>
+          <w:color w:val="333333"/>
+          <w:sz w:val="14"/>
+          <w:szCs w:val="14"/>
+        </w:rPr>
+        <w:t>private</w:t>
+      </w:r>
+      <w:proofErr w:type="spellEnd"/>
+      <w:proofErr w:type="gramEnd"/>
+      <w:r>
+        <w:rPr>
+          <w:rFonts w:ascii="Consolas" w:hAnsi="Consolas" w:cs="Courier New"/>
+          <w:color w:val="333333"/>
+          <w:sz w:val="14"/>
+          <w:szCs w:val="14"/>
+        </w:rPr>
+        <w:t xml:space="preserve"> </w:t>
+      </w:r>
+      <w:proofErr w:type="spellStart"/>
+      <w:r>
+        <w:rPr>
+          <w:rFonts w:ascii="Consolas" w:hAnsi="Consolas" w:cs="Courier New"/>
+          <w:color w:val="333333"/>
+          <w:sz w:val="14"/>
+          <w:szCs w:val="14"/>
+        </w:rPr>
+        <w:t>int</w:t>
+      </w:r>
+      <w:proofErr w:type="spellEnd"/>
+      <w:r>
+        <w:rPr>
+          <w:rFonts w:ascii="Consolas" w:hAnsi="Consolas" w:cs="Courier New"/>
+          <w:color w:val="333333"/>
+          <w:sz w:val="14"/>
+          <w:szCs w:val="14"/>
+        </w:rPr>
+        <w:t xml:space="preserve"> PENA_CONDENACAO_CUMPLICES = 1</w:t>
+      </w:r>
+      <w:r>
+        <w:rPr>
+          <w:rFonts w:ascii="Consolas" w:hAnsi="Consolas" w:cs="Courier New"/>
+          <w:color w:val="333333"/>
+          <w:sz w:val="14"/>
+          <w:szCs w:val="14"/>
+        </w:rPr>
+        <w:t>1</w:t>
+      </w:r>
+      <w:r>
+        <w:rPr>
+          <w:rFonts w:ascii="Consolas" w:hAnsi="Consolas" w:cs="Courier New"/>
+          <w:color w:val="333333"/>
+          <w:sz w:val="14"/>
+          <w:szCs w:val="14"/>
+        </w:rPr>
+        <w:t>;</w:t>
+      </w:r>
+    </w:p>
+    <w:p>
+      <w:proofErr w:type="gramStart"/>
+      <w:r>
+        <w:t>mas</w:t>
+      </w:r>
+      <w:proofErr w:type="gramEnd"/>
+      <w:r>
+        <w:t xml:space="preserve"> tinha que ser</w:t>
+      </w:r>
+    </w:p>
+    <w:p>
+      <w:pPr>
+        <w:pBdr>
+          <w:top w:val="single" w:sz="6" w:space="7" w:color="CCCCCC"/>
+          <w:left w:val="single" w:sz="6" w:space="7" w:color="CCCCCC"/>
+          <w:bottom w:val="single" w:sz="6" w:space="7" w:color="CCCCCC"/>
+          <w:right w:val="single" w:sz="6" w:space="7" w:color="CCCCCC"/>
+        </w:pBdr>
+        <w:shd w:val="clear" w:color="auto" w:fill="F5F5F5"/>
+        <w:tabs>
+          <w:tab w:val="left" w:pos="916"/>
+          <w:tab w:val="left" w:pos="1832"/>
+          <w:tab w:val="left" w:pos="2748"/>
+          <w:tab w:val="left" w:pos="3664"/>
+          <w:tab w:val="left" w:pos="4580"/>
+          <w:tab w:val="left" w:pos="5496"/>
+          <w:tab w:val="left" w:pos="6412"/>
+          <w:tab w:val="left" w:pos="7328"/>
+          <w:tab w:val="left" w:pos="8244"/>
+          <w:tab w:val="left" w:pos="9160"/>
+          <w:tab w:val="left" w:pos="10076"/>
+          <w:tab w:val="left" w:pos="10992"/>
+          <w:tab w:val="left" w:pos="11908"/>
+          <w:tab w:val="left" w:pos="12824"/>
+          <w:tab w:val="left" w:pos="13740"/>
+          <w:tab w:val="left" w:pos="14656"/>
+        </w:tabs>
+        <w:wordWrap w:val="0"/>
+        <w:spacing w:after="150"/>
+        <w:rPr>
+          <w:rFonts w:ascii="Consolas" w:hAnsi="Consolas" w:cs="Courier New"/>
+          <w:color w:val="333333"/>
+          <w:sz w:val="14"/>
+          <w:szCs w:val="14"/>
+        </w:rPr>
+      </w:pPr>
+      <w:r>
+        <w:rPr>
+          <w:rFonts w:ascii="Consolas" w:hAnsi="Consolas" w:cs="Courier New"/>
+          <w:color w:val="333333"/>
+          <w:sz w:val="14"/>
+          <w:szCs w:val="14"/>
+        </w:rPr>
+        <w:t xml:space="preserve">   </w:t>
+      </w:r>
+      <w:proofErr w:type="spellStart"/>
+      <w:proofErr w:type="gramStart"/>
+      <w:r>
+        <w:rPr>
+          <w:rFonts w:ascii="Consolas" w:hAnsi="Consolas" w:cs="Courier New"/>
+          <w:color w:val="333333"/>
+          <w:sz w:val="14"/>
+          <w:szCs w:val="14"/>
+        </w:rPr>
+        <w:t>int</w:t>
+      </w:r>
+      <w:proofErr w:type="spellEnd"/>
+      <w:proofErr w:type="gramEnd"/>
+      <w:r>
+        <w:rPr>
+          <w:rFonts w:ascii="Consolas" w:hAnsi="Consolas" w:cs="Courier New"/>
+          <w:color w:val="333333"/>
+          <w:sz w:val="14"/>
+          <w:szCs w:val="14"/>
+        </w:rPr>
+        <w:t xml:space="preserve"> PENA_INOCENCIA = 0;</w:t>
+      </w:r>
+    </w:p>
+    <w:p>
+      <w:pPr>
+        <w:pBdr>
+          <w:top w:val="single" w:sz="6" w:space="7" w:color="CCCCCC"/>
+          <w:left w:val="single" w:sz="6" w:space="7" w:color="CCCCCC"/>
+          <w:bottom w:val="single" w:sz="6" w:space="7" w:color="CCCCCC"/>
+          <w:right w:val="single" w:sz="6" w:space="7" w:color="CCCCCC"/>
+        </w:pBdr>
+        <w:shd w:val="clear" w:color="auto" w:fill="F5F5F5"/>
+        <w:tabs>
+          <w:tab w:val="left" w:pos="916"/>
+          <w:tab w:val="left" w:pos="1832"/>
+          <w:tab w:val="left" w:pos="2748"/>
+          <w:tab w:val="left" w:pos="3664"/>
+          <w:tab w:val="left" w:pos="4580"/>
+          <w:tab w:val="left" w:pos="5496"/>
+          <w:tab w:val="left" w:pos="6412"/>
+          <w:tab w:val="left" w:pos="7328"/>
+          <w:tab w:val="left" w:pos="8244"/>
+          <w:tab w:val="left" w:pos="9160"/>
+          <w:tab w:val="left" w:pos="10076"/>
+          <w:tab w:val="left" w:pos="10992"/>
+          <w:tab w:val="left" w:pos="11908"/>
+          <w:tab w:val="left" w:pos="12824"/>
+          <w:tab w:val="left" w:pos="13740"/>
+          <w:tab w:val="left" w:pos="14656"/>
+        </w:tabs>
+        <w:wordWrap w:val="0"/>
+        <w:spacing w:after="150"/>
+        <w:rPr>
+          <w:rFonts w:ascii="Consolas" w:hAnsi="Consolas" w:cs="Courier New"/>
+          <w:color w:val="333333"/>
+          <w:sz w:val="14"/>
+          <w:szCs w:val="14"/>
+        </w:rPr>
+      </w:pPr>
+      <w:r>
+        <w:rPr>
+          <w:rFonts w:ascii="Consolas" w:hAnsi="Consolas" w:cs="Courier New"/>
+          <w:color w:val="333333"/>
+          <w:sz w:val="14"/>
+          <w:szCs w:val="14"/>
+        </w:rPr>
+        <w:t xml:space="preserve">   </w:t>
+      </w:r>
+      <w:proofErr w:type="spellStart"/>
+      <w:proofErr w:type="gramStart"/>
+      <w:r>
+        <w:rPr>
+          <w:rFonts w:ascii="Consolas" w:hAnsi="Consolas" w:cs="Courier New"/>
+          <w:color w:val="333333"/>
+          <w:sz w:val="14"/>
+          <w:szCs w:val="14"/>
+        </w:rPr>
+        <w:t>int</w:t>
+      </w:r>
+      <w:proofErr w:type="spellEnd"/>
+      <w:proofErr w:type="gramEnd"/>
+      <w:r>
+        <w:rPr>
+          <w:rFonts w:ascii="Consolas" w:hAnsi="Consolas" w:cs="Courier New"/>
+          <w:color w:val="333333"/>
+          <w:sz w:val="14"/>
+          <w:szCs w:val="14"/>
+        </w:rPr>
+        <w:t xml:space="preserve"> PENA_CONDENACAO_MUTUA = 5;</w:t>
+      </w:r>
+    </w:p>
+    <w:p>
+      <w:pPr>
+        <w:pBdr>
+          <w:top w:val="single" w:sz="6" w:space="7" w:color="CCCCCC"/>
+          <w:left w:val="single" w:sz="6" w:space="7" w:color="CCCCCC"/>
+          <w:bottom w:val="single" w:sz="6" w:space="7" w:color="CCCCCC"/>
+          <w:right w:val="single" w:sz="6" w:space="7" w:color="CCCCCC"/>
+        </w:pBdr>
+        <w:shd w:val="clear" w:color="auto" w:fill="F5F5F5"/>
+        <w:tabs>
+          <w:tab w:val="left" w:pos="916"/>
+          <w:tab w:val="left" w:pos="1832"/>
+          <w:tab w:val="left" w:pos="2748"/>
+          <w:tab w:val="left" w:pos="3664"/>
+          <w:tab w:val="left" w:pos="4580"/>
+          <w:tab w:val="left" w:pos="5496"/>
+          <w:tab w:val="left" w:pos="6412"/>
+          <w:tab w:val="left" w:pos="7328"/>
+          <w:tab w:val="left" w:pos="8244"/>
+          <w:tab w:val="left" w:pos="9160"/>
+          <w:tab w:val="left" w:pos="10076"/>
+          <w:tab w:val="left" w:pos="10992"/>
+          <w:tab w:val="left" w:pos="11908"/>
+          <w:tab w:val="left" w:pos="12824"/>
+          <w:tab w:val="left" w:pos="13740"/>
+          <w:tab w:val="left" w:pos="14656"/>
+        </w:tabs>
+        <w:wordWrap w:val="0"/>
+        <w:spacing w:after="150"/>
+        <w:rPr>
+          <w:rFonts w:ascii="Consolas" w:hAnsi="Consolas" w:cs="Courier New"/>
+          <w:color w:val="333333"/>
+          <w:sz w:val="14"/>
+          <w:szCs w:val="14"/>
+        </w:rPr>
+      </w:pPr>
+      <w:r>
+        <w:rPr>
+          <w:rFonts w:ascii="Consolas" w:hAnsi="Consolas" w:cs="Courier New"/>
+          <w:color w:val="333333"/>
+          <w:sz w:val="14"/>
+          <w:szCs w:val="14"/>
+        </w:rPr>
+        <w:t xml:space="preserve">   </w:t>
+      </w:r>
+      <w:proofErr w:type="spellStart"/>
+      <w:proofErr w:type="gramStart"/>
+      <w:r>
+        <w:rPr>
+          <w:rFonts w:ascii="Consolas" w:hAnsi="Consolas" w:cs="Courier New"/>
+          <w:color w:val="333333"/>
+          <w:sz w:val="14"/>
+          <w:szCs w:val="14"/>
+        </w:rPr>
+        <w:t>int</w:t>
+      </w:r>
+      <w:proofErr w:type="spellEnd"/>
+      <w:proofErr w:type="gramEnd"/>
+      <w:r>
+        <w:rPr>
+          <w:rFonts w:ascii="Consolas" w:hAnsi="Consolas" w:cs="Courier New"/>
+          <w:color w:val="333333"/>
+          <w:sz w:val="14"/>
+          <w:szCs w:val="14"/>
+        </w:rPr>
+        <w:t xml:space="preserve"> PENA_CONDENACAO_INDIVIDUAL = 10;</w:t>
+      </w:r>
+    </w:p>
+    <w:p>
+      <w:pPr>
+        <w:pBdr>
+          <w:top w:val="single" w:sz="6" w:space="7" w:color="CCCCCC"/>
+          <w:left w:val="single" w:sz="6" w:space="7" w:color="CCCCCC"/>
+          <w:bottom w:val="single" w:sz="6" w:space="7" w:color="CCCCCC"/>
+          <w:right w:val="single" w:sz="6" w:space="7" w:color="CCCCCC"/>
+        </w:pBdr>
+        <w:shd w:val="clear" w:color="auto" w:fill="F5F5F5"/>
+        <w:tabs>
+          <w:tab w:val="left" w:pos="916"/>
+          <w:tab w:val="left" w:pos="1832"/>
+          <w:tab w:val="left" w:pos="2748"/>
+          <w:tab w:val="left" w:pos="3664"/>
+          <w:tab w:val="left" w:pos="4580"/>
+          <w:tab w:val="left" w:pos="5496"/>
+          <w:tab w:val="left" w:pos="6412"/>
+          <w:tab w:val="left" w:pos="7328"/>
+          <w:tab w:val="left" w:pos="8244"/>
+          <w:tab w:val="left" w:pos="9160"/>
+          <w:tab w:val="left" w:pos="10076"/>
+          <w:tab w:val="left" w:pos="10992"/>
+          <w:tab w:val="left" w:pos="11908"/>
+          <w:tab w:val="left" w:pos="12824"/>
+          <w:tab w:val="left" w:pos="13740"/>
+          <w:tab w:val="left" w:pos="14656"/>
+        </w:tabs>
+        <w:wordWrap w:val="0"/>
+        <w:spacing w:after="150"/>
+        <w:rPr>
+          <w:rFonts w:ascii="Consolas" w:hAnsi="Consolas" w:cs="Courier New"/>
+          <w:color w:val="333333"/>
+          <w:sz w:val="14"/>
+          <w:szCs w:val="14"/>
+        </w:rPr>
+      </w:pPr>
+      <w:r>
+        <w:rPr>
+          <w:rFonts w:ascii="Consolas" w:hAnsi="Consolas" w:cs="Courier New"/>
+          <w:color w:val="333333"/>
+          <w:sz w:val="14"/>
+          <w:szCs w:val="14"/>
+        </w:rPr>
+        <w:t xml:space="preserve">   </w:t>
+      </w:r>
+      <w:proofErr w:type="spellStart"/>
+      <w:proofErr w:type="gramStart"/>
+      <w:r>
+        <w:rPr>
+          <w:rFonts w:ascii="Consolas" w:hAnsi="Consolas" w:cs="Courier New"/>
+          <w:color w:val="333333"/>
+          <w:sz w:val="14"/>
+          <w:szCs w:val="14"/>
+        </w:rPr>
+        <w:t>int</w:t>
+      </w:r>
+      <w:proofErr w:type="spellEnd"/>
+      <w:proofErr w:type="gramEnd"/>
+      <w:r>
+        <w:rPr>
+          <w:rFonts w:ascii="Consolas" w:hAnsi="Consolas" w:cs="Courier New"/>
+          <w:color w:val="333333"/>
+          <w:sz w:val="14"/>
+          <w:szCs w:val="14"/>
+        </w:rPr>
+        <w:t xml:space="preserve"> PENA_CONDENACAO_CUMPLICES = 1;</w:t>
+      </w:r>
+    </w:p>
+    <w:p>
+      <w:r>
+        <w:t xml:space="preserve">E na classe estava faltando um </w:t>
+      </w:r>
+      <w:proofErr w:type="spellStart"/>
+      <w:r>
+        <w:t>public</w:t>
+      </w:r>
+      <w:proofErr w:type="spellEnd"/>
+      <w:r>
+        <w:t xml:space="preserve"> </w:t>
+      </w:r>
+      <w:proofErr w:type="spellStart"/>
+      <w:r>
+        <w:t>enum</w:t>
+      </w:r>
+      <w:proofErr w:type="spellEnd"/>
+      <w:r>
+        <w:t xml:space="preserve"> resposta</w:t>
+      </w:r>
+      <w:bookmarkStart w:id="0" w:name="_GoBack"/>
+      <w:bookmarkEnd w:id="0"/>
+    </w:p>
+    <w:p>
+      <w:r>
+        <w:t xml:space="preserve">Então adicionei no código da Classe </w:t>
+      </w:r>
+      <w:proofErr w:type="spellStart"/>
+      <w:r>
+        <w:t>JulgamentoPrisioneiro</w:t>
+      </w:r>
+      <w:proofErr w:type="spellEnd"/>
+      <w:r>
+        <w:t xml:space="preserve"> um</w:t>
+      </w:r>
+    </w:p>
+    <w:p>
+      <w:pPr>
+        <w:rPr>
+          <w:u w:val="single"/>
+        </w:rPr>
+      </w:pPr>
+    </w:p>
+    <w:p>
+      <w:proofErr w:type="spellStart"/>
+      <w:proofErr w:type="gramStart"/>
+      <w:r>
+        <w:lastRenderedPageBreak/>
+        <w:t>public</w:t>
+      </w:r>
+      <w:proofErr w:type="spellEnd"/>
+      <w:proofErr w:type="gramEnd"/>
+      <w:r>
+        <w:t xml:space="preserve"> </w:t>
+      </w:r>
+      <w:proofErr w:type="spellStart"/>
+      <w:r>
+        <w:t>enum</w:t>
+      </w:r>
+      <w:proofErr w:type="spellEnd"/>
+      <w:r>
+        <w:t xml:space="preserve"> Resposta{</w:t>
+      </w:r>
+    </w:p>
+    <w:p>
+      <w:r>
+        <w:t>DELACAO</w:t>
+      </w:r>
+    </w:p>
+    <w:p>
+      <w:r>
+        <w:t>}</w:t>
+      </w:r>
+    </w:p>
     <w:sectPr>
       <w:pgSz w:w="12240" w:h="15840"/>
       <w:pgMar w:top="1417" w:right="1701" w:bottom="1417" w:left="1701" w:header="720" w:footer="720" w:gutter="0"/>

</xml_diff>

<commit_message>
Classe JUnit Teste corrigida
A classe anterior estava sem os Assert.assertEquals não dando para comparar
</commit_message>
<xml_diff>
--- a/Testes/Classe JUnit Teste.docx
+++ b/Testes/Classe JUnit Teste.docx
@@ -123,6 +123,7 @@
           <w:rFonts w:ascii="Consolas" w:hAnsi="Consolas" w:cs="Consolas"/>
           <w:sz w:val="20"/>
           <w:szCs w:val="20"/>
+          <w:u w:val="single"/>
         </w:rPr>
         <w:t>org.junit.jupiter.api.Assertions</w:t>
       </w:r>
@@ -258,6 +259,7 @@
       <w:r>
         <w:rPr>
           <w:rFonts w:ascii="Consolas" w:hAnsi="Consolas" w:cs="Consolas"/>
+          <w:strike/>
           <w:sz w:val="20"/>
           <w:szCs w:val="20"/>
           <w:u w:val="single"/>
@@ -509,9 +511,10 @@
       <w:r>
         <w:rPr>
           <w:rFonts w:ascii="Consolas" w:hAnsi="Consolas" w:cs="Consolas"/>
-          <w:sz w:val="20"/>
-          <w:szCs w:val="20"/>
-          <w:u w:val="single"/>
+          <w:i/>
+          <w:iCs/>
+          <w:sz w:val="20"/>
+          <w:szCs w:val="20"/>
         </w:rPr>
         <w:t>Resposta</w:t>
       </w:r>
@@ -530,7 +533,7 @@
           <w:sz w:val="20"/>
           <w:szCs w:val="20"/>
         </w:rPr>
-        <w:t>respostaSuspeitoA</w:t>
+        <w:t>respostaPrisioneiroA</w:t>
       </w:r>
       <w:proofErr w:type="spellEnd"/>
       <w:r>
@@ -545,9 +548,10 @@
       <w:r>
         <w:rPr>
           <w:rFonts w:ascii="Consolas" w:hAnsi="Consolas" w:cs="Consolas"/>
-          <w:sz w:val="20"/>
-          <w:szCs w:val="20"/>
-          <w:u w:val="single"/>
+          <w:i/>
+          <w:iCs/>
+          <w:sz w:val="20"/>
+          <w:szCs w:val="20"/>
         </w:rPr>
         <w:t>Resposta</w:t>
       </w:r>
@@ -557,7 +561,19 @@
           <w:sz w:val="20"/>
           <w:szCs w:val="20"/>
         </w:rPr>
-        <w:t>.DELACAO</w:t>
+        <w:t>.</w:t>
+      </w:r>
+      <w:r>
+        <w:rPr>
+          <w:rFonts w:ascii="Consolas" w:hAnsi="Consolas" w:cs="Consolas"/>
+          <w:b/>
+          <w:bCs/>
+          <w:i/>
+          <w:iCs/>
+          <w:sz w:val="20"/>
+          <w:szCs w:val="20"/>
+        </w:rPr>
+        <w:t>DELACAO</w:t>
       </w:r>
       <w:proofErr w:type="spellEnd"/>
       <w:r>
@@ -600,9 +616,10 @@
       <w:r>
         <w:rPr>
           <w:rFonts w:ascii="Consolas" w:hAnsi="Consolas" w:cs="Consolas"/>
-          <w:sz w:val="20"/>
-          <w:szCs w:val="20"/>
-          <w:u w:val="single"/>
+          <w:i/>
+          <w:iCs/>
+          <w:sz w:val="20"/>
+          <w:szCs w:val="20"/>
         </w:rPr>
         <w:t>Resposta</w:t>
       </w:r>
@@ -621,7 +638,7 @@
           <w:sz w:val="20"/>
           <w:szCs w:val="20"/>
         </w:rPr>
-        <w:t>respostaSuspeitoB</w:t>
+        <w:t>respostaPrisioneiroB</w:t>
       </w:r>
       <w:proofErr w:type="spellEnd"/>
       <w:r>
@@ -636,9 +653,10 @@
       <w:r>
         <w:rPr>
           <w:rFonts w:ascii="Consolas" w:hAnsi="Consolas" w:cs="Consolas"/>
-          <w:sz w:val="20"/>
-          <w:szCs w:val="20"/>
-          <w:u w:val="single"/>
+          <w:i/>
+          <w:iCs/>
+          <w:sz w:val="20"/>
+          <w:szCs w:val="20"/>
         </w:rPr>
         <w:t>Resposta</w:t>
       </w:r>
@@ -648,7 +666,19 @@
           <w:sz w:val="20"/>
           <w:szCs w:val="20"/>
         </w:rPr>
-        <w:t>.DELACAO</w:t>
+        <w:t>.</w:t>
+      </w:r>
+      <w:r>
+        <w:rPr>
+          <w:rFonts w:ascii="Consolas" w:hAnsi="Consolas" w:cs="Consolas"/>
+          <w:b/>
+          <w:bCs/>
+          <w:i/>
+          <w:iCs/>
+          <w:sz w:val="20"/>
+          <w:szCs w:val="20"/>
+        </w:rPr>
+        <w:t>DELACAO</w:t>
       </w:r>
       <w:proofErr w:type="spellEnd"/>
       <w:r>
@@ -814,6 +844,7 @@
       <w:r>
         <w:rPr>
           <w:rFonts w:ascii="Consolas" w:hAnsi="Consolas" w:cs="Consolas"/>
+          <w:strike/>
           <w:sz w:val="20"/>
           <w:szCs w:val="20"/>
           <w:u w:val="single"/>
@@ -831,6 +862,7 @@
       <w:r>
         <w:rPr>
           <w:rFonts w:ascii="Consolas" w:hAnsi="Consolas" w:cs="Consolas"/>
+          <w:strike/>
           <w:sz w:val="20"/>
           <w:szCs w:val="20"/>
           <w:u w:val="single"/>
@@ -995,7 +1027,6 @@
           <w:rFonts w:ascii="Consolas" w:hAnsi="Consolas" w:cs="Consolas"/>
           <w:sz w:val="20"/>
           <w:szCs w:val="20"/>
-          <w:u w:val="single"/>
         </w:rPr>
         <w:t>respostaPrisioneiroA</w:t>
       </w:r>
@@ -1014,7 +1045,6 @@
           <w:rFonts w:ascii="Consolas" w:hAnsi="Consolas" w:cs="Consolas"/>
           <w:sz w:val="20"/>
           <w:szCs w:val="20"/>
-          <w:u w:val="single"/>
         </w:rPr>
         <w:t>respostaPrisioneiroB</w:t>
       </w:r>
@@ -1118,7 +1148,6 @@
           <w:rFonts w:ascii="Consolas" w:hAnsi="Consolas" w:cs="Consolas"/>
           <w:sz w:val="20"/>
           <w:szCs w:val="20"/>
-          <w:u w:val="single"/>
         </w:rPr>
         <w:t>respostaPrisioneiroB</w:t>
       </w:r>
@@ -1137,7 +1166,6 @@
           <w:rFonts w:ascii="Consolas" w:hAnsi="Consolas" w:cs="Consolas"/>
           <w:sz w:val="20"/>
           <w:szCs w:val="20"/>
-          <w:u w:val="single"/>
         </w:rPr>
         <w:t>respostaPrisioneiroA</w:t>
       </w:r>
@@ -1199,8 +1227,236 @@
           <w:szCs w:val="20"/>
         </w:rPr>
         <w:tab/>
+      </w:r>
+      <w:r>
+        <w:rPr>
+          <w:rFonts w:ascii="Consolas" w:hAnsi="Consolas" w:cs="Consolas"/>
+          <w:sz w:val="20"/>
+          <w:szCs w:val="20"/>
+        </w:rPr>
+        <w:tab/>
+      </w:r>
+      <w:proofErr w:type="spellStart"/>
+      <w:r>
+        <w:rPr>
+          <w:rFonts w:ascii="Consolas" w:hAnsi="Consolas" w:cs="Consolas"/>
+          <w:strike/>
+          <w:sz w:val="20"/>
+          <w:szCs w:val="20"/>
+          <w:u w:val="single"/>
+        </w:rPr>
+        <w:t>Assert</w:t>
+      </w:r>
+      <w:r>
+        <w:rPr>
+          <w:rFonts w:ascii="Consolas" w:hAnsi="Consolas" w:cs="Consolas"/>
+          <w:sz w:val="20"/>
+          <w:szCs w:val="20"/>
+        </w:rPr>
+        <w:t>.</w:t>
+      </w:r>
+      <w:r>
+        <w:rPr>
+          <w:rFonts w:ascii="Consolas" w:hAnsi="Consolas" w:cs="Consolas"/>
+          <w:strike/>
+          <w:sz w:val="20"/>
+          <w:szCs w:val="20"/>
+          <w:u w:val="single"/>
+        </w:rPr>
+        <w:t>assertEquals</w:t>
+      </w:r>
+      <w:proofErr w:type="spellEnd"/>
+      <w:r>
+        <w:rPr>
+          <w:rFonts w:ascii="Consolas" w:hAnsi="Consolas" w:cs="Consolas"/>
+          <w:sz w:val="20"/>
+          <w:szCs w:val="20"/>
+          <w:u w:val="single"/>
+        </w:rPr>
+        <w:t>(</w:t>
+      </w:r>
+      <w:proofErr w:type="gramStart"/>
+      <w:r>
+        <w:rPr>
+          <w:rFonts w:ascii="Consolas" w:hAnsi="Consolas" w:cs="Consolas"/>
+          <w:sz w:val="20"/>
+          <w:szCs w:val="20"/>
+          <w:u w:val="single"/>
+        </w:rPr>
+        <w:t>5,penaSuspeitoA</w:t>
+      </w:r>
+      <w:proofErr w:type="gramEnd"/>
+      <w:r>
+        <w:rPr>
+          <w:rFonts w:ascii="Consolas" w:hAnsi="Consolas" w:cs="Consolas"/>
+          <w:sz w:val="20"/>
+          <w:szCs w:val="20"/>
+          <w:u w:val="single"/>
+        </w:rPr>
+        <w:t>)</w:t>
+      </w:r>
+      <w:r>
+        <w:rPr>
+          <w:rFonts w:ascii="Consolas" w:hAnsi="Consolas" w:cs="Consolas"/>
+          <w:sz w:val="20"/>
+          <w:szCs w:val="20"/>
+        </w:rPr>
+        <w:t>;</w:t>
+      </w:r>
+    </w:p>
+    <w:p>
+      <w:pPr>
+        <w:autoSpaceDE w:val="0"/>
+        <w:autoSpaceDN w:val="0"/>
+        <w:adjustRightInd w:val="0"/>
+        <w:spacing w:after="0" w:line="240" w:lineRule="auto"/>
+        <w:rPr>
+          <w:rFonts w:ascii="Consolas" w:hAnsi="Consolas" w:cs="Consolas"/>
+          <w:sz w:val="20"/>
+          <w:szCs w:val="20"/>
+        </w:rPr>
+      </w:pPr>
+      <w:r>
+        <w:rPr>
+          <w:rFonts w:ascii="Consolas" w:hAnsi="Consolas" w:cs="Consolas"/>
+          <w:sz w:val="20"/>
+          <w:szCs w:val="20"/>
+        </w:rPr>
+        <w:tab/>
+      </w:r>
+      <w:r>
+        <w:rPr>
+          <w:rFonts w:ascii="Consolas" w:hAnsi="Consolas" w:cs="Consolas"/>
+          <w:sz w:val="20"/>
+          <w:szCs w:val="20"/>
+        </w:rPr>
+        <w:tab/>
+      </w:r>
+      <w:proofErr w:type="spellStart"/>
+      <w:r>
+        <w:rPr>
+          <w:rFonts w:ascii="Consolas" w:hAnsi="Consolas" w:cs="Consolas"/>
+          <w:strike/>
+          <w:sz w:val="20"/>
+          <w:szCs w:val="20"/>
+          <w:u w:val="single"/>
+        </w:rPr>
+        <w:t>Assert</w:t>
+      </w:r>
+      <w:r>
+        <w:rPr>
+          <w:rFonts w:ascii="Consolas" w:hAnsi="Consolas" w:cs="Consolas"/>
+          <w:sz w:val="20"/>
+          <w:szCs w:val="20"/>
+        </w:rPr>
+        <w:t>.</w:t>
+      </w:r>
+      <w:r>
+        <w:rPr>
+          <w:rFonts w:ascii="Consolas" w:hAnsi="Consolas" w:cs="Consolas"/>
+          <w:strike/>
+          <w:sz w:val="20"/>
+          <w:szCs w:val="20"/>
+          <w:u w:val="single"/>
+        </w:rPr>
+        <w:t>assertEquals</w:t>
+      </w:r>
+      <w:proofErr w:type="spellEnd"/>
+      <w:r>
+        <w:rPr>
+          <w:rFonts w:ascii="Consolas" w:hAnsi="Consolas" w:cs="Consolas"/>
+          <w:sz w:val="20"/>
+          <w:szCs w:val="20"/>
+          <w:u w:val="single"/>
+        </w:rPr>
+        <w:t>(</w:t>
+      </w:r>
+      <w:proofErr w:type="gramStart"/>
+      <w:r>
+        <w:rPr>
+          <w:rFonts w:ascii="Consolas" w:hAnsi="Consolas" w:cs="Consolas"/>
+          <w:sz w:val="20"/>
+          <w:szCs w:val="20"/>
+          <w:u w:val="single"/>
+        </w:rPr>
+        <w:t>5,penaSuspeitoB</w:t>
+      </w:r>
+      <w:proofErr w:type="gramEnd"/>
+      <w:r>
+        <w:rPr>
+          <w:rFonts w:ascii="Consolas" w:hAnsi="Consolas" w:cs="Consolas"/>
+          <w:sz w:val="20"/>
+          <w:szCs w:val="20"/>
+          <w:u w:val="single"/>
+        </w:rPr>
+        <w:t>)</w:t>
+      </w:r>
+      <w:r>
+        <w:rPr>
+          <w:rFonts w:ascii="Consolas" w:hAnsi="Consolas" w:cs="Consolas"/>
+          <w:sz w:val="20"/>
+          <w:szCs w:val="20"/>
+        </w:rPr>
+        <w:t>;</w:t>
+      </w:r>
+    </w:p>
+    <w:p>
+      <w:pPr>
+        <w:autoSpaceDE w:val="0"/>
+        <w:autoSpaceDN w:val="0"/>
+        <w:adjustRightInd w:val="0"/>
+        <w:spacing w:after="0" w:line="240" w:lineRule="auto"/>
+        <w:rPr>
+          <w:rFonts w:ascii="Consolas" w:hAnsi="Consolas" w:cs="Consolas"/>
+          <w:sz w:val="20"/>
+          <w:szCs w:val="20"/>
+        </w:rPr>
+      </w:pPr>
+      <w:r>
+        <w:rPr>
+          <w:rFonts w:ascii="Consolas" w:hAnsi="Consolas" w:cs="Consolas"/>
+          <w:sz w:val="20"/>
+          <w:szCs w:val="20"/>
+        </w:rPr>
+        <w:tab/>
         <w:t>}</w:t>
       </w:r>
+      <w:bookmarkStart w:id="0" w:name="_GoBack"/>
+      <w:bookmarkEnd w:id="0"/>
+    </w:p>
+    <w:p>
+      <w:pPr>
+        <w:autoSpaceDE w:val="0"/>
+        <w:autoSpaceDN w:val="0"/>
+        <w:adjustRightInd w:val="0"/>
+        <w:spacing w:after="0" w:line="240" w:lineRule="auto"/>
+        <w:rPr>
+          <w:rFonts w:ascii="Consolas" w:hAnsi="Consolas" w:cs="Consolas"/>
+          <w:sz w:val="20"/>
+          <w:szCs w:val="20"/>
+        </w:rPr>
+      </w:pPr>
+      <w:r>
+        <w:rPr>
+          <w:rFonts w:ascii="Consolas" w:hAnsi="Consolas" w:cs="Consolas"/>
+          <w:sz w:val="20"/>
+          <w:szCs w:val="20"/>
+        </w:rPr>
+        <w:tab/>
+      </w:r>
+    </w:p>
+    <w:p>
+      <w:pPr>
+        <w:autoSpaceDE w:val="0"/>
+        <w:autoSpaceDN w:val="0"/>
+        <w:adjustRightInd w:val="0"/>
+        <w:spacing w:after="0" w:line="240" w:lineRule="auto"/>
+        <w:rPr>
+          <w:rFonts w:ascii="Consolas" w:hAnsi="Consolas" w:cs="Consolas"/>
+          <w:sz w:val="20"/>
+          <w:szCs w:val="20"/>
+        </w:rPr>
+      </w:pPr>
     </w:p>
     <w:p>
       <w:pPr>
@@ -1942,11 +2198,10 @@
       <w:r>
         <w:t xml:space="preserve"> resposta</w:t>
       </w:r>
-      <w:bookmarkStart w:id="0" w:name="_GoBack"/>
-      <w:bookmarkEnd w:id="0"/>
-    </w:p>
-    <w:p>
-      <w:r>
+    </w:p>
+    <w:p>
+      <w:r>
+        <w:lastRenderedPageBreak/>
         <w:t xml:space="preserve">Então adicionei no código da Classe </w:t>
       </w:r>
       <w:proofErr w:type="spellStart"/>
@@ -1969,7 +2224,6 @@
       <w:proofErr w:type="spellStart"/>
       <w:proofErr w:type="gramStart"/>
       <w:r>
-        <w:lastRenderedPageBreak/>
         <w:t>public</w:t>
       </w:r>
       <w:proofErr w:type="spellEnd"/>

</xml_diff>

<commit_message>
Classe JUnit Teste com novo teste de cenário
Cenário com 2 inocentes
</commit_message>
<xml_diff>
--- a/Testes/Classe JUnit Teste.docx
+++ b/Testes/Classe JUnit Teste.docx
@@ -123,7 +123,6 @@
           <w:rFonts w:ascii="Consolas" w:hAnsi="Consolas" w:cs="Consolas"/>
           <w:sz w:val="20"/>
           <w:szCs w:val="20"/>
-          <w:u w:val="single"/>
         </w:rPr>
         <w:t>org.junit.jupiter.api.Assertions</w:t>
       </w:r>
@@ -252,19 +251,8 @@
           <w:rFonts w:ascii="Consolas" w:hAnsi="Consolas" w:cs="Consolas"/>
           <w:sz w:val="20"/>
           <w:szCs w:val="20"/>
-          <w:u w:val="single"/>
-        </w:rPr>
-        <w:t>junit.framework.</w:t>
-      </w:r>
-      <w:r>
-        <w:rPr>
-          <w:rFonts w:ascii="Consolas" w:hAnsi="Consolas" w:cs="Consolas"/>
-          <w:strike/>
-          <w:sz w:val="20"/>
-          <w:szCs w:val="20"/>
-          <w:u w:val="single"/>
-        </w:rPr>
-        <w:t>Assert</w:t>
+        </w:rPr>
+        <w:t>junit.framework.Assert</w:t>
       </w:r>
       <w:proofErr w:type="spellEnd"/>
       <w:r>
@@ -844,12 +832,705 @@
       <w:r>
         <w:rPr>
           <w:rFonts w:ascii="Consolas" w:hAnsi="Consolas" w:cs="Consolas"/>
-          <w:strike/>
-          <w:sz w:val="20"/>
-          <w:szCs w:val="20"/>
-          <w:u w:val="single"/>
-        </w:rPr>
-        <w:t>Assert</w:t>
+          <w:sz w:val="20"/>
+          <w:szCs w:val="20"/>
+        </w:rPr>
+        <w:t>Assert.assertNotNull</w:t>
+      </w:r>
+      <w:proofErr w:type="spellEnd"/>
+      <w:r>
+        <w:rPr>
+          <w:rFonts w:ascii="Consolas" w:hAnsi="Consolas" w:cs="Consolas"/>
+          <w:sz w:val="20"/>
+          <w:szCs w:val="20"/>
+        </w:rPr>
+        <w:t>(</w:t>
+      </w:r>
+      <w:proofErr w:type="spellStart"/>
+      <w:r>
+        <w:rPr>
+          <w:rFonts w:ascii="Consolas" w:hAnsi="Consolas" w:cs="Consolas"/>
+          <w:sz w:val="20"/>
+          <w:szCs w:val="20"/>
+        </w:rPr>
+        <w:t>jp</w:t>
+      </w:r>
+      <w:proofErr w:type="spellEnd"/>
+      <w:r>
+        <w:rPr>
+          <w:rFonts w:ascii="Consolas" w:hAnsi="Consolas" w:cs="Consolas"/>
+          <w:sz w:val="20"/>
+          <w:szCs w:val="20"/>
+        </w:rPr>
+        <w:t>);</w:t>
+      </w:r>
+    </w:p>
+    <w:p>
+      <w:pPr>
+        <w:autoSpaceDE w:val="0"/>
+        <w:autoSpaceDN w:val="0"/>
+        <w:adjustRightInd w:val="0"/>
+        <w:spacing w:after="0" w:line="240" w:lineRule="auto"/>
+        <w:rPr>
+          <w:rFonts w:ascii="Consolas" w:hAnsi="Consolas" w:cs="Consolas"/>
+          <w:sz w:val="20"/>
+          <w:szCs w:val="20"/>
+        </w:rPr>
+      </w:pPr>
+      <w:r>
+        <w:rPr>
+          <w:rFonts w:ascii="Consolas" w:hAnsi="Consolas" w:cs="Consolas"/>
+          <w:sz w:val="20"/>
+          <w:szCs w:val="20"/>
+        </w:rPr>
+        <w:tab/>
+      </w:r>
+      <w:r>
+        <w:rPr>
+          <w:rFonts w:ascii="Consolas" w:hAnsi="Consolas" w:cs="Consolas"/>
+          <w:sz w:val="20"/>
+          <w:szCs w:val="20"/>
+        </w:rPr>
+        <w:tab/>
+      </w:r>
+    </w:p>
+    <w:p>
+      <w:pPr>
+        <w:autoSpaceDE w:val="0"/>
+        <w:autoSpaceDN w:val="0"/>
+        <w:adjustRightInd w:val="0"/>
+        <w:spacing w:after="0" w:line="240" w:lineRule="auto"/>
+        <w:rPr>
+          <w:rFonts w:ascii="Consolas" w:hAnsi="Consolas" w:cs="Consolas"/>
+          <w:sz w:val="20"/>
+          <w:szCs w:val="20"/>
+        </w:rPr>
+      </w:pPr>
+      <w:r>
+        <w:rPr>
+          <w:rFonts w:ascii="Consolas" w:hAnsi="Consolas" w:cs="Consolas"/>
+          <w:sz w:val="20"/>
+          <w:szCs w:val="20"/>
+        </w:rPr>
+        <w:tab/>
+      </w:r>
+      <w:r>
+        <w:rPr>
+          <w:rFonts w:ascii="Consolas" w:hAnsi="Consolas" w:cs="Consolas"/>
+          <w:sz w:val="20"/>
+          <w:szCs w:val="20"/>
+        </w:rPr>
+        <w:tab/>
+      </w:r>
+      <w:proofErr w:type="spellStart"/>
+      <w:proofErr w:type="gramStart"/>
+      <w:r>
+        <w:rPr>
+          <w:rFonts w:ascii="Consolas" w:hAnsi="Consolas" w:cs="Consolas"/>
+          <w:sz w:val="20"/>
+          <w:szCs w:val="20"/>
+        </w:rPr>
+        <w:t>int</w:t>
+      </w:r>
+      <w:proofErr w:type="spellEnd"/>
+      <w:proofErr w:type="gramEnd"/>
+      <w:r>
+        <w:rPr>
+          <w:rFonts w:ascii="Consolas" w:hAnsi="Consolas" w:cs="Consolas"/>
+          <w:sz w:val="20"/>
+          <w:szCs w:val="20"/>
+        </w:rPr>
+        <w:t xml:space="preserve"> </w:t>
+      </w:r>
+      <w:proofErr w:type="spellStart"/>
+      <w:r>
+        <w:rPr>
+          <w:rFonts w:ascii="Consolas" w:hAnsi="Consolas" w:cs="Consolas"/>
+          <w:sz w:val="20"/>
+          <w:szCs w:val="20"/>
+        </w:rPr>
+        <w:t>penaSuspeitoA</w:t>
+      </w:r>
+      <w:proofErr w:type="spellEnd"/>
+      <w:r>
+        <w:rPr>
+          <w:rFonts w:ascii="Consolas" w:hAnsi="Consolas" w:cs="Consolas"/>
+          <w:sz w:val="20"/>
+          <w:szCs w:val="20"/>
+        </w:rPr>
+        <w:t xml:space="preserve"> = </w:t>
+      </w:r>
+      <w:proofErr w:type="spellStart"/>
+      <w:r>
+        <w:rPr>
+          <w:rFonts w:ascii="Consolas" w:hAnsi="Consolas" w:cs="Consolas"/>
+          <w:sz w:val="20"/>
+          <w:szCs w:val="20"/>
+        </w:rPr>
+        <w:t>jp.calculaPena</w:t>
+      </w:r>
+      <w:proofErr w:type="spellEnd"/>
+      <w:r>
+        <w:rPr>
+          <w:rFonts w:ascii="Consolas" w:hAnsi="Consolas" w:cs="Consolas"/>
+          <w:sz w:val="20"/>
+          <w:szCs w:val="20"/>
+        </w:rPr>
+        <w:t>(</w:t>
+      </w:r>
+      <w:proofErr w:type="spellStart"/>
+      <w:r>
+        <w:rPr>
+          <w:rFonts w:ascii="Consolas" w:hAnsi="Consolas" w:cs="Consolas"/>
+          <w:sz w:val="20"/>
+          <w:szCs w:val="20"/>
+        </w:rPr>
+        <w:t>respostaPrisioneiroA</w:t>
+      </w:r>
+      <w:proofErr w:type="spellEnd"/>
+      <w:r>
+        <w:rPr>
+          <w:rFonts w:ascii="Consolas" w:hAnsi="Consolas" w:cs="Consolas"/>
+          <w:sz w:val="20"/>
+          <w:szCs w:val="20"/>
+        </w:rPr>
+        <w:t xml:space="preserve">, </w:t>
+      </w:r>
+      <w:proofErr w:type="spellStart"/>
+      <w:r>
+        <w:rPr>
+          <w:rFonts w:ascii="Consolas" w:hAnsi="Consolas" w:cs="Consolas"/>
+          <w:sz w:val="20"/>
+          <w:szCs w:val="20"/>
+        </w:rPr>
+        <w:t>respostaPrisioneiroB</w:t>
+      </w:r>
+      <w:proofErr w:type="spellEnd"/>
+      <w:r>
+        <w:rPr>
+          <w:rFonts w:ascii="Consolas" w:hAnsi="Consolas" w:cs="Consolas"/>
+          <w:sz w:val="20"/>
+          <w:szCs w:val="20"/>
+        </w:rPr>
+        <w:t>);</w:t>
+      </w:r>
+    </w:p>
+    <w:p>
+      <w:pPr>
+        <w:autoSpaceDE w:val="0"/>
+        <w:autoSpaceDN w:val="0"/>
+        <w:adjustRightInd w:val="0"/>
+        <w:spacing w:after="0" w:line="240" w:lineRule="auto"/>
+        <w:rPr>
+          <w:rFonts w:ascii="Consolas" w:hAnsi="Consolas" w:cs="Consolas"/>
+          <w:sz w:val="20"/>
+          <w:szCs w:val="20"/>
+        </w:rPr>
+      </w:pPr>
+      <w:r>
+        <w:rPr>
+          <w:rFonts w:ascii="Consolas" w:hAnsi="Consolas" w:cs="Consolas"/>
+          <w:sz w:val="20"/>
+          <w:szCs w:val="20"/>
+        </w:rPr>
+        <w:tab/>
+      </w:r>
+      <w:r>
+        <w:rPr>
+          <w:rFonts w:ascii="Consolas" w:hAnsi="Consolas" w:cs="Consolas"/>
+          <w:sz w:val="20"/>
+          <w:szCs w:val="20"/>
+        </w:rPr>
+        <w:tab/>
+      </w:r>
+      <w:proofErr w:type="spellStart"/>
+      <w:proofErr w:type="gramStart"/>
+      <w:r>
+        <w:rPr>
+          <w:rFonts w:ascii="Consolas" w:hAnsi="Consolas" w:cs="Consolas"/>
+          <w:sz w:val="20"/>
+          <w:szCs w:val="20"/>
+        </w:rPr>
+        <w:t>int</w:t>
+      </w:r>
+      <w:proofErr w:type="spellEnd"/>
+      <w:proofErr w:type="gramEnd"/>
+      <w:r>
+        <w:rPr>
+          <w:rFonts w:ascii="Consolas" w:hAnsi="Consolas" w:cs="Consolas"/>
+          <w:sz w:val="20"/>
+          <w:szCs w:val="20"/>
+        </w:rPr>
+        <w:t xml:space="preserve"> </w:t>
+      </w:r>
+      <w:proofErr w:type="spellStart"/>
+      <w:r>
+        <w:rPr>
+          <w:rFonts w:ascii="Consolas" w:hAnsi="Consolas" w:cs="Consolas"/>
+          <w:sz w:val="20"/>
+          <w:szCs w:val="20"/>
+        </w:rPr>
+        <w:t>penaSuspeitoB</w:t>
+      </w:r>
+      <w:proofErr w:type="spellEnd"/>
+      <w:r>
+        <w:rPr>
+          <w:rFonts w:ascii="Consolas" w:hAnsi="Consolas" w:cs="Consolas"/>
+          <w:sz w:val="20"/>
+          <w:szCs w:val="20"/>
+        </w:rPr>
+        <w:t xml:space="preserve"> = </w:t>
+      </w:r>
+      <w:proofErr w:type="spellStart"/>
+      <w:r>
+        <w:rPr>
+          <w:rFonts w:ascii="Consolas" w:hAnsi="Consolas" w:cs="Consolas"/>
+          <w:sz w:val="20"/>
+          <w:szCs w:val="20"/>
+        </w:rPr>
+        <w:t>jp.calculaPena</w:t>
+      </w:r>
+      <w:proofErr w:type="spellEnd"/>
+      <w:r>
+        <w:rPr>
+          <w:rFonts w:ascii="Consolas" w:hAnsi="Consolas" w:cs="Consolas"/>
+          <w:sz w:val="20"/>
+          <w:szCs w:val="20"/>
+        </w:rPr>
+        <w:t>(</w:t>
+      </w:r>
+      <w:proofErr w:type="spellStart"/>
+      <w:r>
+        <w:rPr>
+          <w:rFonts w:ascii="Consolas" w:hAnsi="Consolas" w:cs="Consolas"/>
+          <w:sz w:val="20"/>
+          <w:szCs w:val="20"/>
+        </w:rPr>
+        <w:t>respostaPrisioneiroB</w:t>
+      </w:r>
+      <w:proofErr w:type="spellEnd"/>
+      <w:r>
+        <w:rPr>
+          <w:rFonts w:ascii="Consolas" w:hAnsi="Consolas" w:cs="Consolas"/>
+          <w:sz w:val="20"/>
+          <w:szCs w:val="20"/>
+        </w:rPr>
+        <w:t xml:space="preserve">, </w:t>
+      </w:r>
+      <w:proofErr w:type="spellStart"/>
+      <w:r>
+        <w:rPr>
+          <w:rFonts w:ascii="Consolas" w:hAnsi="Consolas" w:cs="Consolas"/>
+          <w:sz w:val="20"/>
+          <w:szCs w:val="20"/>
+        </w:rPr>
+        <w:t>respostaPrisioneiroA</w:t>
+      </w:r>
+      <w:proofErr w:type="spellEnd"/>
+      <w:r>
+        <w:rPr>
+          <w:rFonts w:ascii="Consolas" w:hAnsi="Consolas" w:cs="Consolas"/>
+          <w:sz w:val="20"/>
+          <w:szCs w:val="20"/>
+        </w:rPr>
+        <w:t>);</w:t>
+      </w:r>
+    </w:p>
+    <w:p>
+      <w:pPr>
+        <w:autoSpaceDE w:val="0"/>
+        <w:autoSpaceDN w:val="0"/>
+        <w:adjustRightInd w:val="0"/>
+        <w:spacing w:after="0" w:line="240" w:lineRule="auto"/>
+        <w:rPr>
+          <w:rFonts w:ascii="Consolas" w:hAnsi="Consolas" w:cs="Consolas"/>
+          <w:sz w:val="20"/>
+          <w:szCs w:val="20"/>
+        </w:rPr>
+      </w:pPr>
+      <w:r>
+        <w:rPr>
+          <w:rFonts w:ascii="Consolas" w:hAnsi="Consolas" w:cs="Consolas"/>
+          <w:sz w:val="20"/>
+          <w:szCs w:val="20"/>
+        </w:rPr>
+        <w:tab/>
+      </w:r>
+      <w:r>
+        <w:rPr>
+          <w:rFonts w:ascii="Consolas" w:hAnsi="Consolas" w:cs="Consolas"/>
+          <w:sz w:val="20"/>
+          <w:szCs w:val="20"/>
+        </w:rPr>
+        <w:tab/>
+      </w:r>
+    </w:p>
+    <w:p>
+      <w:pPr>
+        <w:autoSpaceDE w:val="0"/>
+        <w:autoSpaceDN w:val="0"/>
+        <w:adjustRightInd w:val="0"/>
+        <w:spacing w:after="0" w:line="240" w:lineRule="auto"/>
+        <w:rPr>
+          <w:rFonts w:ascii="Consolas" w:hAnsi="Consolas" w:cs="Consolas"/>
+          <w:sz w:val="20"/>
+          <w:szCs w:val="20"/>
+        </w:rPr>
+      </w:pPr>
+      <w:r>
+        <w:rPr>
+          <w:rFonts w:ascii="Consolas" w:hAnsi="Consolas" w:cs="Consolas"/>
+          <w:sz w:val="20"/>
+          <w:szCs w:val="20"/>
+        </w:rPr>
+        <w:tab/>
+      </w:r>
+      <w:r>
+        <w:rPr>
+          <w:rFonts w:ascii="Consolas" w:hAnsi="Consolas" w:cs="Consolas"/>
+          <w:sz w:val="20"/>
+          <w:szCs w:val="20"/>
+        </w:rPr>
+        <w:tab/>
+      </w:r>
+      <w:proofErr w:type="spellStart"/>
+      <w:r>
+        <w:rPr>
+          <w:rFonts w:ascii="Consolas" w:hAnsi="Consolas" w:cs="Consolas"/>
+          <w:sz w:val="20"/>
+          <w:szCs w:val="20"/>
+        </w:rPr>
+        <w:t>Assert.assertEquals</w:t>
+      </w:r>
+      <w:proofErr w:type="spellEnd"/>
+      <w:r>
+        <w:rPr>
+          <w:rFonts w:ascii="Consolas" w:hAnsi="Consolas" w:cs="Consolas"/>
+          <w:sz w:val="20"/>
+          <w:szCs w:val="20"/>
+        </w:rPr>
+        <w:t>(</w:t>
+      </w:r>
+      <w:proofErr w:type="gramStart"/>
+      <w:r>
+        <w:rPr>
+          <w:rFonts w:ascii="Consolas" w:hAnsi="Consolas" w:cs="Consolas"/>
+          <w:sz w:val="20"/>
+          <w:szCs w:val="20"/>
+        </w:rPr>
+        <w:t>5,penaSuspeitoA</w:t>
+      </w:r>
+      <w:proofErr w:type="gramEnd"/>
+      <w:r>
+        <w:rPr>
+          <w:rFonts w:ascii="Consolas" w:hAnsi="Consolas" w:cs="Consolas"/>
+          <w:sz w:val="20"/>
+          <w:szCs w:val="20"/>
+        </w:rPr>
+        <w:t>);</w:t>
+      </w:r>
+    </w:p>
+    <w:p>
+      <w:pPr>
+        <w:autoSpaceDE w:val="0"/>
+        <w:autoSpaceDN w:val="0"/>
+        <w:adjustRightInd w:val="0"/>
+        <w:spacing w:after="0" w:line="240" w:lineRule="auto"/>
+        <w:rPr>
+          <w:rFonts w:ascii="Consolas" w:hAnsi="Consolas" w:cs="Consolas"/>
+          <w:sz w:val="20"/>
+          <w:szCs w:val="20"/>
+        </w:rPr>
+      </w:pPr>
+      <w:r>
+        <w:rPr>
+          <w:rFonts w:ascii="Consolas" w:hAnsi="Consolas" w:cs="Consolas"/>
+          <w:sz w:val="20"/>
+          <w:szCs w:val="20"/>
+        </w:rPr>
+        <w:tab/>
+      </w:r>
+      <w:r>
+        <w:rPr>
+          <w:rFonts w:ascii="Consolas" w:hAnsi="Consolas" w:cs="Consolas"/>
+          <w:sz w:val="20"/>
+          <w:szCs w:val="20"/>
+        </w:rPr>
+        <w:tab/>
+      </w:r>
+      <w:proofErr w:type="spellStart"/>
+      <w:r>
+        <w:rPr>
+          <w:rFonts w:ascii="Consolas" w:hAnsi="Consolas" w:cs="Consolas"/>
+          <w:sz w:val="20"/>
+          <w:szCs w:val="20"/>
+        </w:rPr>
+        <w:t>Assert.assertEquals</w:t>
+      </w:r>
+      <w:proofErr w:type="spellEnd"/>
+      <w:r>
+        <w:rPr>
+          <w:rFonts w:ascii="Consolas" w:hAnsi="Consolas" w:cs="Consolas"/>
+          <w:sz w:val="20"/>
+          <w:szCs w:val="20"/>
+        </w:rPr>
+        <w:t>(</w:t>
+      </w:r>
+      <w:proofErr w:type="gramStart"/>
+      <w:r>
+        <w:rPr>
+          <w:rFonts w:ascii="Consolas" w:hAnsi="Consolas" w:cs="Consolas"/>
+          <w:sz w:val="20"/>
+          <w:szCs w:val="20"/>
+        </w:rPr>
+        <w:t>5,penaSuspeitoB</w:t>
+      </w:r>
+      <w:proofErr w:type="gramEnd"/>
+      <w:r>
+        <w:rPr>
+          <w:rFonts w:ascii="Consolas" w:hAnsi="Consolas" w:cs="Consolas"/>
+          <w:sz w:val="20"/>
+          <w:szCs w:val="20"/>
+        </w:rPr>
+        <w:t>);</w:t>
+      </w:r>
+    </w:p>
+    <w:p>
+      <w:pPr>
+        <w:autoSpaceDE w:val="0"/>
+        <w:autoSpaceDN w:val="0"/>
+        <w:adjustRightInd w:val="0"/>
+        <w:spacing w:after="0" w:line="240" w:lineRule="auto"/>
+        <w:rPr>
+          <w:rFonts w:ascii="Consolas" w:hAnsi="Consolas" w:cs="Consolas"/>
+          <w:sz w:val="20"/>
+          <w:szCs w:val="20"/>
+        </w:rPr>
+      </w:pPr>
+      <w:r>
+        <w:rPr>
+          <w:rFonts w:ascii="Consolas" w:hAnsi="Consolas" w:cs="Consolas"/>
+          <w:sz w:val="20"/>
+          <w:szCs w:val="20"/>
+        </w:rPr>
+        <w:tab/>
+        <w:t>}</w:t>
+      </w:r>
+    </w:p>
+    <w:p>
+      <w:pPr>
+        <w:autoSpaceDE w:val="0"/>
+        <w:autoSpaceDN w:val="0"/>
+        <w:adjustRightInd w:val="0"/>
+        <w:spacing w:after="0" w:line="240" w:lineRule="auto"/>
+        <w:rPr>
+          <w:rFonts w:ascii="Consolas" w:hAnsi="Consolas" w:cs="Consolas"/>
+          <w:sz w:val="20"/>
+          <w:szCs w:val="20"/>
+        </w:rPr>
+      </w:pPr>
+      <w:r>
+        <w:rPr>
+          <w:rFonts w:ascii="Consolas" w:hAnsi="Consolas" w:cs="Consolas"/>
+          <w:sz w:val="20"/>
+          <w:szCs w:val="20"/>
+        </w:rPr>
+        <w:tab/>
+      </w:r>
+    </w:p>
+    <w:p>
+      <w:pPr>
+        <w:autoSpaceDE w:val="0"/>
+        <w:autoSpaceDN w:val="0"/>
+        <w:adjustRightInd w:val="0"/>
+        <w:spacing w:after="0" w:line="240" w:lineRule="auto"/>
+        <w:rPr>
+          <w:rFonts w:ascii="Consolas" w:hAnsi="Consolas" w:cs="Consolas"/>
+          <w:sz w:val="20"/>
+          <w:szCs w:val="20"/>
+        </w:rPr>
+      </w:pPr>
+      <w:r>
+        <w:rPr>
+          <w:rFonts w:ascii="Consolas" w:hAnsi="Consolas" w:cs="Consolas"/>
+          <w:sz w:val="20"/>
+          <w:szCs w:val="20"/>
+        </w:rPr>
+        <w:tab/>
+      </w:r>
+      <w:r>
+        <w:rPr>
+          <w:rFonts w:ascii="Consolas" w:hAnsi="Consolas" w:cs="Consolas"/>
+          <w:i/>
+          <w:iCs/>
+          <w:sz w:val="20"/>
+          <w:szCs w:val="20"/>
+        </w:rPr>
+        <w:t>@Test</w:t>
+      </w:r>
+    </w:p>
+    <w:p>
+      <w:pPr>
+        <w:autoSpaceDE w:val="0"/>
+        <w:autoSpaceDN w:val="0"/>
+        <w:adjustRightInd w:val="0"/>
+        <w:spacing w:after="0" w:line="240" w:lineRule="auto"/>
+        <w:rPr>
+          <w:rFonts w:ascii="Consolas" w:hAnsi="Consolas" w:cs="Consolas"/>
+          <w:sz w:val="20"/>
+          <w:szCs w:val="20"/>
+        </w:rPr>
+      </w:pPr>
+      <w:r>
+        <w:rPr>
+          <w:rFonts w:ascii="Consolas" w:hAnsi="Consolas" w:cs="Consolas"/>
+          <w:sz w:val="20"/>
+          <w:szCs w:val="20"/>
+        </w:rPr>
+        <w:tab/>
+      </w:r>
+      <w:proofErr w:type="spellStart"/>
+      <w:proofErr w:type="gramStart"/>
+      <w:r>
+        <w:rPr>
+          <w:rFonts w:ascii="Consolas" w:hAnsi="Consolas" w:cs="Consolas"/>
+          <w:sz w:val="20"/>
+          <w:szCs w:val="20"/>
+        </w:rPr>
+        <w:t>public</w:t>
+      </w:r>
+      <w:proofErr w:type="spellEnd"/>
+      <w:proofErr w:type="gramEnd"/>
+      <w:r>
+        <w:rPr>
+          <w:rFonts w:ascii="Consolas" w:hAnsi="Consolas" w:cs="Consolas"/>
+          <w:sz w:val="20"/>
+          <w:szCs w:val="20"/>
+        </w:rPr>
+        <w:t xml:space="preserve"> </w:t>
+      </w:r>
+      <w:proofErr w:type="spellStart"/>
+      <w:r>
+        <w:rPr>
+          <w:rFonts w:ascii="Consolas" w:hAnsi="Consolas" w:cs="Consolas"/>
+          <w:sz w:val="20"/>
+          <w:szCs w:val="20"/>
+        </w:rPr>
+        <w:t>void</w:t>
+      </w:r>
+      <w:proofErr w:type="spellEnd"/>
+      <w:r>
+        <w:rPr>
+          <w:rFonts w:ascii="Consolas" w:hAnsi="Consolas" w:cs="Consolas"/>
+          <w:sz w:val="20"/>
+          <w:szCs w:val="20"/>
+        </w:rPr>
+        <w:t xml:space="preserve"> testeCenario2() {</w:t>
+      </w:r>
+    </w:p>
+    <w:p>
+      <w:pPr>
+        <w:autoSpaceDE w:val="0"/>
+        <w:autoSpaceDN w:val="0"/>
+        <w:adjustRightInd w:val="0"/>
+        <w:spacing w:after="0" w:line="240" w:lineRule="auto"/>
+        <w:rPr>
+          <w:rFonts w:ascii="Consolas" w:hAnsi="Consolas" w:cs="Consolas"/>
+          <w:sz w:val="20"/>
+          <w:szCs w:val="20"/>
+        </w:rPr>
+      </w:pPr>
+      <w:r>
+        <w:rPr>
+          <w:rFonts w:ascii="Consolas" w:hAnsi="Consolas" w:cs="Consolas"/>
+          <w:sz w:val="20"/>
+          <w:szCs w:val="20"/>
+        </w:rPr>
+        <w:tab/>
+      </w:r>
+      <w:r>
+        <w:rPr>
+          <w:rFonts w:ascii="Consolas" w:hAnsi="Consolas" w:cs="Consolas"/>
+          <w:sz w:val="20"/>
+          <w:szCs w:val="20"/>
+        </w:rPr>
+        <w:tab/>
+      </w:r>
+    </w:p>
+    <w:p>
+      <w:pPr>
+        <w:autoSpaceDE w:val="0"/>
+        <w:autoSpaceDN w:val="0"/>
+        <w:adjustRightInd w:val="0"/>
+        <w:spacing w:after="0" w:line="240" w:lineRule="auto"/>
+        <w:rPr>
+          <w:rFonts w:ascii="Consolas" w:hAnsi="Consolas" w:cs="Consolas"/>
+          <w:sz w:val="20"/>
+          <w:szCs w:val="20"/>
+        </w:rPr>
+      </w:pPr>
+      <w:r>
+        <w:rPr>
+          <w:rFonts w:ascii="Consolas" w:hAnsi="Consolas" w:cs="Consolas"/>
+          <w:sz w:val="20"/>
+          <w:szCs w:val="20"/>
+        </w:rPr>
+        <w:tab/>
+      </w:r>
+      <w:r>
+        <w:rPr>
+          <w:rFonts w:ascii="Consolas" w:hAnsi="Consolas" w:cs="Consolas"/>
+          <w:sz w:val="20"/>
+          <w:szCs w:val="20"/>
+        </w:rPr>
+        <w:tab/>
+      </w:r>
+      <w:r>
+        <w:rPr>
+          <w:rFonts w:ascii="Consolas" w:hAnsi="Consolas" w:cs="Consolas"/>
+          <w:i/>
+          <w:iCs/>
+          <w:sz w:val="20"/>
+          <w:szCs w:val="20"/>
+        </w:rPr>
+        <w:t>Resposta</w:t>
+      </w:r>
+      <w:r>
+        <w:rPr>
+          <w:rFonts w:ascii="Consolas" w:hAnsi="Consolas" w:cs="Consolas"/>
+          <w:sz w:val="20"/>
+          <w:szCs w:val="20"/>
+        </w:rPr>
+        <w:t xml:space="preserve"> </w:t>
+      </w:r>
+      <w:proofErr w:type="spellStart"/>
+      <w:r>
+        <w:rPr>
+          <w:rFonts w:ascii="Consolas" w:hAnsi="Consolas" w:cs="Consolas"/>
+          <w:sz w:val="20"/>
+          <w:szCs w:val="20"/>
+        </w:rPr>
+        <w:t>respostaPrisioneiroA</w:t>
+      </w:r>
+      <w:proofErr w:type="spellEnd"/>
+      <w:r>
+        <w:rPr>
+          <w:rFonts w:ascii="Consolas" w:hAnsi="Consolas" w:cs="Consolas"/>
+          <w:sz w:val="20"/>
+          <w:szCs w:val="20"/>
+        </w:rPr>
+        <w:t xml:space="preserve"> = </w:t>
+      </w:r>
+      <w:proofErr w:type="spellStart"/>
+      <w:r>
+        <w:rPr>
+          <w:rFonts w:ascii="Consolas" w:hAnsi="Consolas" w:cs="Consolas"/>
+          <w:i/>
+          <w:iCs/>
+          <w:sz w:val="20"/>
+          <w:szCs w:val="20"/>
+        </w:rPr>
+        <w:t>Resposta</w:t>
       </w:r>
       <w:r>
         <w:rPr>
@@ -862,30 +1543,304 @@
       <w:r>
         <w:rPr>
           <w:rFonts w:ascii="Consolas" w:hAnsi="Consolas" w:cs="Consolas"/>
-          <w:strike/>
-          <w:sz w:val="20"/>
-          <w:szCs w:val="20"/>
-          <w:u w:val="single"/>
-        </w:rPr>
-        <w:t>assertNotNull</w:t>
-      </w:r>
-      <w:proofErr w:type="spellEnd"/>
-      <w:r>
-        <w:rPr>
-          <w:rFonts w:ascii="Consolas" w:hAnsi="Consolas" w:cs="Consolas"/>
-          <w:sz w:val="20"/>
-          <w:szCs w:val="20"/>
-          <w:u w:val="single"/>
+          <w:b/>
+          <w:bCs/>
+          <w:i/>
+          <w:iCs/>
+          <w:sz w:val="20"/>
+          <w:szCs w:val="20"/>
+        </w:rPr>
+        <w:t>INOCENTE</w:t>
+      </w:r>
+      <w:proofErr w:type="spellEnd"/>
+      <w:r>
+        <w:rPr>
+          <w:rFonts w:ascii="Consolas" w:hAnsi="Consolas" w:cs="Consolas"/>
+          <w:sz w:val="20"/>
+          <w:szCs w:val="20"/>
+        </w:rPr>
+        <w:t>;</w:t>
+      </w:r>
+    </w:p>
+    <w:p>
+      <w:pPr>
+        <w:autoSpaceDE w:val="0"/>
+        <w:autoSpaceDN w:val="0"/>
+        <w:adjustRightInd w:val="0"/>
+        <w:spacing w:after="0" w:line="240" w:lineRule="auto"/>
+        <w:rPr>
+          <w:rFonts w:ascii="Consolas" w:hAnsi="Consolas" w:cs="Consolas"/>
+          <w:sz w:val="20"/>
+          <w:szCs w:val="20"/>
+        </w:rPr>
+      </w:pPr>
+      <w:r>
+        <w:rPr>
+          <w:rFonts w:ascii="Consolas" w:hAnsi="Consolas" w:cs="Consolas"/>
+          <w:sz w:val="20"/>
+          <w:szCs w:val="20"/>
+        </w:rPr>
+        <w:tab/>
+      </w:r>
+      <w:r>
+        <w:rPr>
+          <w:rFonts w:ascii="Consolas" w:hAnsi="Consolas" w:cs="Consolas"/>
+          <w:sz w:val="20"/>
+          <w:szCs w:val="20"/>
+        </w:rPr>
+        <w:tab/>
+      </w:r>
+      <w:r>
+        <w:rPr>
+          <w:rFonts w:ascii="Consolas" w:hAnsi="Consolas" w:cs="Consolas"/>
+          <w:i/>
+          <w:iCs/>
+          <w:sz w:val="20"/>
+          <w:szCs w:val="20"/>
+        </w:rPr>
+        <w:t>Resposta</w:t>
+      </w:r>
+      <w:r>
+        <w:rPr>
+          <w:rFonts w:ascii="Consolas" w:hAnsi="Consolas" w:cs="Consolas"/>
+          <w:sz w:val="20"/>
+          <w:szCs w:val="20"/>
+        </w:rPr>
+        <w:t xml:space="preserve"> </w:t>
+      </w:r>
+      <w:proofErr w:type="spellStart"/>
+      <w:r>
+        <w:rPr>
+          <w:rFonts w:ascii="Consolas" w:hAnsi="Consolas" w:cs="Consolas"/>
+          <w:sz w:val="20"/>
+          <w:szCs w:val="20"/>
+        </w:rPr>
+        <w:t>respostaPrisioneiroB</w:t>
+      </w:r>
+      <w:proofErr w:type="spellEnd"/>
+      <w:r>
+        <w:rPr>
+          <w:rFonts w:ascii="Consolas" w:hAnsi="Consolas" w:cs="Consolas"/>
+          <w:sz w:val="20"/>
+          <w:szCs w:val="20"/>
+        </w:rPr>
+        <w:t xml:space="preserve"> = </w:t>
+      </w:r>
+      <w:proofErr w:type="spellStart"/>
+      <w:r>
+        <w:rPr>
+          <w:rFonts w:ascii="Consolas" w:hAnsi="Consolas" w:cs="Consolas"/>
+          <w:i/>
+          <w:iCs/>
+          <w:sz w:val="20"/>
+          <w:szCs w:val="20"/>
+        </w:rPr>
+        <w:t>Resposta</w:t>
+      </w:r>
+      <w:r>
+        <w:rPr>
+          <w:rFonts w:ascii="Consolas" w:hAnsi="Consolas" w:cs="Consolas"/>
+          <w:sz w:val="20"/>
+          <w:szCs w:val="20"/>
+        </w:rPr>
+        <w:t>.</w:t>
+      </w:r>
+      <w:r>
+        <w:rPr>
+          <w:rFonts w:ascii="Consolas" w:hAnsi="Consolas" w:cs="Consolas"/>
+          <w:b/>
+          <w:bCs/>
+          <w:i/>
+          <w:iCs/>
+          <w:sz w:val="20"/>
+          <w:szCs w:val="20"/>
+        </w:rPr>
+        <w:t>INOCENTE</w:t>
+      </w:r>
+      <w:proofErr w:type="spellEnd"/>
+      <w:r>
+        <w:rPr>
+          <w:rFonts w:ascii="Consolas" w:hAnsi="Consolas" w:cs="Consolas"/>
+          <w:sz w:val="20"/>
+          <w:szCs w:val="20"/>
+        </w:rPr>
+        <w:t>;</w:t>
+      </w:r>
+    </w:p>
+    <w:p>
+      <w:pPr>
+        <w:autoSpaceDE w:val="0"/>
+        <w:autoSpaceDN w:val="0"/>
+        <w:adjustRightInd w:val="0"/>
+        <w:spacing w:after="0" w:line="240" w:lineRule="auto"/>
+        <w:rPr>
+          <w:rFonts w:ascii="Consolas" w:hAnsi="Consolas" w:cs="Consolas"/>
+          <w:sz w:val="20"/>
+          <w:szCs w:val="20"/>
+        </w:rPr>
+      </w:pPr>
+      <w:r>
+        <w:rPr>
+          <w:rFonts w:ascii="Consolas" w:hAnsi="Consolas" w:cs="Consolas"/>
+          <w:sz w:val="20"/>
+          <w:szCs w:val="20"/>
+        </w:rPr>
+        <w:tab/>
+      </w:r>
+      <w:r>
+        <w:rPr>
+          <w:rFonts w:ascii="Consolas" w:hAnsi="Consolas" w:cs="Consolas"/>
+          <w:sz w:val="20"/>
+          <w:szCs w:val="20"/>
+        </w:rPr>
+        <w:tab/>
+      </w:r>
+    </w:p>
+    <w:p>
+      <w:pPr>
+        <w:autoSpaceDE w:val="0"/>
+        <w:autoSpaceDN w:val="0"/>
+        <w:adjustRightInd w:val="0"/>
+        <w:spacing w:after="0" w:line="240" w:lineRule="auto"/>
+        <w:rPr>
+          <w:rFonts w:ascii="Consolas" w:hAnsi="Consolas" w:cs="Consolas"/>
+          <w:sz w:val="20"/>
+          <w:szCs w:val="20"/>
+        </w:rPr>
+      </w:pPr>
+      <w:r>
+        <w:rPr>
+          <w:rFonts w:ascii="Consolas" w:hAnsi="Consolas" w:cs="Consolas"/>
+          <w:sz w:val="20"/>
+          <w:szCs w:val="20"/>
+        </w:rPr>
+        <w:tab/>
+      </w:r>
+      <w:r>
+        <w:rPr>
+          <w:rFonts w:ascii="Consolas" w:hAnsi="Consolas" w:cs="Consolas"/>
+          <w:sz w:val="20"/>
+          <w:szCs w:val="20"/>
+        </w:rPr>
+        <w:tab/>
+      </w:r>
+      <w:proofErr w:type="spellStart"/>
+      <w:r>
+        <w:rPr>
+          <w:rFonts w:ascii="Consolas" w:hAnsi="Consolas" w:cs="Consolas"/>
+          <w:sz w:val="20"/>
+          <w:szCs w:val="20"/>
+        </w:rPr>
+        <w:t>JulgamentoPrisioneiro</w:t>
+      </w:r>
+      <w:proofErr w:type="spellEnd"/>
+      <w:r>
+        <w:rPr>
+          <w:rFonts w:ascii="Consolas" w:hAnsi="Consolas" w:cs="Consolas"/>
+          <w:sz w:val="20"/>
+          <w:szCs w:val="20"/>
+        </w:rPr>
+        <w:t xml:space="preserve"> </w:t>
+      </w:r>
+      <w:proofErr w:type="spellStart"/>
+      <w:r>
+        <w:rPr>
+          <w:rFonts w:ascii="Consolas" w:hAnsi="Consolas" w:cs="Consolas"/>
+          <w:sz w:val="20"/>
+          <w:szCs w:val="20"/>
+        </w:rPr>
+        <w:t>jp</w:t>
+      </w:r>
+      <w:proofErr w:type="spellEnd"/>
+      <w:r>
+        <w:rPr>
+          <w:rFonts w:ascii="Consolas" w:hAnsi="Consolas" w:cs="Consolas"/>
+          <w:sz w:val="20"/>
+          <w:szCs w:val="20"/>
+        </w:rPr>
+        <w:t xml:space="preserve"> = new </w:t>
+      </w:r>
+      <w:proofErr w:type="spellStart"/>
+      <w:proofErr w:type="gramStart"/>
+      <w:r>
+        <w:rPr>
+          <w:rFonts w:ascii="Consolas" w:hAnsi="Consolas" w:cs="Consolas"/>
+          <w:sz w:val="20"/>
+          <w:szCs w:val="20"/>
+        </w:rPr>
+        <w:t>JulgamentoPrisioneiro</w:t>
+      </w:r>
+      <w:proofErr w:type="spellEnd"/>
+      <w:r>
+        <w:rPr>
+          <w:rFonts w:ascii="Consolas" w:hAnsi="Consolas" w:cs="Consolas"/>
+          <w:sz w:val="20"/>
+          <w:szCs w:val="20"/>
         </w:rPr>
         <w:t>(</w:t>
       </w:r>
-      <w:proofErr w:type="spellStart"/>
-      <w:r>
-        <w:rPr>
-          <w:rFonts w:ascii="Consolas" w:hAnsi="Consolas" w:cs="Consolas"/>
-          <w:sz w:val="20"/>
-          <w:szCs w:val="20"/>
-          <w:u w:val="single"/>
+      <w:proofErr w:type="gramEnd"/>
+      <w:r>
+        <w:rPr>
+          <w:rFonts w:ascii="Consolas" w:hAnsi="Consolas" w:cs="Consolas"/>
+          <w:sz w:val="20"/>
+          <w:szCs w:val="20"/>
+        </w:rPr>
+        <w:t>);</w:t>
+      </w:r>
+    </w:p>
+    <w:p>
+      <w:pPr>
+        <w:autoSpaceDE w:val="0"/>
+        <w:autoSpaceDN w:val="0"/>
+        <w:adjustRightInd w:val="0"/>
+        <w:spacing w:after="0" w:line="240" w:lineRule="auto"/>
+        <w:rPr>
+          <w:rFonts w:ascii="Consolas" w:hAnsi="Consolas" w:cs="Consolas"/>
+          <w:sz w:val="20"/>
+          <w:szCs w:val="20"/>
+        </w:rPr>
+      </w:pPr>
+      <w:r>
+        <w:rPr>
+          <w:rFonts w:ascii="Consolas" w:hAnsi="Consolas" w:cs="Consolas"/>
+          <w:sz w:val="20"/>
+          <w:szCs w:val="20"/>
+        </w:rPr>
+        <w:tab/>
+      </w:r>
+      <w:r>
+        <w:rPr>
+          <w:rFonts w:ascii="Consolas" w:hAnsi="Consolas" w:cs="Consolas"/>
+          <w:sz w:val="20"/>
+          <w:szCs w:val="20"/>
+        </w:rPr>
+        <w:tab/>
+      </w:r>
+      <w:proofErr w:type="spellStart"/>
+      <w:r>
+        <w:rPr>
+          <w:rFonts w:ascii="Consolas" w:hAnsi="Consolas" w:cs="Consolas"/>
+          <w:sz w:val="20"/>
+          <w:szCs w:val="20"/>
+        </w:rPr>
+        <w:t>Assert.assertNotNull</w:t>
+      </w:r>
+      <w:proofErr w:type="spellEnd"/>
+      <w:r>
+        <w:rPr>
+          <w:rFonts w:ascii="Consolas" w:hAnsi="Consolas" w:cs="Consolas"/>
+          <w:sz w:val="20"/>
+          <w:szCs w:val="20"/>
+        </w:rPr>
+        <w:t>(</w:t>
+      </w:r>
+      <w:proofErr w:type="spellStart"/>
+      <w:r>
+        <w:rPr>
+          <w:rFonts w:ascii="Consolas" w:hAnsi="Consolas" w:cs="Consolas"/>
+          <w:sz w:val="20"/>
+          <w:szCs w:val="20"/>
         </w:rPr>
         <w:t>jp</w:t>
       </w:r>
@@ -895,17 +1850,8 @@
           <w:rFonts w:ascii="Consolas" w:hAnsi="Consolas" w:cs="Consolas"/>
           <w:sz w:val="20"/>
           <w:szCs w:val="20"/>
-          <w:u w:val="single"/>
-        </w:rPr>
-        <w:t>)</w:t>
-      </w:r>
-      <w:r>
-        <w:rPr>
-          <w:rFonts w:ascii="Consolas" w:hAnsi="Consolas" w:cs="Consolas"/>
-          <w:sz w:val="20"/>
-          <w:szCs w:val="20"/>
-        </w:rPr>
-        <w:t>;</w:t>
+        </w:rPr>
+        <w:t>);</w:t>
       </w:r>
     </w:p>
     <w:p>
@@ -1240,38 +2186,17 @@
       <w:r>
         <w:rPr>
           <w:rFonts w:ascii="Consolas" w:hAnsi="Consolas" w:cs="Consolas"/>
-          <w:strike/>
-          <w:sz w:val="20"/>
-          <w:szCs w:val="20"/>
-          <w:u w:val="single"/>
-        </w:rPr>
-        <w:t>Assert</w:t>
-      </w:r>
-      <w:r>
-        <w:rPr>
-          <w:rFonts w:ascii="Consolas" w:hAnsi="Consolas" w:cs="Consolas"/>
-          <w:sz w:val="20"/>
-          <w:szCs w:val="20"/>
-        </w:rPr>
-        <w:t>.</w:t>
-      </w:r>
-      <w:r>
-        <w:rPr>
-          <w:rFonts w:ascii="Consolas" w:hAnsi="Consolas" w:cs="Consolas"/>
-          <w:strike/>
-          <w:sz w:val="20"/>
-          <w:szCs w:val="20"/>
-          <w:u w:val="single"/>
-        </w:rPr>
-        <w:t>assertEquals</w:t>
-      </w:r>
-      <w:proofErr w:type="spellEnd"/>
-      <w:r>
-        <w:rPr>
-          <w:rFonts w:ascii="Consolas" w:hAnsi="Consolas" w:cs="Consolas"/>
-          <w:sz w:val="20"/>
-          <w:szCs w:val="20"/>
-          <w:u w:val="single"/>
+          <w:sz w:val="20"/>
+          <w:szCs w:val="20"/>
+        </w:rPr>
+        <w:t>Assert.assertEquals</w:t>
+      </w:r>
+      <w:proofErr w:type="spellEnd"/>
+      <w:r>
+        <w:rPr>
+          <w:rFonts w:ascii="Consolas" w:hAnsi="Consolas" w:cs="Consolas"/>
+          <w:sz w:val="20"/>
+          <w:szCs w:val="20"/>
         </w:rPr>
         <w:t>(</w:t>
       </w:r>
@@ -1281,9 +2206,8 @@
           <w:rFonts w:ascii="Consolas" w:hAnsi="Consolas" w:cs="Consolas"/>
           <w:sz w:val="20"/>
           <w:szCs w:val="20"/>
-          <w:u w:val="single"/>
-        </w:rPr>
-        <w:t>5,penaSuspeitoA</w:t>
+        </w:rPr>
+        <w:t>0,penaSuspeitoA</w:t>
       </w:r>
       <w:proofErr w:type="gramEnd"/>
       <w:r>
@@ -1291,83 +2215,53 @@
           <w:rFonts w:ascii="Consolas" w:hAnsi="Consolas" w:cs="Consolas"/>
           <w:sz w:val="20"/>
           <w:szCs w:val="20"/>
-          <w:u w:val="single"/>
-        </w:rPr>
-        <w:t>)</w:t>
-      </w:r>
-      <w:r>
-        <w:rPr>
-          <w:rFonts w:ascii="Consolas" w:hAnsi="Consolas" w:cs="Consolas"/>
-          <w:sz w:val="20"/>
-          <w:szCs w:val="20"/>
-        </w:rPr>
-        <w:t>;</w:t>
-      </w:r>
-    </w:p>
-    <w:p>
-      <w:pPr>
-        <w:autoSpaceDE w:val="0"/>
-        <w:autoSpaceDN w:val="0"/>
-        <w:adjustRightInd w:val="0"/>
-        <w:spacing w:after="0" w:line="240" w:lineRule="auto"/>
-        <w:rPr>
-          <w:rFonts w:ascii="Consolas" w:hAnsi="Consolas" w:cs="Consolas"/>
-          <w:sz w:val="20"/>
-          <w:szCs w:val="20"/>
-        </w:rPr>
-      </w:pPr>
-      <w:r>
-        <w:rPr>
-          <w:rFonts w:ascii="Consolas" w:hAnsi="Consolas" w:cs="Consolas"/>
-          <w:sz w:val="20"/>
-          <w:szCs w:val="20"/>
-        </w:rPr>
-        <w:tab/>
-      </w:r>
-      <w:r>
-        <w:rPr>
-          <w:rFonts w:ascii="Consolas" w:hAnsi="Consolas" w:cs="Consolas"/>
-          <w:sz w:val="20"/>
-          <w:szCs w:val="20"/>
-        </w:rPr>
-        <w:tab/>
-      </w:r>
-      <w:proofErr w:type="spellStart"/>
-      <w:r>
-        <w:rPr>
-          <w:rFonts w:ascii="Consolas" w:hAnsi="Consolas" w:cs="Consolas"/>
-          <w:strike/>
-          <w:sz w:val="20"/>
-          <w:szCs w:val="20"/>
-          <w:u w:val="single"/>
-        </w:rPr>
-        <w:t>Assert</w:t>
-      </w:r>
-      <w:r>
-        <w:rPr>
-          <w:rFonts w:ascii="Consolas" w:hAnsi="Consolas" w:cs="Consolas"/>
-          <w:sz w:val="20"/>
-          <w:szCs w:val="20"/>
-        </w:rPr>
-        <w:t>.</w:t>
-      </w:r>
-      <w:r>
-        <w:rPr>
-          <w:rFonts w:ascii="Consolas" w:hAnsi="Consolas" w:cs="Consolas"/>
-          <w:strike/>
-          <w:sz w:val="20"/>
-          <w:szCs w:val="20"/>
-          <w:u w:val="single"/>
-        </w:rPr>
-        <w:t>assertEquals</w:t>
-      </w:r>
-      <w:proofErr w:type="spellEnd"/>
-      <w:r>
-        <w:rPr>
-          <w:rFonts w:ascii="Consolas" w:hAnsi="Consolas" w:cs="Consolas"/>
-          <w:sz w:val="20"/>
-          <w:szCs w:val="20"/>
-          <w:u w:val="single"/>
+        </w:rPr>
+        <w:t>);</w:t>
+      </w:r>
+    </w:p>
+    <w:p>
+      <w:pPr>
+        <w:autoSpaceDE w:val="0"/>
+        <w:autoSpaceDN w:val="0"/>
+        <w:adjustRightInd w:val="0"/>
+        <w:spacing w:after="0" w:line="240" w:lineRule="auto"/>
+        <w:rPr>
+          <w:rFonts w:ascii="Consolas" w:hAnsi="Consolas" w:cs="Consolas"/>
+          <w:sz w:val="20"/>
+          <w:szCs w:val="20"/>
+        </w:rPr>
+      </w:pPr>
+      <w:r>
+        <w:rPr>
+          <w:rFonts w:ascii="Consolas" w:hAnsi="Consolas" w:cs="Consolas"/>
+          <w:sz w:val="20"/>
+          <w:szCs w:val="20"/>
+        </w:rPr>
+        <w:tab/>
+      </w:r>
+      <w:r>
+        <w:rPr>
+          <w:rFonts w:ascii="Consolas" w:hAnsi="Consolas" w:cs="Consolas"/>
+          <w:sz w:val="20"/>
+          <w:szCs w:val="20"/>
+        </w:rPr>
+        <w:tab/>
+      </w:r>
+      <w:proofErr w:type="spellStart"/>
+      <w:r>
+        <w:rPr>
+          <w:rFonts w:ascii="Consolas" w:hAnsi="Consolas" w:cs="Consolas"/>
+          <w:sz w:val="20"/>
+          <w:szCs w:val="20"/>
+        </w:rPr>
+        <w:t>Assert.assertEquals</w:t>
+      </w:r>
+      <w:proofErr w:type="spellEnd"/>
+      <w:r>
+        <w:rPr>
+          <w:rFonts w:ascii="Consolas" w:hAnsi="Consolas" w:cs="Consolas"/>
+          <w:sz w:val="20"/>
+          <w:szCs w:val="20"/>
         </w:rPr>
         <w:t>(</w:t>
       </w:r>
@@ -1377,9 +2271,8 @@
           <w:rFonts w:ascii="Consolas" w:hAnsi="Consolas" w:cs="Consolas"/>
           <w:sz w:val="20"/>
           <w:szCs w:val="20"/>
-          <w:u w:val="single"/>
-        </w:rPr>
-        <w:t>5,penaSuspeitoB</w:t>
+        </w:rPr>
+        <w:t>0,penaSuspeitoB</w:t>
       </w:r>
       <w:proofErr w:type="gramEnd"/>
       <w:r>
@@ -1387,17 +2280,8 @@
           <w:rFonts w:ascii="Consolas" w:hAnsi="Consolas" w:cs="Consolas"/>
           <w:sz w:val="20"/>
           <w:szCs w:val="20"/>
-          <w:u w:val="single"/>
-        </w:rPr>
-        <w:t>)</w:t>
-      </w:r>
-      <w:r>
-        <w:rPr>
-          <w:rFonts w:ascii="Consolas" w:hAnsi="Consolas" w:cs="Consolas"/>
-          <w:sz w:val="20"/>
-          <w:szCs w:val="20"/>
-        </w:rPr>
-        <w:t>;</w:t>
+        </w:rPr>
+        <w:t>);</w:t>
       </w:r>
     </w:p>
     <w:p>
@@ -1420,835 +2304,111 @@
         </w:rPr>
         <w:tab/>
         <w:t>}</w:t>
+      </w:r>
+    </w:p>
+    <w:p>
+      <w:pPr>
+        <w:autoSpaceDE w:val="0"/>
+        <w:autoSpaceDN w:val="0"/>
+        <w:adjustRightInd w:val="0"/>
+        <w:spacing w:after="0" w:line="240" w:lineRule="auto"/>
+        <w:rPr>
+          <w:rFonts w:ascii="Consolas" w:hAnsi="Consolas" w:cs="Consolas"/>
+          <w:sz w:val="20"/>
+          <w:szCs w:val="20"/>
+        </w:rPr>
+      </w:pPr>
+      <w:r>
+        <w:rPr>
+          <w:rFonts w:ascii="Consolas" w:hAnsi="Consolas" w:cs="Consolas"/>
+          <w:sz w:val="20"/>
+          <w:szCs w:val="20"/>
+        </w:rPr>
+        <w:tab/>
+      </w:r>
+    </w:p>
+    <w:p>
+      <w:pPr>
+        <w:autoSpaceDE w:val="0"/>
+        <w:autoSpaceDN w:val="0"/>
+        <w:adjustRightInd w:val="0"/>
+        <w:spacing w:after="0" w:line="240" w:lineRule="auto"/>
+        <w:rPr>
+          <w:rFonts w:ascii="Consolas" w:hAnsi="Consolas" w:cs="Consolas"/>
+          <w:sz w:val="20"/>
+          <w:szCs w:val="20"/>
+        </w:rPr>
+      </w:pPr>
+      <w:r>
+        <w:rPr>
+          <w:rFonts w:ascii="Consolas" w:hAnsi="Consolas" w:cs="Consolas"/>
+          <w:sz w:val="20"/>
+          <w:szCs w:val="20"/>
+        </w:rPr>
+        <w:t>}</w:t>
+      </w:r>
+    </w:p>
+    <w:p>
+      <w:pPr>
+        <w:autoSpaceDE w:val="0"/>
+        <w:autoSpaceDN w:val="0"/>
+        <w:adjustRightInd w:val="0"/>
+        <w:spacing w:after="0" w:line="240" w:lineRule="auto"/>
+        <w:rPr>
+          <w:rFonts w:ascii="Consolas" w:hAnsi="Consolas" w:cs="Consolas"/>
+          <w:sz w:val="20"/>
+          <w:szCs w:val="20"/>
+        </w:rPr>
+      </w:pPr>
+    </w:p>
+    <w:p>
+      <w:pPr>
+        <w:autoSpaceDE w:val="0"/>
+        <w:autoSpaceDN w:val="0"/>
+        <w:adjustRightInd w:val="0"/>
+        <w:spacing w:after="0" w:line="240" w:lineRule="auto"/>
+        <w:rPr>
+          <w:rFonts w:ascii="Consolas" w:hAnsi="Consolas" w:cs="Consolas"/>
+          <w:sz w:val="20"/>
+          <w:szCs w:val="20"/>
+        </w:rPr>
+      </w:pPr>
+    </w:p>
+    <w:p>
+      <w:pPr>
+        <w:autoSpaceDE w:val="0"/>
+        <w:autoSpaceDN w:val="0"/>
+        <w:adjustRightInd w:val="0"/>
+        <w:spacing w:after="0" w:line="240" w:lineRule="auto"/>
+        <w:rPr>
+          <w:rFonts w:ascii="Consolas" w:hAnsi="Consolas" w:cs="Consolas"/>
+          <w:sz w:val="20"/>
+          <w:szCs w:val="20"/>
+        </w:rPr>
+      </w:pPr>
+    </w:p>
+    <w:p>
+      <w:pPr>
+        <w:autoSpaceDE w:val="0"/>
+        <w:autoSpaceDN w:val="0"/>
+        <w:adjustRightInd w:val="0"/>
+        <w:spacing w:after="0" w:line="240" w:lineRule="auto"/>
+        <w:rPr>
+          <w:rFonts w:ascii="Consolas" w:hAnsi="Consolas" w:cs="Consolas"/>
+          <w:sz w:val="20"/>
+          <w:szCs w:val="20"/>
+        </w:rPr>
+      </w:pPr>
+      <w:r>
+        <w:rPr>
+          <w:rFonts w:ascii="Consolas" w:hAnsi="Consolas" w:cs="Consolas"/>
+          <w:sz w:val="20"/>
+          <w:szCs w:val="20"/>
+        </w:rPr>
+        <w:t>//TESTE 2 dando certo com os 2 sem pena sendo inocente</w:t>
       </w:r>
       <w:bookmarkStart w:id="0" w:name="_GoBack"/>
       <w:bookmarkEnd w:id="0"/>
-    </w:p>
-    <w:p>
-      <w:pPr>
-        <w:autoSpaceDE w:val="0"/>
-        <w:autoSpaceDN w:val="0"/>
-        <w:adjustRightInd w:val="0"/>
-        <w:spacing w:after="0" w:line="240" w:lineRule="auto"/>
-        <w:rPr>
-          <w:rFonts w:ascii="Consolas" w:hAnsi="Consolas" w:cs="Consolas"/>
-          <w:sz w:val="20"/>
-          <w:szCs w:val="20"/>
-        </w:rPr>
-      </w:pPr>
-      <w:r>
-        <w:rPr>
-          <w:rFonts w:ascii="Consolas" w:hAnsi="Consolas" w:cs="Consolas"/>
-          <w:sz w:val="20"/>
-          <w:szCs w:val="20"/>
-        </w:rPr>
-        <w:tab/>
-      </w:r>
-    </w:p>
-    <w:p>
-      <w:pPr>
-        <w:autoSpaceDE w:val="0"/>
-        <w:autoSpaceDN w:val="0"/>
-        <w:adjustRightInd w:val="0"/>
-        <w:spacing w:after="0" w:line="240" w:lineRule="auto"/>
-        <w:rPr>
-          <w:rFonts w:ascii="Consolas" w:hAnsi="Consolas" w:cs="Consolas"/>
-          <w:sz w:val="20"/>
-          <w:szCs w:val="20"/>
-        </w:rPr>
-      </w:pPr>
-    </w:p>
-    <w:p>
-      <w:pPr>
-        <w:autoSpaceDE w:val="0"/>
-        <w:autoSpaceDN w:val="0"/>
-        <w:adjustRightInd w:val="0"/>
-        <w:spacing w:after="0" w:line="240" w:lineRule="auto"/>
-        <w:rPr>
-          <w:rFonts w:ascii="Consolas" w:hAnsi="Consolas" w:cs="Consolas"/>
-          <w:sz w:val="20"/>
-          <w:szCs w:val="20"/>
-        </w:rPr>
-      </w:pPr>
-    </w:p>
-    <w:p>
-      <w:pPr>
-        <w:autoSpaceDE w:val="0"/>
-        <w:autoSpaceDN w:val="0"/>
-        <w:adjustRightInd w:val="0"/>
-        <w:spacing w:after="0" w:line="240" w:lineRule="auto"/>
-        <w:rPr>
-          <w:rFonts w:ascii="Consolas" w:hAnsi="Consolas" w:cs="Consolas"/>
-          <w:sz w:val="20"/>
-          <w:szCs w:val="20"/>
-        </w:rPr>
-      </w:pPr>
-      <w:r>
-        <w:rPr>
-          <w:rFonts w:ascii="Consolas" w:hAnsi="Consolas" w:cs="Consolas"/>
-          <w:sz w:val="20"/>
-          <w:szCs w:val="20"/>
-        </w:rPr>
-        <w:t>}</w:t>
-      </w:r>
-    </w:p>
-    <w:p/>
-    <w:p/>
-    <w:p>
-      <w:r>
-        <w:t>Na classe estava com os valores errado de pena</w:t>
-      </w:r>
-    </w:p>
-    <w:p>
-      <w:pPr>
-        <w:pBdr>
-          <w:top w:val="single" w:sz="6" w:space="7" w:color="CCCCCC"/>
-          <w:left w:val="single" w:sz="6" w:space="7" w:color="CCCCCC"/>
-          <w:bottom w:val="single" w:sz="6" w:space="7" w:color="CCCCCC"/>
-          <w:right w:val="single" w:sz="6" w:space="7" w:color="CCCCCC"/>
-        </w:pBdr>
-        <w:shd w:val="clear" w:color="auto" w:fill="F5F5F5"/>
-        <w:tabs>
-          <w:tab w:val="left" w:pos="916"/>
-          <w:tab w:val="left" w:pos="1832"/>
-          <w:tab w:val="left" w:pos="2748"/>
-          <w:tab w:val="left" w:pos="3664"/>
-          <w:tab w:val="left" w:pos="4580"/>
-          <w:tab w:val="left" w:pos="5496"/>
-          <w:tab w:val="left" w:pos="6412"/>
-          <w:tab w:val="left" w:pos="7328"/>
-          <w:tab w:val="left" w:pos="8244"/>
-          <w:tab w:val="left" w:pos="9160"/>
-          <w:tab w:val="left" w:pos="10076"/>
-          <w:tab w:val="left" w:pos="10992"/>
-          <w:tab w:val="left" w:pos="11908"/>
-          <w:tab w:val="left" w:pos="12824"/>
-          <w:tab w:val="left" w:pos="13740"/>
-          <w:tab w:val="left" w:pos="14656"/>
-        </w:tabs>
-        <w:wordWrap w:val="0"/>
-        <w:spacing w:after="150"/>
-        <w:rPr>
-          <w:rFonts w:ascii="Consolas" w:hAnsi="Consolas" w:cs="Courier New"/>
-          <w:color w:val="333333"/>
-          <w:sz w:val="14"/>
-          <w:szCs w:val="14"/>
-        </w:rPr>
-      </w:pPr>
-      <w:proofErr w:type="spellStart"/>
-      <w:proofErr w:type="gramStart"/>
-      <w:r>
-        <w:rPr>
-          <w:rFonts w:ascii="Consolas" w:hAnsi="Consolas" w:cs="Courier New"/>
-          <w:color w:val="333333"/>
-          <w:sz w:val="14"/>
-          <w:szCs w:val="14"/>
-        </w:rPr>
-        <w:t>private</w:t>
-      </w:r>
-      <w:proofErr w:type="spellEnd"/>
-      <w:proofErr w:type="gramEnd"/>
-      <w:r>
-        <w:rPr>
-          <w:rFonts w:ascii="Consolas" w:hAnsi="Consolas" w:cs="Courier New"/>
-          <w:color w:val="333333"/>
-          <w:sz w:val="14"/>
-          <w:szCs w:val="14"/>
-        </w:rPr>
-        <w:t xml:space="preserve"> </w:t>
-      </w:r>
-      <w:proofErr w:type="spellStart"/>
-      <w:r>
-        <w:rPr>
-          <w:rFonts w:ascii="Consolas" w:hAnsi="Consolas" w:cs="Courier New"/>
-          <w:color w:val="333333"/>
-          <w:sz w:val="14"/>
-          <w:szCs w:val="14"/>
-        </w:rPr>
-        <w:t>int</w:t>
-      </w:r>
-      <w:proofErr w:type="spellEnd"/>
-      <w:r>
-        <w:rPr>
-          <w:rFonts w:ascii="Consolas" w:hAnsi="Consolas" w:cs="Courier New"/>
-          <w:color w:val="333333"/>
-          <w:sz w:val="14"/>
-          <w:szCs w:val="14"/>
-        </w:rPr>
-        <w:t xml:space="preserve"> PENA_INOCENCIA = </w:t>
-      </w:r>
-      <w:r>
-        <w:rPr>
-          <w:rFonts w:ascii="Consolas" w:hAnsi="Consolas" w:cs="Courier New"/>
-          <w:color w:val="333333"/>
-          <w:sz w:val="14"/>
-          <w:szCs w:val="14"/>
-        </w:rPr>
-        <w:t>10</w:t>
-      </w:r>
-      <w:r>
-        <w:rPr>
-          <w:rFonts w:ascii="Consolas" w:hAnsi="Consolas" w:cs="Courier New"/>
-          <w:color w:val="333333"/>
-          <w:sz w:val="14"/>
-          <w:szCs w:val="14"/>
-        </w:rPr>
-        <w:t>;</w:t>
-      </w:r>
-    </w:p>
-    <w:p>
-      <w:pPr>
-        <w:pBdr>
-          <w:top w:val="single" w:sz="6" w:space="7" w:color="CCCCCC"/>
-          <w:left w:val="single" w:sz="6" w:space="7" w:color="CCCCCC"/>
-          <w:bottom w:val="single" w:sz="6" w:space="7" w:color="CCCCCC"/>
-          <w:right w:val="single" w:sz="6" w:space="7" w:color="CCCCCC"/>
-        </w:pBdr>
-        <w:shd w:val="clear" w:color="auto" w:fill="F5F5F5"/>
-        <w:tabs>
-          <w:tab w:val="left" w:pos="916"/>
-          <w:tab w:val="left" w:pos="1832"/>
-          <w:tab w:val="left" w:pos="2748"/>
-          <w:tab w:val="left" w:pos="3664"/>
-          <w:tab w:val="left" w:pos="4580"/>
-          <w:tab w:val="left" w:pos="5496"/>
-          <w:tab w:val="left" w:pos="6412"/>
-          <w:tab w:val="left" w:pos="7328"/>
-          <w:tab w:val="left" w:pos="8244"/>
-          <w:tab w:val="left" w:pos="9160"/>
-          <w:tab w:val="left" w:pos="10076"/>
-          <w:tab w:val="left" w:pos="10992"/>
-          <w:tab w:val="left" w:pos="11908"/>
-          <w:tab w:val="left" w:pos="12824"/>
-          <w:tab w:val="left" w:pos="13740"/>
-          <w:tab w:val="left" w:pos="14656"/>
-        </w:tabs>
-        <w:wordWrap w:val="0"/>
-        <w:spacing w:after="150"/>
-        <w:rPr>
-          <w:rFonts w:ascii="Consolas" w:hAnsi="Consolas" w:cs="Courier New"/>
-          <w:color w:val="333333"/>
-          <w:sz w:val="14"/>
-          <w:szCs w:val="14"/>
-        </w:rPr>
-      </w:pPr>
-      <w:r>
-        <w:rPr>
-          <w:rFonts w:ascii="Consolas" w:hAnsi="Consolas" w:cs="Courier New"/>
-          <w:color w:val="333333"/>
-          <w:sz w:val="14"/>
-          <w:szCs w:val="14"/>
-        </w:rPr>
-        <w:t xml:space="preserve">   </w:t>
-      </w:r>
-      <w:proofErr w:type="spellStart"/>
-      <w:proofErr w:type="gramStart"/>
-      <w:r>
-        <w:rPr>
-          <w:rFonts w:ascii="Consolas" w:hAnsi="Consolas" w:cs="Courier New"/>
-          <w:color w:val="333333"/>
-          <w:sz w:val="14"/>
-          <w:szCs w:val="14"/>
-        </w:rPr>
-        <w:t>private</w:t>
-      </w:r>
-      <w:proofErr w:type="spellEnd"/>
-      <w:proofErr w:type="gramEnd"/>
-      <w:r>
-        <w:rPr>
-          <w:rFonts w:ascii="Consolas" w:hAnsi="Consolas" w:cs="Courier New"/>
-          <w:color w:val="333333"/>
-          <w:sz w:val="14"/>
-          <w:szCs w:val="14"/>
-        </w:rPr>
-        <w:t xml:space="preserve"> </w:t>
-      </w:r>
-      <w:proofErr w:type="spellStart"/>
-      <w:r>
-        <w:rPr>
-          <w:rFonts w:ascii="Consolas" w:hAnsi="Consolas" w:cs="Courier New"/>
-          <w:color w:val="333333"/>
-          <w:sz w:val="14"/>
-          <w:szCs w:val="14"/>
-        </w:rPr>
-        <w:t>int</w:t>
-      </w:r>
-      <w:proofErr w:type="spellEnd"/>
-      <w:r>
-        <w:rPr>
-          <w:rFonts w:ascii="Consolas" w:hAnsi="Consolas" w:cs="Courier New"/>
-          <w:color w:val="333333"/>
-          <w:sz w:val="14"/>
-          <w:szCs w:val="14"/>
-        </w:rPr>
-        <w:t xml:space="preserve"> PENA_CONDENACAO_MUTUA = </w:t>
-      </w:r>
-      <w:r>
-        <w:rPr>
-          <w:rFonts w:ascii="Consolas" w:hAnsi="Consolas" w:cs="Courier New"/>
-          <w:color w:val="333333"/>
-          <w:sz w:val="14"/>
-          <w:szCs w:val="14"/>
-        </w:rPr>
-        <w:t>1</w:t>
-      </w:r>
-      <w:r>
-        <w:rPr>
-          <w:rFonts w:ascii="Consolas" w:hAnsi="Consolas" w:cs="Courier New"/>
-          <w:color w:val="333333"/>
-          <w:sz w:val="14"/>
-          <w:szCs w:val="14"/>
-        </w:rPr>
-        <w:t>5;</w:t>
-      </w:r>
-    </w:p>
-    <w:p>
-      <w:pPr>
-        <w:pBdr>
-          <w:top w:val="single" w:sz="6" w:space="7" w:color="CCCCCC"/>
-          <w:left w:val="single" w:sz="6" w:space="7" w:color="CCCCCC"/>
-          <w:bottom w:val="single" w:sz="6" w:space="7" w:color="CCCCCC"/>
-          <w:right w:val="single" w:sz="6" w:space="7" w:color="CCCCCC"/>
-        </w:pBdr>
-        <w:shd w:val="clear" w:color="auto" w:fill="F5F5F5"/>
-        <w:tabs>
-          <w:tab w:val="left" w:pos="916"/>
-          <w:tab w:val="left" w:pos="1832"/>
-          <w:tab w:val="left" w:pos="2748"/>
-          <w:tab w:val="left" w:pos="3664"/>
-          <w:tab w:val="left" w:pos="4580"/>
-          <w:tab w:val="left" w:pos="5496"/>
-          <w:tab w:val="left" w:pos="6412"/>
-          <w:tab w:val="left" w:pos="7328"/>
-          <w:tab w:val="left" w:pos="8244"/>
-          <w:tab w:val="left" w:pos="9160"/>
-          <w:tab w:val="left" w:pos="10076"/>
-          <w:tab w:val="left" w:pos="10992"/>
-          <w:tab w:val="left" w:pos="11908"/>
-          <w:tab w:val="left" w:pos="12824"/>
-          <w:tab w:val="left" w:pos="13740"/>
-          <w:tab w:val="left" w:pos="14656"/>
-        </w:tabs>
-        <w:wordWrap w:val="0"/>
-        <w:spacing w:after="150"/>
-        <w:rPr>
-          <w:rFonts w:ascii="Consolas" w:hAnsi="Consolas" w:cs="Courier New"/>
-          <w:color w:val="333333"/>
-          <w:sz w:val="14"/>
-          <w:szCs w:val="14"/>
-        </w:rPr>
-      </w:pPr>
-      <w:r>
-        <w:rPr>
-          <w:rFonts w:ascii="Consolas" w:hAnsi="Consolas" w:cs="Courier New"/>
-          <w:color w:val="333333"/>
-          <w:sz w:val="14"/>
-          <w:szCs w:val="14"/>
-        </w:rPr>
-        <w:t xml:space="preserve">   </w:t>
-      </w:r>
-      <w:proofErr w:type="spellStart"/>
-      <w:proofErr w:type="gramStart"/>
-      <w:r>
-        <w:rPr>
-          <w:rFonts w:ascii="Consolas" w:hAnsi="Consolas" w:cs="Courier New"/>
-          <w:color w:val="333333"/>
-          <w:sz w:val="14"/>
-          <w:szCs w:val="14"/>
-        </w:rPr>
-        <w:t>private</w:t>
-      </w:r>
-      <w:proofErr w:type="spellEnd"/>
-      <w:proofErr w:type="gramEnd"/>
-      <w:r>
-        <w:rPr>
-          <w:rFonts w:ascii="Consolas" w:hAnsi="Consolas" w:cs="Courier New"/>
-          <w:color w:val="333333"/>
-          <w:sz w:val="14"/>
-          <w:szCs w:val="14"/>
-        </w:rPr>
-        <w:t xml:space="preserve"> </w:t>
-      </w:r>
-      <w:proofErr w:type="spellStart"/>
-      <w:r>
-        <w:rPr>
-          <w:rFonts w:ascii="Consolas" w:hAnsi="Consolas" w:cs="Courier New"/>
-          <w:color w:val="333333"/>
-          <w:sz w:val="14"/>
-          <w:szCs w:val="14"/>
-        </w:rPr>
-        <w:t>int</w:t>
-      </w:r>
-      <w:proofErr w:type="spellEnd"/>
-      <w:r>
-        <w:rPr>
-          <w:rFonts w:ascii="Consolas" w:hAnsi="Consolas" w:cs="Courier New"/>
-          <w:color w:val="333333"/>
-          <w:sz w:val="14"/>
-          <w:szCs w:val="14"/>
-        </w:rPr>
-        <w:t xml:space="preserve"> PENA_CONDENACAO_INDIVIDUAL = 10;</w:t>
-      </w:r>
-    </w:p>
-    <w:p>
-      <w:pPr>
-        <w:pBdr>
-          <w:top w:val="single" w:sz="6" w:space="7" w:color="CCCCCC"/>
-          <w:left w:val="single" w:sz="6" w:space="7" w:color="CCCCCC"/>
-          <w:bottom w:val="single" w:sz="6" w:space="7" w:color="CCCCCC"/>
-          <w:right w:val="single" w:sz="6" w:space="7" w:color="CCCCCC"/>
-        </w:pBdr>
-        <w:shd w:val="clear" w:color="auto" w:fill="F5F5F5"/>
-        <w:tabs>
-          <w:tab w:val="left" w:pos="916"/>
-          <w:tab w:val="left" w:pos="1832"/>
-          <w:tab w:val="left" w:pos="2748"/>
-          <w:tab w:val="left" w:pos="3664"/>
-          <w:tab w:val="left" w:pos="4580"/>
-          <w:tab w:val="left" w:pos="5496"/>
-          <w:tab w:val="left" w:pos="6412"/>
-          <w:tab w:val="left" w:pos="7328"/>
-          <w:tab w:val="left" w:pos="8244"/>
-          <w:tab w:val="left" w:pos="9160"/>
-          <w:tab w:val="left" w:pos="10076"/>
-          <w:tab w:val="left" w:pos="10992"/>
-          <w:tab w:val="left" w:pos="11908"/>
-          <w:tab w:val="left" w:pos="12824"/>
-          <w:tab w:val="left" w:pos="13740"/>
-          <w:tab w:val="left" w:pos="14656"/>
-        </w:tabs>
-        <w:wordWrap w:val="0"/>
-        <w:spacing w:after="150"/>
-        <w:rPr>
-          <w:rFonts w:ascii="Consolas" w:hAnsi="Consolas" w:cs="Courier New"/>
-          <w:color w:val="333333"/>
-          <w:sz w:val="14"/>
-          <w:szCs w:val="14"/>
-        </w:rPr>
-      </w:pPr>
-      <w:r>
-        <w:rPr>
-          <w:rFonts w:ascii="Consolas" w:hAnsi="Consolas" w:cs="Courier New"/>
-          <w:color w:val="333333"/>
-          <w:sz w:val="14"/>
-          <w:szCs w:val="14"/>
-        </w:rPr>
-        <w:t xml:space="preserve">   </w:t>
-      </w:r>
-      <w:proofErr w:type="spellStart"/>
-      <w:proofErr w:type="gramStart"/>
-      <w:r>
-        <w:rPr>
-          <w:rFonts w:ascii="Consolas" w:hAnsi="Consolas" w:cs="Courier New"/>
-          <w:color w:val="333333"/>
-          <w:sz w:val="14"/>
-          <w:szCs w:val="14"/>
-        </w:rPr>
-        <w:t>private</w:t>
-      </w:r>
-      <w:proofErr w:type="spellEnd"/>
-      <w:proofErr w:type="gramEnd"/>
-      <w:r>
-        <w:rPr>
-          <w:rFonts w:ascii="Consolas" w:hAnsi="Consolas" w:cs="Courier New"/>
-          <w:color w:val="333333"/>
-          <w:sz w:val="14"/>
-          <w:szCs w:val="14"/>
-        </w:rPr>
-        <w:t xml:space="preserve"> </w:t>
-      </w:r>
-      <w:proofErr w:type="spellStart"/>
-      <w:r>
-        <w:rPr>
-          <w:rFonts w:ascii="Consolas" w:hAnsi="Consolas" w:cs="Courier New"/>
-          <w:color w:val="333333"/>
-          <w:sz w:val="14"/>
-          <w:szCs w:val="14"/>
-        </w:rPr>
-        <w:t>int</w:t>
-      </w:r>
-      <w:proofErr w:type="spellEnd"/>
-      <w:r>
-        <w:rPr>
-          <w:rFonts w:ascii="Consolas" w:hAnsi="Consolas" w:cs="Courier New"/>
-          <w:color w:val="333333"/>
-          <w:sz w:val="14"/>
-          <w:szCs w:val="14"/>
-        </w:rPr>
-        <w:t xml:space="preserve"> PENA_CONDENACAO_CUMPLICES = 1</w:t>
-      </w:r>
-      <w:r>
-        <w:rPr>
-          <w:rFonts w:ascii="Consolas" w:hAnsi="Consolas" w:cs="Courier New"/>
-          <w:color w:val="333333"/>
-          <w:sz w:val="14"/>
-          <w:szCs w:val="14"/>
-        </w:rPr>
-        <w:t>1</w:t>
-      </w:r>
-      <w:r>
-        <w:rPr>
-          <w:rFonts w:ascii="Consolas" w:hAnsi="Consolas" w:cs="Courier New"/>
-          <w:color w:val="333333"/>
-          <w:sz w:val="14"/>
-          <w:szCs w:val="14"/>
-        </w:rPr>
-        <w:t>;</w:t>
-      </w:r>
-    </w:p>
-    <w:p>
-      <w:proofErr w:type="gramStart"/>
-      <w:r>
-        <w:t>mas</w:t>
-      </w:r>
-      <w:proofErr w:type="gramEnd"/>
-      <w:r>
-        <w:t xml:space="preserve"> tinha que ser</w:t>
-      </w:r>
-    </w:p>
-    <w:p>
-      <w:pPr>
-        <w:pBdr>
-          <w:top w:val="single" w:sz="6" w:space="7" w:color="CCCCCC"/>
-          <w:left w:val="single" w:sz="6" w:space="7" w:color="CCCCCC"/>
-          <w:bottom w:val="single" w:sz="6" w:space="7" w:color="CCCCCC"/>
-          <w:right w:val="single" w:sz="6" w:space="7" w:color="CCCCCC"/>
-        </w:pBdr>
-        <w:shd w:val="clear" w:color="auto" w:fill="F5F5F5"/>
-        <w:tabs>
-          <w:tab w:val="left" w:pos="916"/>
-          <w:tab w:val="left" w:pos="1832"/>
-          <w:tab w:val="left" w:pos="2748"/>
-          <w:tab w:val="left" w:pos="3664"/>
-          <w:tab w:val="left" w:pos="4580"/>
-          <w:tab w:val="left" w:pos="5496"/>
-          <w:tab w:val="left" w:pos="6412"/>
-          <w:tab w:val="left" w:pos="7328"/>
-          <w:tab w:val="left" w:pos="8244"/>
-          <w:tab w:val="left" w:pos="9160"/>
-          <w:tab w:val="left" w:pos="10076"/>
-          <w:tab w:val="left" w:pos="10992"/>
-          <w:tab w:val="left" w:pos="11908"/>
-          <w:tab w:val="left" w:pos="12824"/>
-          <w:tab w:val="left" w:pos="13740"/>
-          <w:tab w:val="left" w:pos="14656"/>
-        </w:tabs>
-        <w:wordWrap w:val="0"/>
-        <w:spacing w:after="150"/>
-        <w:rPr>
-          <w:rFonts w:ascii="Consolas" w:hAnsi="Consolas" w:cs="Courier New"/>
-          <w:color w:val="333333"/>
-          <w:sz w:val="14"/>
-          <w:szCs w:val="14"/>
-        </w:rPr>
-      </w:pPr>
-      <w:r>
-        <w:rPr>
-          <w:rFonts w:ascii="Consolas" w:hAnsi="Consolas" w:cs="Courier New"/>
-          <w:color w:val="333333"/>
-          <w:sz w:val="14"/>
-          <w:szCs w:val="14"/>
-        </w:rPr>
-        <w:t xml:space="preserve">   </w:t>
-      </w:r>
-      <w:proofErr w:type="spellStart"/>
-      <w:proofErr w:type="gramStart"/>
-      <w:r>
-        <w:rPr>
-          <w:rFonts w:ascii="Consolas" w:hAnsi="Consolas" w:cs="Courier New"/>
-          <w:color w:val="333333"/>
-          <w:sz w:val="14"/>
-          <w:szCs w:val="14"/>
-        </w:rPr>
-        <w:t>int</w:t>
-      </w:r>
-      <w:proofErr w:type="spellEnd"/>
-      <w:proofErr w:type="gramEnd"/>
-      <w:r>
-        <w:rPr>
-          <w:rFonts w:ascii="Consolas" w:hAnsi="Consolas" w:cs="Courier New"/>
-          <w:color w:val="333333"/>
-          <w:sz w:val="14"/>
-          <w:szCs w:val="14"/>
-        </w:rPr>
-        <w:t xml:space="preserve"> PENA_INOCENCIA = 0;</w:t>
-      </w:r>
-    </w:p>
-    <w:p>
-      <w:pPr>
-        <w:pBdr>
-          <w:top w:val="single" w:sz="6" w:space="7" w:color="CCCCCC"/>
-          <w:left w:val="single" w:sz="6" w:space="7" w:color="CCCCCC"/>
-          <w:bottom w:val="single" w:sz="6" w:space="7" w:color="CCCCCC"/>
-          <w:right w:val="single" w:sz="6" w:space="7" w:color="CCCCCC"/>
-        </w:pBdr>
-        <w:shd w:val="clear" w:color="auto" w:fill="F5F5F5"/>
-        <w:tabs>
-          <w:tab w:val="left" w:pos="916"/>
-          <w:tab w:val="left" w:pos="1832"/>
-          <w:tab w:val="left" w:pos="2748"/>
-          <w:tab w:val="left" w:pos="3664"/>
-          <w:tab w:val="left" w:pos="4580"/>
-          <w:tab w:val="left" w:pos="5496"/>
-          <w:tab w:val="left" w:pos="6412"/>
-          <w:tab w:val="left" w:pos="7328"/>
-          <w:tab w:val="left" w:pos="8244"/>
-          <w:tab w:val="left" w:pos="9160"/>
-          <w:tab w:val="left" w:pos="10076"/>
-          <w:tab w:val="left" w:pos="10992"/>
-          <w:tab w:val="left" w:pos="11908"/>
-          <w:tab w:val="left" w:pos="12824"/>
-          <w:tab w:val="left" w:pos="13740"/>
-          <w:tab w:val="left" w:pos="14656"/>
-        </w:tabs>
-        <w:wordWrap w:val="0"/>
-        <w:spacing w:after="150"/>
-        <w:rPr>
-          <w:rFonts w:ascii="Consolas" w:hAnsi="Consolas" w:cs="Courier New"/>
-          <w:color w:val="333333"/>
-          <w:sz w:val="14"/>
-          <w:szCs w:val="14"/>
-        </w:rPr>
-      </w:pPr>
-      <w:r>
-        <w:rPr>
-          <w:rFonts w:ascii="Consolas" w:hAnsi="Consolas" w:cs="Courier New"/>
-          <w:color w:val="333333"/>
-          <w:sz w:val="14"/>
-          <w:szCs w:val="14"/>
-        </w:rPr>
-        <w:t xml:space="preserve">   </w:t>
-      </w:r>
-      <w:proofErr w:type="spellStart"/>
-      <w:proofErr w:type="gramStart"/>
-      <w:r>
-        <w:rPr>
-          <w:rFonts w:ascii="Consolas" w:hAnsi="Consolas" w:cs="Courier New"/>
-          <w:color w:val="333333"/>
-          <w:sz w:val="14"/>
-          <w:szCs w:val="14"/>
-        </w:rPr>
-        <w:t>int</w:t>
-      </w:r>
-      <w:proofErr w:type="spellEnd"/>
-      <w:proofErr w:type="gramEnd"/>
-      <w:r>
-        <w:rPr>
-          <w:rFonts w:ascii="Consolas" w:hAnsi="Consolas" w:cs="Courier New"/>
-          <w:color w:val="333333"/>
-          <w:sz w:val="14"/>
-          <w:szCs w:val="14"/>
-        </w:rPr>
-        <w:t xml:space="preserve"> PENA_CONDENACAO_MUTUA = 5;</w:t>
-      </w:r>
-    </w:p>
-    <w:p>
-      <w:pPr>
-        <w:pBdr>
-          <w:top w:val="single" w:sz="6" w:space="7" w:color="CCCCCC"/>
-          <w:left w:val="single" w:sz="6" w:space="7" w:color="CCCCCC"/>
-          <w:bottom w:val="single" w:sz="6" w:space="7" w:color="CCCCCC"/>
-          <w:right w:val="single" w:sz="6" w:space="7" w:color="CCCCCC"/>
-        </w:pBdr>
-        <w:shd w:val="clear" w:color="auto" w:fill="F5F5F5"/>
-        <w:tabs>
-          <w:tab w:val="left" w:pos="916"/>
-          <w:tab w:val="left" w:pos="1832"/>
-          <w:tab w:val="left" w:pos="2748"/>
-          <w:tab w:val="left" w:pos="3664"/>
-          <w:tab w:val="left" w:pos="4580"/>
-          <w:tab w:val="left" w:pos="5496"/>
-          <w:tab w:val="left" w:pos="6412"/>
-          <w:tab w:val="left" w:pos="7328"/>
-          <w:tab w:val="left" w:pos="8244"/>
-          <w:tab w:val="left" w:pos="9160"/>
-          <w:tab w:val="left" w:pos="10076"/>
-          <w:tab w:val="left" w:pos="10992"/>
-          <w:tab w:val="left" w:pos="11908"/>
-          <w:tab w:val="left" w:pos="12824"/>
-          <w:tab w:val="left" w:pos="13740"/>
-          <w:tab w:val="left" w:pos="14656"/>
-        </w:tabs>
-        <w:wordWrap w:val="0"/>
-        <w:spacing w:after="150"/>
-        <w:rPr>
-          <w:rFonts w:ascii="Consolas" w:hAnsi="Consolas" w:cs="Courier New"/>
-          <w:color w:val="333333"/>
-          <w:sz w:val="14"/>
-          <w:szCs w:val="14"/>
-        </w:rPr>
-      </w:pPr>
-      <w:r>
-        <w:rPr>
-          <w:rFonts w:ascii="Consolas" w:hAnsi="Consolas" w:cs="Courier New"/>
-          <w:color w:val="333333"/>
-          <w:sz w:val="14"/>
-          <w:szCs w:val="14"/>
-        </w:rPr>
-        <w:t xml:space="preserve">   </w:t>
-      </w:r>
-      <w:proofErr w:type="spellStart"/>
-      <w:proofErr w:type="gramStart"/>
-      <w:r>
-        <w:rPr>
-          <w:rFonts w:ascii="Consolas" w:hAnsi="Consolas" w:cs="Courier New"/>
-          <w:color w:val="333333"/>
-          <w:sz w:val="14"/>
-          <w:szCs w:val="14"/>
-        </w:rPr>
-        <w:t>int</w:t>
-      </w:r>
-      <w:proofErr w:type="spellEnd"/>
-      <w:proofErr w:type="gramEnd"/>
-      <w:r>
-        <w:rPr>
-          <w:rFonts w:ascii="Consolas" w:hAnsi="Consolas" w:cs="Courier New"/>
-          <w:color w:val="333333"/>
-          <w:sz w:val="14"/>
-          <w:szCs w:val="14"/>
-        </w:rPr>
-        <w:t xml:space="preserve"> PENA_CONDENACAO_INDIVIDUAL = 10;</w:t>
-      </w:r>
-    </w:p>
-    <w:p>
-      <w:pPr>
-        <w:pBdr>
-          <w:top w:val="single" w:sz="6" w:space="7" w:color="CCCCCC"/>
-          <w:left w:val="single" w:sz="6" w:space="7" w:color="CCCCCC"/>
-          <w:bottom w:val="single" w:sz="6" w:space="7" w:color="CCCCCC"/>
-          <w:right w:val="single" w:sz="6" w:space="7" w:color="CCCCCC"/>
-        </w:pBdr>
-        <w:shd w:val="clear" w:color="auto" w:fill="F5F5F5"/>
-        <w:tabs>
-          <w:tab w:val="left" w:pos="916"/>
-          <w:tab w:val="left" w:pos="1832"/>
-          <w:tab w:val="left" w:pos="2748"/>
-          <w:tab w:val="left" w:pos="3664"/>
-          <w:tab w:val="left" w:pos="4580"/>
-          <w:tab w:val="left" w:pos="5496"/>
-          <w:tab w:val="left" w:pos="6412"/>
-          <w:tab w:val="left" w:pos="7328"/>
-          <w:tab w:val="left" w:pos="8244"/>
-          <w:tab w:val="left" w:pos="9160"/>
-          <w:tab w:val="left" w:pos="10076"/>
-          <w:tab w:val="left" w:pos="10992"/>
-          <w:tab w:val="left" w:pos="11908"/>
-          <w:tab w:val="left" w:pos="12824"/>
-          <w:tab w:val="left" w:pos="13740"/>
-          <w:tab w:val="left" w:pos="14656"/>
-        </w:tabs>
-        <w:wordWrap w:val="0"/>
-        <w:spacing w:after="150"/>
-        <w:rPr>
-          <w:rFonts w:ascii="Consolas" w:hAnsi="Consolas" w:cs="Courier New"/>
-          <w:color w:val="333333"/>
-          <w:sz w:val="14"/>
-          <w:szCs w:val="14"/>
-        </w:rPr>
-      </w:pPr>
-      <w:r>
-        <w:rPr>
-          <w:rFonts w:ascii="Consolas" w:hAnsi="Consolas" w:cs="Courier New"/>
-          <w:color w:val="333333"/>
-          <w:sz w:val="14"/>
-          <w:szCs w:val="14"/>
-        </w:rPr>
-        <w:t xml:space="preserve">   </w:t>
-      </w:r>
-      <w:proofErr w:type="spellStart"/>
-      <w:proofErr w:type="gramStart"/>
-      <w:r>
-        <w:rPr>
-          <w:rFonts w:ascii="Consolas" w:hAnsi="Consolas" w:cs="Courier New"/>
-          <w:color w:val="333333"/>
-          <w:sz w:val="14"/>
-          <w:szCs w:val="14"/>
-        </w:rPr>
-        <w:t>int</w:t>
-      </w:r>
-      <w:proofErr w:type="spellEnd"/>
-      <w:proofErr w:type="gramEnd"/>
-      <w:r>
-        <w:rPr>
-          <w:rFonts w:ascii="Consolas" w:hAnsi="Consolas" w:cs="Courier New"/>
-          <w:color w:val="333333"/>
-          <w:sz w:val="14"/>
-          <w:szCs w:val="14"/>
-        </w:rPr>
-        <w:t xml:space="preserve"> PENA_CONDENACAO_CUMPLICES = 1;</w:t>
-      </w:r>
-    </w:p>
-    <w:p>
-      <w:r>
-        <w:t xml:space="preserve">E na classe estava faltando um </w:t>
-      </w:r>
-      <w:proofErr w:type="spellStart"/>
-      <w:r>
-        <w:t>public</w:t>
-      </w:r>
-      <w:proofErr w:type="spellEnd"/>
-      <w:r>
-        <w:t xml:space="preserve"> </w:t>
-      </w:r>
-      <w:proofErr w:type="spellStart"/>
-      <w:r>
-        <w:t>enum</w:t>
-      </w:r>
-      <w:proofErr w:type="spellEnd"/>
-      <w:r>
-        <w:t xml:space="preserve"> resposta</w:t>
-      </w:r>
-    </w:p>
-    <w:p>
-      <w:r>
-        <w:lastRenderedPageBreak/>
-        <w:t xml:space="preserve">Então adicionei no código da Classe </w:t>
-      </w:r>
-      <w:proofErr w:type="spellStart"/>
-      <w:r>
-        <w:t>JulgamentoPrisioneiro</w:t>
-      </w:r>
-      <w:proofErr w:type="spellEnd"/>
-      <w:r>
-        <w:t xml:space="preserve"> um</w:t>
-      </w:r>
-    </w:p>
-    <w:p>
-      <w:pPr>
-        <w:rPr>
-          <w:u w:val="single"/>
-        </w:rPr>
-      </w:pPr>
-    </w:p>
-    <w:p>
-      <w:proofErr w:type="spellStart"/>
-      <w:proofErr w:type="gramStart"/>
-      <w:r>
-        <w:t>public</w:t>
-      </w:r>
-      <w:proofErr w:type="spellEnd"/>
-      <w:proofErr w:type="gramEnd"/>
-      <w:r>
-        <w:t xml:space="preserve"> </w:t>
-      </w:r>
-      <w:proofErr w:type="spellStart"/>
-      <w:r>
-        <w:t>enum</w:t>
-      </w:r>
-      <w:proofErr w:type="spellEnd"/>
-      <w:r>
-        <w:t xml:space="preserve"> Resposta{</w:t>
-      </w:r>
-    </w:p>
-    <w:p>
-      <w:r>
-        <w:t>DELACAO</w:t>
-      </w:r>
-    </w:p>
-    <w:p>
-      <w:r>
-        <w:t>}</w:t>
-      </w:r>
     </w:p>
     <w:sectPr>
       <w:pgSz w:w="12240" w:h="15840"/>

</xml_diff>

<commit_message>
Claase JUnit Teste com cenario 3
Cenário de testes 3 com respostaPrisioneiroA com pena individual
</commit_message>
<xml_diff>
--- a/Testes/Classe JUnit Teste.docx
+++ b/Testes/Classe JUnit Teste.docx
@@ -2318,33 +2318,908 @@
           <w:szCs w:val="20"/>
         </w:rPr>
       </w:pPr>
-      <w:r>
-        <w:rPr>
-          <w:rFonts w:ascii="Consolas" w:hAnsi="Consolas" w:cs="Consolas"/>
-          <w:sz w:val="20"/>
-          <w:szCs w:val="20"/>
-        </w:rPr>
-        <w:tab/>
-      </w:r>
-    </w:p>
-    <w:p>
-      <w:pPr>
-        <w:autoSpaceDE w:val="0"/>
-        <w:autoSpaceDN w:val="0"/>
-        <w:adjustRightInd w:val="0"/>
-        <w:spacing w:after="0" w:line="240" w:lineRule="auto"/>
-        <w:rPr>
-          <w:rFonts w:ascii="Consolas" w:hAnsi="Consolas" w:cs="Consolas"/>
-          <w:sz w:val="20"/>
-          <w:szCs w:val="20"/>
-        </w:rPr>
-      </w:pPr>
-      <w:r>
-        <w:rPr>
-          <w:rFonts w:ascii="Consolas" w:hAnsi="Consolas" w:cs="Consolas"/>
-          <w:sz w:val="20"/>
-          <w:szCs w:val="20"/>
-        </w:rPr>
+    </w:p>
+    <w:p>
+      <w:pPr>
+        <w:autoSpaceDE w:val="0"/>
+        <w:autoSpaceDN w:val="0"/>
+        <w:adjustRightInd w:val="0"/>
+        <w:spacing w:after="0" w:line="240" w:lineRule="auto"/>
+        <w:rPr>
+          <w:rFonts w:ascii="Consolas" w:hAnsi="Consolas" w:cs="Consolas"/>
+          <w:sz w:val="20"/>
+          <w:szCs w:val="20"/>
+        </w:rPr>
+      </w:pPr>
+      <w:r>
+        <w:rPr>
+          <w:rFonts w:ascii="Consolas" w:hAnsi="Consolas" w:cs="Consolas"/>
+          <w:sz w:val="20"/>
+          <w:szCs w:val="20"/>
+        </w:rPr>
+        <w:tab/>
+      </w:r>
+      <w:r>
+        <w:rPr>
+          <w:rFonts w:ascii="Consolas" w:hAnsi="Consolas" w:cs="Consolas"/>
+          <w:i/>
+          <w:iCs/>
+          <w:sz w:val="20"/>
+          <w:szCs w:val="20"/>
+        </w:rPr>
+        <w:t>@Test</w:t>
+      </w:r>
+    </w:p>
+    <w:p>
+      <w:pPr>
+        <w:autoSpaceDE w:val="0"/>
+        <w:autoSpaceDN w:val="0"/>
+        <w:adjustRightInd w:val="0"/>
+        <w:spacing w:after="0" w:line="240" w:lineRule="auto"/>
+        <w:rPr>
+          <w:rFonts w:ascii="Consolas" w:hAnsi="Consolas" w:cs="Consolas"/>
+          <w:sz w:val="20"/>
+          <w:szCs w:val="20"/>
+        </w:rPr>
+      </w:pPr>
+      <w:r>
+        <w:rPr>
+          <w:rFonts w:ascii="Consolas" w:hAnsi="Consolas" w:cs="Consolas"/>
+          <w:sz w:val="20"/>
+          <w:szCs w:val="20"/>
+        </w:rPr>
+        <w:tab/>
+      </w:r>
+      <w:proofErr w:type="spellStart"/>
+      <w:proofErr w:type="gramStart"/>
+      <w:r>
+        <w:rPr>
+          <w:rFonts w:ascii="Consolas" w:hAnsi="Consolas" w:cs="Consolas"/>
+          <w:sz w:val="20"/>
+          <w:szCs w:val="20"/>
+        </w:rPr>
+        <w:t>public</w:t>
+      </w:r>
+      <w:proofErr w:type="spellEnd"/>
+      <w:proofErr w:type="gramEnd"/>
+      <w:r>
+        <w:rPr>
+          <w:rFonts w:ascii="Consolas" w:hAnsi="Consolas" w:cs="Consolas"/>
+          <w:sz w:val="20"/>
+          <w:szCs w:val="20"/>
+        </w:rPr>
+        <w:t xml:space="preserve"> </w:t>
+      </w:r>
+      <w:proofErr w:type="spellStart"/>
+      <w:r>
+        <w:rPr>
+          <w:rFonts w:ascii="Consolas" w:hAnsi="Consolas" w:cs="Consolas"/>
+          <w:sz w:val="20"/>
+          <w:szCs w:val="20"/>
+        </w:rPr>
+        <w:t>void</w:t>
+      </w:r>
+      <w:proofErr w:type="spellEnd"/>
+      <w:r>
+        <w:rPr>
+          <w:rFonts w:ascii="Consolas" w:hAnsi="Consolas" w:cs="Consolas"/>
+          <w:sz w:val="20"/>
+          <w:szCs w:val="20"/>
+        </w:rPr>
+        <w:t xml:space="preserve"> testeCenario3() {</w:t>
+      </w:r>
+    </w:p>
+    <w:p>
+      <w:pPr>
+        <w:autoSpaceDE w:val="0"/>
+        <w:autoSpaceDN w:val="0"/>
+        <w:adjustRightInd w:val="0"/>
+        <w:spacing w:after="0" w:line="240" w:lineRule="auto"/>
+        <w:rPr>
+          <w:rFonts w:ascii="Consolas" w:hAnsi="Consolas" w:cs="Consolas"/>
+          <w:sz w:val="20"/>
+          <w:szCs w:val="20"/>
+        </w:rPr>
+      </w:pPr>
+      <w:r>
+        <w:rPr>
+          <w:rFonts w:ascii="Consolas" w:hAnsi="Consolas" w:cs="Consolas"/>
+          <w:sz w:val="20"/>
+          <w:szCs w:val="20"/>
+        </w:rPr>
+        <w:tab/>
+      </w:r>
+      <w:r>
+        <w:rPr>
+          <w:rFonts w:ascii="Consolas" w:hAnsi="Consolas" w:cs="Consolas"/>
+          <w:sz w:val="20"/>
+          <w:szCs w:val="20"/>
+        </w:rPr>
+        <w:tab/>
+      </w:r>
+    </w:p>
+    <w:p>
+      <w:pPr>
+        <w:autoSpaceDE w:val="0"/>
+        <w:autoSpaceDN w:val="0"/>
+        <w:adjustRightInd w:val="0"/>
+        <w:spacing w:after="0" w:line="240" w:lineRule="auto"/>
+        <w:rPr>
+          <w:rFonts w:ascii="Consolas" w:hAnsi="Consolas" w:cs="Consolas"/>
+          <w:sz w:val="20"/>
+          <w:szCs w:val="20"/>
+        </w:rPr>
+      </w:pPr>
+      <w:r>
+        <w:rPr>
+          <w:rFonts w:ascii="Consolas" w:hAnsi="Consolas" w:cs="Consolas"/>
+          <w:sz w:val="20"/>
+          <w:szCs w:val="20"/>
+        </w:rPr>
+        <w:tab/>
+      </w:r>
+      <w:r>
+        <w:rPr>
+          <w:rFonts w:ascii="Consolas" w:hAnsi="Consolas" w:cs="Consolas"/>
+          <w:sz w:val="20"/>
+          <w:szCs w:val="20"/>
+        </w:rPr>
+        <w:tab/>
+      </w:r>
+      <w:r>
+        <w:rPr>
+          <w:rFonts w:ascii="Consolas" w:hAnsi="Consolas" w:cs="Consolas"/>
+          <w:i/>
+          <w:iCs/>
+          <w:sz w:val="20"/>
+          <w:szCs w:val="20"/>
+        </w:rPr>
+        <w:t>Resposta</w:t>
+      </w:r>
+      <w:r>
+        <w:rPr>
+          <w:rFonts w:ascii="Consolas" w:hAnsi="Consolas" w:cs="Consolas"/>
+          <w:sz w:val="20"/>
+          <w:szCs w:val="20"/>
+        </w:rPr>
+        <w:t xml:space="preserve"> </w:t>
+      </w:r>
+      <w:proofErr w:type="spellStart"/>
+      <w:r>
+        <w:rPr>
+          <w:rFonts w:ascii="Consolas" w:hAnsi="Consolas" w:cs="Consolas"/>
+          <w:sz w:val="20"/>
+          <w:szCs w:val="20"/>
+        </w:rPr>
+        <w:t>respostaPrisioneiroA</w:t>
+      </w:r>
+      <w:proofErr w:type="spellEnd"/>
+      <w:r>
+        <w:rPr>
+          <w:rFonts w:ascii="Consolas" w:hAnsi="Consolas" w:cs="Consolas"/>
+          <w:sz w:val="20"/>
+          <w:szCs w:val="20"/>
+        </w:rPr>
+        <w:t xml:space="preserve"> = </w:t>
+      </w:r>
+      <w:proofErr w:type="spellStart"/>
+      <w:r>
+        <w:rPr>
+          <w:rFonts w:ascii="Consolas" w:hAnsi="Consolas" w:cs="Consolas"/>
+          <w:i/>
+          <w:iCs/>
+          <w:sz w:val="20"/>
+          <w:szCs w:val="20"/>
+        </w:rPr>
+        <w:t>Resposta</w:t>
+      </w:r>
+      <w:r>
+        <w:rPr>
+          <w:rFonts w:ascii="Consolas" w:hAnsi="Consolas" w:cs="Consolas"/>
+          <w:sz w:val="20"/>
+          <w:szCs w:val="20"/>
+        </w:rPr>
+        <w:t>.</w:t>
+      </w:r>
+      <w:r>
+        <w:rPr>
+          <w:rFonts w:ascii="Consolas" w:hAnsi="Consolas" w:cs="Consolas"/>
+          <w:b/>
+          <w:bCs/>
+          <w:i/>
+          <w:iCs/>
+          <w:sz w:val="20"/>
+          <w:szCs w:val="20"/>
+        </w:rPr>
+        <w:t>DELACAO</w:t>
+      </w:r>
+      <w:proofErr w:type="spellEnd"/>
+      <w:r>
+        <w:rPr>
+          <w:rFonts w:ascii="Consolas" w:hAnsi="Consolas" w:cs="Consolas"/>
+          <w:sz w:val="20"/>
+          <w:szCs w:val="20"/>
+        </w:rPr>
+        <w:t>;</w:t>
+      </w:r>
+    </w:p>
+    <w:p>
+      <w:pPr>
+        <w:autoSpaceDE w:val="0"/>
+        <w:autoSpaceDN w:val="0"/>
+        <w:adjustRightInd w:val="0"/>
+        <w:spacing w:after="0" w:line="240" w:lineRule="auto"/>
+        <w:rPr>
+          <w:rFonts w:ascii="Consolas" w:hAnsi="Consolas" w:cs="Consolas"/>
+          <w:sz w:val="20"/>
+          <w:szCs w:val="20"/>
+        </w:rPr>
+      </w:pPr>
+      <w:r>
+        <w:rPr>
+          <w:rFonts w:ascii="Consolas" w:hAnsi="Consolas" w:cs="Consolas"/>
+          <w:sz w:val="20"/>
+          <w:szCs w:val="20"/>
+        </w:rPr>
+        <w:tab/>
+      </w:r>
+      <w:r>
+        <w:rPr>
+          <w:rFonts w:ascii="Consolas" w:hAnsi="Consolas" w:cs="Consolas"/>
+          <w:sz w:val="20"/>
+          <w:szCs w:val="20"/>
+        </w:rPr>
+        <w:tab/>
+      </w:r>
+      <w:r>
+        <w:rPr>
+          <w:rFonts w:ascii="Consolas" w:hAnsi="Consolas" w:cs="Consolas"/>
+          <w:i/>
+          <w:iCs/>
+          <w:sz w:val="20"/>
+          <w:szCs w:val="20"/>
+        </w:rPr>
+        <w:t>Resposta</w:t>
+      </w:r>
+      <w:r>
+        <w:rPr>
+          <w:rFonts w:ascii="Consolas" w:hAnsi="Consolas" w:cs="Consolas"/>
+          <w:sz w:val="20"/>
+          <w:szCs w:val="20"/>
+        </w:rPr>
+        <w:t xml:space="preserve"> </w:t>
+      </w:r>
+      <w:proofErr w:type="spellStart"/>
+      <w:r>
+        <w:rPr>
+          <w:rFonts w:ascii="Consolas" w:hAnsi="Consolas" w:cs="Consolas"/>
+          <w:sz w:val="20"/>
+          <w:szCs w:val="20"/>
+        </w:rPr>
+        <w:t>respostaPrisioneiroB</w:t>
+      </w:r>
+      <w:proofErr w:type="spellEnd"/>
+      <w:r>
+        <w:rPr>
+          <w:rFonts w:ascii="Consolas" w:hAnsi="Consolas" w:cs="Consolas"/>
+          <w:sz w:val="20"/>
+          <w:szCs w:val="20"/>
+        </w:rPr>
+        <w:t xml:space="preserve"> = </w:t>
+      </w:r>
+      <w:proofErr w:type="spellStart"/>
+      <w:r>
+        <w:rPr>
+          <w:rFonts w:ascii="Consolas" w:hAnsi="Consolas" w:cs="Consolas"/>
+          <w:i/>
+          <w:iCs/>
+          <w:sz w:val="20"/>
+          <w:szCs w:val="20"/>
+        </w:rPr>
+        <w:t>Resposta</w:t>
+      </w:r>
+      <w:r>
+        <w:rPr>
+          <w:rFonts w:ascii="Consolas" w:hAnsi="Consolas" w:cs="Consolas"/>
+          <w:sz w:val="20"/>
+          <w:szCs w:val="20"/>
+        </w:rPr>
+        <w:t>.</w:t>
+      </w:r>
+      <w:r>
+        <w:rPr>
+          <w:rFonts w:ascii="Consolas" w:hAnsi="Consolas" w:cs="Consolas"/>
+          <w:b/>
+          <w:bCs/>
+          <w:i/>
+          <w:iCs/>
+          <w:sz w:val="20"/>
+          <w:szCs w:val="20"/>
+        </w:rPr>
+        <w:t>INOCENTE</w:t>
+      </w:r>
+      <w:proofErr w:type="spellEnd"/>
+      <w:r>
+        <w:rPr>
+          <w:rFonts w:ascii="Consolas" w:hAnsi="Consolas" w:cs="Consolas"/>
+          <w:sz w:val="20"/>
+          <w:szCs w:val="20"/>
+        </w:rPr>
+        <w:t>;</w:t>
+      </w:r>
+    </w:p>
+    <w:p>
+      <w:pPr>
+        <w:autoSpaceDE w:val="0"/>
+        <w:autoSpaceDN w:val="0"/>
+        <w:adjustRightInd w:val="0"/>
+        <w:spacing w:after="0" w:line="240" w:lineRule="auto"/>
+        <w:rPr>
+          <w:rFonts w:ascii="Consolas" w:hAnsi="Consolas" w:cs="Consolas"/>
+          <w:sz w:val="20"/>
+          <w:szCs w:val="20"/>
+        </w:rPr>
+      </w:pPr>
+      <w:r>
+        <w:rPr>
+          <w:rFonts w:ascii="Consolas" w:hAnsi="Consolas" w:cs="Consolas"/>
+          <w:sz w:val="20"/>
+          <w:szCs w:val="20"/>
+        </w:rPr>
+        <w:tab/>
+      </w:r>
+      <w:r>
+        <w:rPr>
+          <w:rFonts w:ascii="Consolas" w:hAnsi="Consolas" w:cs="Consolas"/>
+          <w:sz w:val="20"/>
+          <w:szCs w:val="20"/>
+        </w:rPr>
+        <w:tab/>
+      </w:r>
+    </w:p>
+    <w:p>
+      <w:pPr>
+        <w:autoSpaceDE w:val="0"/>
+        <w:autoSpaceDN w:val="0"/>
+        <w:adjustRightInd w:val="0"/>
+        <w:spacing w:after="0" w:line="240" w:lineRule="auto"/>
+        <w:rPr>
+          <w:rFonts w:ascii="Consolas" w:hAnsi="Consolas" w:cs="Consolas"/>
+          <w:sz w:val="20"/>
+          <w:szCs w:val="20"/>
+        </w:rPr>
+      </w:pPr>
+      <w:r>
+        <w:rPr>
+          <w:rFonts w:ascii="Consolas" w:hAnsi="Consolas" w:cs="Consolas"/>
+          <w:sz w:val="20"/>
+          <w:szCs w:val="20"/>
+        </w:rPr>
+        <w:tab/>
+      </w:r>
+      <w:r>
+        <w:rPr>
+          <w:rFonts w:ascii="Consolas" w:hAnsi="Consolas" w:cs="Consolas"/>
+          <w:sz w:val="20"/>
+          <w:szCs w:val="20"/>
+        </w:rPr>
+        <w:tab/>
+      </w:r>
+      <w:proofErr w:type="spellStart"/>
+      <w:r>
+        <w:rPr>
+          <w:rFonts w:ascii="Consolas" w:hAnsi="Consolas" w:cs="Consolas"/>
+          <w:sz w:val="20"/>
+          <w:szCs w:val="20"/>
+        </w:rPr>
+        <w:t>JulgamentoPrisioneiro</w:t>
+      </w:r>
+      <w:proofErr w:type="spellEnd"/>
+      <w:r>
+        <w:rPr>
+          <w:rFonts w:ascii="Consolas" w:hAnsi="Consolas" w:cs="Consolas"/>
+          <w:sz w:val="20"/>
+          <w:szCs w:val="20"/>
+        </w:rPr>
+        <w:t xml:space="preserve"> </w:t>
+      </w:r>
+      <w:proofErr w:type="spellStart"/>
+      <w:r>
+        <w:rPr>
+          <w:rFonts w:ascii="Consolas" w:hAnsi="Consolas" w:cs="Consolas"/>
+          <w:sz w:val="20"/>
+          <w:szCs w:val="20"/>
+        </w:rPr>
+        <w:t>jp</w:t>
+      </w:r>
+      <w:proofErr w:type="spellEnd"/>
+      <w:r>
+        <w:rPr>
+          <w:rFonts w:ascii="Consolas" w:hAnsi="Consolas" w:cs="Consolas"/>
+          <w:sz w:val="20"/>
+          <w:szCs w:val="20"/>
+        </w:rPr>
+        <w:t xml:space="preserve"> = new </w:t>
+      </w:r>
+      <w:proofErr w:type="spellStart"/>
+      <w:proofErr w:type="gramStart"/>
+      <w:r>
+        <w:rPr>
+          <w:rFonts w:ascii="Consolas" w:hAnsi="Consolas" w:cs="Consolas"/>
+          <w:sz w:val="20"/>
+          <w:szCs w:val="20"/>
+        </w:rPr>
+        <w:t>JulgamentoPrisioneiro</w:t>
+      </w:r>
+      <w:proofErr w:type="spellEnd"/>
+      <w:r>
+        <w:rPr>
+          <w:rFonts w:ascii="Consolas" w:hAnsi="Consolas" w:cs="Consolas"/>
+          <w:sz w:val="20"/>
+          <w:szCs w:val="20"/>
+        </w:rPr>
+        <w:t>(</w:t>
+      </w:r>
+      <w:proofErr w:type="gramEnd"/>
+      <w:r>
+        <w:rPr>
+          <w:rFonts w:ascii="Consolas" w:hAnsi="Consolas" w:cs="Consolas"/>
+          <w:sz w:val="20"/>
+          <w:szCs w:val="20"/>
+        </w:rPr>
+        <w:t>);</w:t>
+      </w:r>
+    </w:p>
+    <w:p>
+      <w:pPr>
+        <w:autoSpaceDE w:val="0"/>
+        <w:autoSpaceDN w:val="0"/>
+        <w:adjustRightInd w:val="0"/>
+        <w:spacing w:after="0" w:line="240" w:lineRule="auto"/>
+        <w:rPr>
+          <w:rFonts w:ascii="Consolas" w:hAnsi="Consolas" w:cs="Consolas"/>
+          <w:sz w:val="20"/>
+          <w:szCs w:val="20"/>
+        </w:rPr>
+      </w:pPr>
+      <w:r>
+        <w:rPr>
+          <w:rFonts w:ascii="Consolas" w:hAnsi="Consolas" w:cs="Consolas"/>
+          <w:sz w:val="20"/>
+          <w:szCs w:val="20"/>
+        </w:rPr>
+        <w:tab/>
+      </w:r>
+      <w:r>
+        <w:rPr>
+          <w:rFonts w:ascii="Consolas" w:hAnsi="Consolas" w:cs="Consolas"/>
+          <w:sz w:val="20"/>
+          <w:szCs w:val="20"/>
+        </w:rPr>
+        <w:tab/>
+      </w:r>
+      <w:proofErr w:type="spellStart"/>
+      <w:r>
+        <w:rPr>
+          <w:rFonts w:ascii="Consolas" w:hAnsi="Consolas" w:cs="Consolas"/>
+          <w:sz w:val="20"/>
+          <w:szCs w:val="20"/>
+        </w:rPr>
+        <w:t>Assert.assertNotNull</w:t>
+      </w:r>
+      <w:proofErr w:type="spellEnd"/>
+      <w:r>
+        <w:rPr>
+          <w:rFonts w:ascii="Consolas" w:hAnsi="Consolas" w:cs="Consolas"/>
+          <w:sz w:val="20"/>
+          <w:szCs w:val="20"/>
+        </w:rPr>
+        <w:t>(</w:t>
+      </w:r>
+      <w:proofErr w:type="spellStart"/>
+      <w:r>
+        <w:rPr>
+          <w:rFonts w:ascii="Consolas" w:hAnsi="Consolas" w:cs="Consolas"/>
+          <w:sz w:val="20"/>
+          <w:szCs w:val="20"/>
+        </w:rPr>
+        <w:t>jp</w:t>
+      </w:r>
+      <w:proofErr w:type="spellEnd"/>
+      <w:r>
+        <w:rPr>
+          <w:rFonts w:ascii="Consolas" w:hAnsi="Consolas" w:cs="Consolas"/>
+          <w:sz w:val="20"/>
+          <w:szCs w:val="20"/>
+        </w:rPr>
+        <w:t>);</w:t>
+      </w:r>
+    </w:p>
+    <w:p>
+      <w:pPr>
+        <w:autoSpaceDE w:val="0"/>
+        <w:autoSpaceDN w:val="0"/>
+        <w:adjustRightInd w:val="0"/>
+        <w:spacing w:after="0" w:line="240" w:lineRule="auto"/>
+        <w:rPr>
+          <w:rFonts w:ascii="Consolas" w:hAnsi="Consolas" w:cs="Consolas"/>
+          <w:sz w:val="20"/>
+          <w:szCs w:val="20"/>
+        </w:rPr>
+      </w:pPr>
+      <w:r>
+        <w:rPr>
+          <w:rFonts w:ascii="Consolas" w:hAnsi="Consolas" w:cs="Consolas"/>
+          <w:sz w:val="20"/>
+          <w:szCs w:val="20"/>
+        </w:rPr>
+        <w:lastRenderedPageBreak/>
+        <w:tab/>
+      </w:r>
+      <w:r>
+        <w:rPr>
+          <w:rFonts w:ascii="Consolas" w:hAnsi="Consolas" w:cs="Consolas"/>
+          <w:sz w:val="20"/>
+          <w:szCs w:val="20"/>
+        </w:rPr>
+        <w:tab/>
+      </w:r>
+    </w:p>
+    <w:p>
+      <w:pPr>
+        <w:autoSpaceDE w:val="0"/>
+        <w:autoSpaceDN w:val="0"/>
+        <w:adjustRightInd w:val="0"/>
+        <w:spacing w:after="0" w:line="240" w:lineRule="auto"/>
+        <w:rPr>
+          <w:rFonts w:ascii="Consolas" w:hAnsi="Consolas" w:cs="Consolas"/>
+          <w:sz w:val="20"/>
+          <w:szCs w:val="20"/>
+        </w:rPr>
+      </w:pPr>
+      <w:r>
+        <w:rPr>
+          <w:rFonts w:ascii="Consolas" w:hAnsi="Consolas" w:cs="Consolas"/>
+          <w:sz w:val="20"/>
+          <w:szCs w:val="20"/>
+        </w:rPr>
+        <w:tab/>
+      </w:r>
+      <w:r>
+        <w:rPr>
+          <w:rFonts w:ascii="Consolas" w:hAnsi="Consolas" w:cs="Consolas"/>
+          <w:sz w:val="20"/>
+          <w:szCs w:val="20"/>
+        </w:rPr>
+        <w:tab/>
+      </w:r>
+      <w:proofErr w:type="spellStart"/>
+      <w:proofErr w:type="gramStart"/>
+      <w:r>
+        <w:rPr>
+          <w:rFonts w:ascii="Consolas" w:hAnsi="Consolas" w:cs="Consolas"/>
+          <w:sz w:val="20"/>
+          <w:szCs w:val="20"/>
+        </w:rPr>
+        <w:t>int</w:t>
+      </w:r>
+      <w:proofErr w:type="spellEnd"/>
+      <w:proofErr w:type="gramEnd"/>
+      <w:r>
+        <w:rPr>
+          <w:rFonts w:ascii="Consolas" w:hAnsi="Consolas" w:cs="Consolas"/>
+          <w:sz w:val="20"/>
+          <w:szCs w:val="20"/>
+        </w:rPr>
+        <w:t xml:space="preserve"> </w:t>
+      </w:r>
+      <w:proofErr w:type="spellStart"/>
+      <w:r>
+        <w:rPr>
+          <w:rFonts w:ascii="Consolas" w:hAnsi="Consolas" w:cs="Consolas"/>
+          <w:sz w:val="20"/>
+          <w:szCs w:val="20"/>
+        </w:rPr>
+        <w:t>penaSuspeitoA</w:t>
+      </w:r>
+      <w:proofErr w:type="spellEnd"/>
+      <w:r>
+        <w:rPr>
+          <w:rFonts w:ascii="Consolas" w:hAnsi="Consolas" w:cs="Consolas"/>
+          <w:sz w:val="20"/>
+          <w:szCs w:val="20"/>
+        </w:rPr>
+        <w:t xml:space="preserve"> = </w:t>
+      </w:r>
+      <w:proofErr w:type="spellStart"/>
+      <w:r>
+        <w:rPr>
+          <w:rFonts w:ascii="Consolas" w:hAnsi="Consolas" w:cs="Consolas"/>
+          <w:sz w:val="20"/>
+          <w:szCs w:val="20"/>
+        </w:rPr>
+        <w:t>jp.calculaPena</w:t>
+      </w:r>
+      <w:proofErr w:type="spellEnd"/>
+      <w:r>
+        <w:rPr>
+          <w:rFonts w:ascii="Consolas" w:hAnsi="Consolas" w:cs="Consolas"/>
+          <w:sz w:val="20"/>
+          <w:szCs w:val="20"/>
+        </w:rPr>
+        <w:t>(</w:t>
+      </w:r>
+      <w:proofErr w:type="spellStart"/>
+      <w:r>
+        <w:rPr>
+          <w:rFonts w:ascii="Consolas" w:hAnsi="Consolas" w:cs="Consolas"/>
+          <w:sz w:val="20"/>
+          <w:szCs w:val="20"/>
+        </w:rPr>
+        <w:t>respostaPrisioneiroA</w:t>
+      </w:r>
+      <w:proofErr w:type="spellEnd"/>
+      <w:r>
+        <w:rPr>
+          <w:rFonts w:ascii="Consolas" w:hAnsi="Consolas" w:cs="Consolas"/>
+          <w:sz w:val="20"/>
+          <w:szCs w:val="20"/>
+        </w:rPr>
+        <w:t xml:space="preserve">, </w:t>
+      </w:r>
+      <w:proofErr w:type="spellStart"/>
+      <w:r>
+        <w:rPr>
+          <w:rFonts w:ascii="Consolas" w:hAnsi="Consolas" w:cs="Consolas"/>
+          <w:sz w:val="20"/>
+          <w:szCs w:val="20"/>
+        </w:rPr>
+        <w:t>respostaPrisioneiroB</w:t>
+      </w:r>
+      <w:proofErr w:type="spellEnd"/>
+      <w:r>
+        <w:rPr>
+          <w:rFonts w:ascii="Consolas" w:hAnsi="Consolas" w:cs="Consolas"/>
+          <w:sz w:val="20"/>
+          <w:szCs w:val="20"/>
+        </w:rPr>
+        <w:t>);</w:t>
+      </w:r>
+    </w:p>
+    <w:p>
+      <w:pPr>
+        <w:autoSpaceDE w:val="0"/>
+        <w:autoSpaceDN w:val="0"/>
+        <w:adjustRightInd w:val="0"/>
+        <w:spacing w:after="0" w:line="240" w:lineRule="auto"/>
+        <w:rPr>
+          <w:rFonts w:ascii="Consolas" w:hAnsi="Consolas" w:cs="Consolas"/>
+          <w:sz w:val="20"/>
+          <w:szCs w:val="20"/>
+        </w:rPr>
+      </w:pPr>
+      <w:r>
+        <w:rPr>
+          <w:rFonts w:ascii="Consolas" w:hAnsi="Consolas" w:cs="Consolas"/>
+          <w:sz w:val="20"/>
+          <w:szCs w:val="20"/>
+        </w:rPr>
+        <w:tab/>
+      </w:r>
+      <w:r>
+        <w:rPr>
+          <w:rFonts w:ascii="Consolas" w:hAnsi="Consolas" w:cs="Consolas"/>
+          <w:sz w:val="20"/>
+          <w:szCs w:val="20"/>
+        </w:rPr>
+        <w:tab/>
+      </w:r>
+      <w:proofErr w:type="spellStart"/>
+      <w:proofErr w:type="gramStart"/>
+      <w:r>
+        <w:rPr>
+          <w:rFonts w:ascii="Consolas" w:hAnsi="Consolas" w:cs="Consolas"/>
+          <w:sz w:val="20"/>
+          <w:szCs w:val="20"/>
+        </w:rPr>
+        <w:t>int</w:t>
+      </w:r>
+      <w:proofErr w:type="spellEnd"/>
+      <w:proofErr w:type="gramEnd"/>
+      <w:r>
+        <w:rPr>
+          <w:rFonts w:ascii="Consolas" w:hAnsi="Consolas" w:cs="Consolas"/>
+          <w:sz w:val="20"/>
+          <w:szCs w:val="20"/>
+        </w:rPr>
+        <w:t xml:space="preserve"> </w:t>
+      </w:r>
+      <w:proofErr w:type="spellStart"/>
+      <w:r>
+        <w:rPr>
+          <w:rFonts w:ascii="Consolas" w:hAnsi="Consolas" w:cs="Consolas"/>
+          <w:sz w:val="20"/>
+          <w:szCs w:val="20"/>
+        </w:rPr>
+        <w:t>penaSuspeitoB</w:t>
+      </w:r>
+      <w:proofErr w:type="spellEnd"/>
+      <w:r>
+        <w:rPr>
+          <w:rFonts w:ascii="Consolas" w:hAnsi="Consolas" w:cs="Consolas"/>
+          <w:sz w:val="20"/>
+          <w:szCs w:val="20"/>
+        </w:rPr>
+        <w:t xml:space="preserve"> = </w:t>
+      </w:r>
+      <w:proofErr w:type="spellStart"/>
+      <w:r>
+        <w:rPr>
+          <w:rFonts w:ascii="Consolas" w:hAnsi="Consolas" w:cs="Consolas"/>
+          <w:sz w:val="20"/>
+          <w:szCs w:val="20"/>
+        </w:rPr>
+        <w:t>jp.calculaPena</w:t>
+      </w:r>
+      <w:proofErr w:type="spellEnd"/>
+      <w:r>
+        <w:rPr>
+          <w:rFonts w:ascii="Consolas" w:hAnsi="Consolas" w:cs="Consolas"/>
+          <w:sz w:val="20"/>
+          <w:szCs w:val="20"/>
+        </w:rPr>
+        <w:t>(</w:t>
+      </w:r>
+      <w:proofErr w:type="spellStart"/>
+      <w:r>
+        <w:rPr>
+          <w:rFonts w:ascii="Consolas" w:hAnsi="Consolas" w:cs="Consolas"/>
+          <w:sz w:val="20"/>
+          <w:szCs w:val="20"/>
+        </w:rPr>
+        <w:t>respostaPrisioneiroB</w:t>
+      </w:r>
+      <w:proofErr w:type="spellEnd"/>
+      <w:r>
+        <w:rPr>
+          <w:rFonts w:ascii="Consolas" w:hAnsi="Consolas" w:cs="Consolas"/>
+          <w:sz w:val="20"/>
+          <w:szCs w:val="20"/>
+        </w:rPr>
+        <w:t xml:space="preserve">, </w:t>
+      </w:r>
+      <w:proofErr w:type="spellStart"/>
+      <w:r>
+        <w:rPr>
+          <w:rFonts w:ascii="Consolas" w:hAnsi="Consolas" w:cs="Consolas"/>
+          <w:sz w:val="20"/>
+          <w:szCs w:val="20"/>
+        </w:rPr>
+        <w:t>respostaPrisioneiroA</w:t>
+      </w:r>
+      <w:proofErr w:type="spellEnd"/>
+      <w:r>
+        <w:rPr>
+          <w:rFonts w:ascii="Consolas" w:hAnsi="Consolas" w:cs="Consolas"/>
+          <w:sz w:val="20"/>
+          <w:szCs w:val="20"/>
+        </w:rPr>
+        <w:t>);</w:t>
+      </w:r>
+    </w:p>
+    <w:p>
+      <w:pPr>
+        <w:autoSpaceDE w:val="0"/>
+        <w:autoSpaceDN w:val="0"/>
+        <w:adjustRightInd w:val="0"/>
+        <w:spacing w:after="0" w:line="240" w:lineRule="auto"/>
+        <w:rPr>
+          <w:rFonts w:ascii="Consolas" w:hAnsi="Consolas" w:cs="Consolas"/>
+          <w:sz w:val="20"/>
+          <w:szCs w:val="20"/>
+        </w:rPr>
+      </w:pPr>
+      <w:r>
+        <w:rPr>
+          <w:rFonts w:ascii="Consolas" w:hAnsi="Consolas" w:cs="Consolas"/>
+          <w:sz w:val="20"/>
+          <w:szCs w:val="20"/>
+        </w:rPr>
+        <w:tab/>
+      </w:r>
+      <w:r>
+        <w:rPr>
+          <w:rFonts w:ascii="Consolas" w:hAnsi="Consolas" w:cs="Consolas"/>
+          <w:sz w:val="20"/>
+          <w:szCs w:val="20"/>
+        </w:rPr>
+        <w:tab/>
+      </w:r>
+    </w:p>
+    <w:p>
+      <w:pPr>
+        <w:autoSpaceDE w:val="0"/>
+        <w:autoSpaceDN w:val="0"/>
+        <w:adjustRightInd w:val="0"/>
+        <w:spacing w:after="0" w:line="240" w:lineRule="auto"/>
+        <w:rPr>
+          <w:rFonts w:ascii="Consolas" w:hAnsi="Consolas" w:cs="Consolas"/>
+          <w:sz w:val="20"/>
+          <w:szCs w:val="20"/>
+        </w:rPr>
+      </w:pPr>
+      <w:r>
+        <w:rPr>
+          <w:rFonts w:ascii="Consolas" w:hAnsi="Consolas" w:cs="Consolas"/>
+          <w:sz w:val="20"/>
+          <w:szCs w:val="20"/>
+        </w:rPr>
+        <w:tab/>
+      </w:r>
+      <w:r>
+        <w:rPr>
+          <w:rFonts w:ascii="Consolas" w:hAnsi="Consolas" w:cs="Consolas"/>
+          <w:sz w:val="20"/>
+          <w:szCs w:val="20"/>
+        </w:rPr>
+        <w:tab/>
+      </w:r>
+      <w:proofErr w:type="spellStart"/>
+      <w:r>
+        <w:rPr>
+          <w:rFonts w:ascii="Consolas" w:hAnsi="Consolas" w:cs="Consolas"/>
+          <w:sz w:val="20"/>
+          <w:szCs w:val="20"/>
+        </w:rPr>
+        <w:t>Assert.assertEquals</w:t>
+      </w:r>
+      <w:proofErr w:type="spellEnd"/>
+      <w:r>
+        <w:rPr>
+          <w:rFonts w:ascii="Consolas" w:hAnsi="Consolas" w:cs="Consolas"/>
+          <w:sz w:val="20"/>
+          <w:szCs w:val="20"/>
+        </w:rPr>
+        <w:t>(</w:t>
+      </w:r>
+      <w:proofErr w:type="gramStart"/>
+      <w:r>
+        <w:rPr>
+          <w:rFonts w:ascii="Consolas" w:hAnsi="Consolas" w:cs="Consolas"/>
+          <w:sz w:val="20"/>
+          <w:szCs w:val="20"/>
+        </w:rPr>
+        <w:t>10,penaSuspeitoA</w:t>
+      </w:r>
+      <w:proofErr w:type="gramEnd"/>
+      <w:r>
+        <w:rPr>
+          <w:rFonts w:ascii="Consolas" w:hAnsi="Consolas" w:cs="Consolas"/>
+          <w:sz w:val="20"/>
+          <w:szCs w:val="20"/>
+        </w:rPr>
+        <w:t>);</w:t>
+      </w:r>
+    </w:p>
+    <w:p>
+      <w:pPr>
+        <w:autoSpaceDE w:val="0"/>
+        <w:autoSpaceDN w:val="0"/>
+        <w:adjustRightInd w:val="0"/>
+        <w:spacing w:after="0" w:line="240" w:lineRule="auto"/>
+        <w:rPr>
+          <w:rFonts w:ascii="Consolas" w:hAnsi="Consolas" w:cs="Consolas"/>
+          <w:sz w:val="20"/>
+          <w:szCs w:val="20"/>
+        </w:rPr>
+      </w:pPr>
+      <w:r>
+        <w:rPr>
+          <w:rFonts w:ascii="Consolas" w:hAnsi="Consolas" w:cs="Consolas"/>
+          <w:sz w:val="20"/>
+          <w:szCs w:val="20"/>
+        </w:rPr>
+        <w:tab/>
         <w:t>}</w:t>
       </w:r>
     </w:p>
@@ -2360,6 +3235,48 @@
           <w:szCs w:val="20"/>
         </w:rPr>
       </w:pPr>
+      <w:r>
+        <w:rPr>
+          <w:rFonts w:ascii="Consolas" w:hAnsi="Consolas" w:cs="Consolas"/>
+          <w:sz w:val="20"/>
+          <w:szCs w:val="20"/>
+        </w:rPr>
+        <w:tab/>
+      </w:r>
+    </w:p>
+    <w:p>
+      <w:pPr>
+        <w:autoSpaceDE w:val="0"/>
+        <w:autoSpaceDN w:val="0"/>
+        <w:adjustRightInd w:val="0"/>
+        <w:spacing w:after="0" w:line="240" w:lineRule="auto"/>
+        <w:rPr>
+          <w:rFonts w:ascii="Consolas" w:hAnsi="Consolas" w:cs="Consolas"/>
+          <w:sz w:val="20"/>
+          <w:szCs w:val="20"/>
+        </w:rPr>
+      </w:pPr>
+      <w:r>
+        <w:rPr>
+          <w:rFonts w:ascii="Consolas" w:hAnsi="Consolas" w:cs="Consolas"/>
+          <w:sz w:val="20"/>
+          <w:szCs w:val="20"/>
+        </w:rPr>
+        <w:t>}</w:t>
+      </w:r>
+    </w:p>
+    <w:p>
+      <w:pPr>
+        <w:autoSpaceDE w:val="0"/>
+        <w:autoSpaceDN w:val="0"/>
+        <w:adjustRightInd w:val="0"/>
+        <w:spacing w:after="0" w:line="240" w:lineRule="auto"/>
+        <w:rPr>
+          <w:rFonts w:ascii="Consolas" w:hAnsi="Consolas" w:cs="Consolas"/>
+          <w:sz w:val="20"/>
+          <w:szCs w:val="20"/>
+        </w:rPr>
+      </w:pPr>
     </w:p>
     <w:p>
       <w:pPr>
@@ -2406,6 +3323,27 @@
           <w:szCs w:val="20"/>
         </w:rPr>
         <w:t>//TESTE 2 dando certo com os 2 sem pena sendo inocente</w:t>
+      </w:r>
+    </w:p>
+    <w:p>
+      <w:pPr>
+        <w:autoSpaceDE w:val="0"/>
+        <w:autoSpaceDN w:val="0"/>
+        <w:adjustRightInd w:val="0"/>
+        <w:spacing w:after="0" w:line="240" w:lineRule="auto"/>
+        <w:rPr>
+          <w:rFonts w:ascii="Consolas" w:hAnsi="Consolas" w:cs="Consolas"/>
+          <w:sz w:val="20"/>
+          <w:szCs w:val="20"/>
+        </w:rPr>
+      </w:pPr>
+      <w:r>
+        <w:rPr>
+          <w:rFonts w:ascii="Consolas" w:hAnsi="Consolas" w:cs="Consolas"/>
+          <w:sz w:val="20"/>
+          <w:szCs w:val="20"/>
+        </w:rPr>
+        <w:t>//TESTE 3 dando certo com suspeito A tendo pena individual</w:t>
       </w:r>
       <w:bookmarkStart w:id="0" w:name="_GoBack"/>
       <w:bookmarkEnd w:id="0"/>

</xml_diff>